<commit_message>
Worksheet in progress. Screenshots needed.
</commit_message>
<xml_diff>
--- a/Outreach Game Feel.docx
+++ b/Outreach Game Feel.docx
@@ -584,7 +584,21 @@
           <w:sz w:val="24"/>
           <w:szCs w:val="24"/>
         </w:rPr>
-        <w:t xml:space="preserve"> folder there are many models which can be used to build a level.</w:t>
+        <w:t xml:space="preserve"> folder there are many models which can be used to build </w:t>
+      </w:r>
+      <w:r>
+        <w:rPr>
+          <w:sz w:val="24"/>
+          <w:szCs w:val="24"/>
+        </w:rPr>
+        <w:t xml:space="preserve">out </w:t>
+      </w:r>
+      <w:r>
+        <w:rPr>
+          <w:sz w:val="24"/>
+          <w:szCs w:val="24"/>
+        </w:rPr>
+        <w:t>a level.</w:t>
       </w:r>
     </w:p>
     <w:p>
@@ -988,7 +1002,21 @@
           <w:sz w:val="24"/>
           <w:szCs w:val="24"/>
         </w:rPr>
-        <w:t xml:space="preserve">, and </w:t>
+        <w:t xml:space="preserve">, </w:t>
+      </w:r>
+      <w:r>
+        <w:rPr>
+          <w:sz w:val="24"/>
+          <w:szCs w:val="24"/>
+        </w:rPr>
+        <w:t>with</w:t>
+      </w:r>
+      <w:r>
+        <w:rPr>
+          <w:sz w:val="24"/>
+          <w:szCs w:val="24"/>
+        </w:rPr>
+        <w:t xml:space="preserve"> </w:t>
       </w:r>
       <w:r>
         <w:rPr>
@@ -1028,6 +1056,59 @@
           <w:szCs w:val="24"/>
         </w:rPr>
         <w:t xml:space="preserve"> as child nodes.</w:t>
+      </w:r>
+      <w:r>
+        <w:rPr>
+          <w:sz w:val="24"/>
+          <w:szCs w:val="24"/>
+        </w:rPr>
+        <w:t xml:space="preserve"> Double</w:t>
+      </w:r>
+      <w:r>
+        <w:rPr>
+          <w:sz w:val="24"/>
+          <w:szCs w:val="24"/>
+        </w:rPr>
+        <w:t>-</w:t>
+      </w:r>
+      <w:r>
+        <w:rPr>
+          <w:sz w:val="24"/>
+          <w:szCs w:val="24"/>
+        </w:rPr>
+        <w:t xml:space="preserve">click on the root </w:t>
+      </w:r>
+      <w:r>
+        <w:rPr>
+          <w:i/>
+          <w:iCs/>
+          <w:sz w:val="24"/>
+          <w:szCs w:val="24"/>
+        </w:rPr>
+        <w:t>Node3D</w:t>
+      </w:r>
+      <w:r>
+        <w:rPr>
+          <w:sz w:val="24"/>
+          <w:szCs w:val="24"/>
+        </w:rPr>
+        <w:t xml:space="preserve"> node to rename it, e.g. to </w:t>
+      </w:r>
+      <w:r>
+        <w:rPr>
+          <w:i/>
+          <w:iCs/>
+          <w:sz w:val="24"/>
+          <w:szCs w:val="24"/>
+        </w:rPr>
+        <w:t>Level</w:t>
+      </w:r>
+      <w:r>
+        <w:rPr>
+          <w:sz w:val="24"/>
+          <w:szCs w:val="24"/>
+        </w:rPr>
+        <w:t>.</w:t>
       </w:r>
     </w:p>
     <w:p>
@@ -1248,6 +1329,13 @@
         </w:rPr>
         <w:t xml:space="preserve"> to be wider, e.g. 10, 0.5, 10.</w:t>
       </w:r>
+      <w:r>
+        <w:rPr>
+          <w:sz w:val="24"/>
+          <w:szCs w:val="24"/>
+        </w:rPr>
+        <w:t xml:space="preserve"> This will be the shape of the level floor which the player will collide with.</w:t>
+      </w:r>
     </w:p>
     <w:p>
       <w:pPr>
@@ -1313,7 +1401,6 @@
         </w:rPr>
         <w:t xml:space="preserve">Add a </w:t>
       </w:r>
-      <w:proofErr w:type="spellStart"/>
       <w:r>
         <w:rPr>
           <w:i/>
@@ -1323,7 +1410,6 @@
         </w:rPr>
         <w:t>BoxMesh</w:t>
       </w:r>
-      <w:proofErr w:type="spellEnd"/>
       <w:r>
         <w:rPr>
           <w:sz w:val="24"/>
@@ -1386,43 +1472,12 @@
         </w:rPr>
         <w:t>.</w:t>
       </w:r>
-    </w:p>
-    <w:p>
-      <w:pPr>
-        <w:rPr>
-          <w:sz w:val="24"/>
-          <w:szCs w:val="24"/>
-        </w:rPr>
-      </w:pPr>
-      <w:r>
-        <w:rPr>
-          <w:sz w:val="24"/>
-          <w:szCs w:val="24"/>
-        </w:rPr>
-        <w:t xml:space="preserve">The y position of the </w:t>
-      </w:r>
-      <w:r>
-        <w:rPr>
-          <w:i/>
-          <w:iCs/>
-          <w:sz w:val="24"/>
-          <w:szCs w:val="24"/>
-        </w:rPr>
-        <w:t>StaticBody3D</w:t>
-      </w:r>
-      <w:r>
-        <w:rPr>
-          <w:sz w:val="24"/>
-          <w:szCs w:val="24"/>
-        </w:rPr>
-        <w:t xml:space="preserve"> can be set to </w:t>
-      </w:r>
-      <w:r>
-        <w:rPr>
-          <w:sz w:val="24"/>
-          <w:szCs w:val="24"/>
-        </w:rPr>
-        <w:t>negative half of the height of the box such that the surface is at y = 0.</w:t>
+      <w:r>
+        <w:rPr>
+          <w:sz w:val="24"/>
+          <w:szCs w:val="24"/>
+        </w:rPr>
+        <w:t xml:space="preserve"> This will be the visible part of the floor which the player can see.</w:t>
       </w:r>
     </w:p>
     <w:p>
@@ -1527,7 +1582,6 @@
         </w:rPr>
         <w:t xml:space="preserve">nd a default </w:t>
       </w:r>
-      <w:proofErr w:type="spellStart"/>
       <w:r>
         <w:rPr>
           <w:i/>
@@ -1537,7 +1591,6 @@
         </w:rPr>
         <w:t>WorldEnvironment</w:t>
       </w:r>
-      <w:proofErr w:type="spellEnd"/>
       <w:r>
         <w:rPr>
           <w:sz w:val="24"/>
@@ -1574,7 +1627,6 @@
         </w:rPr>
         <w:t xml:space="preserve"> Drag and drop the </w:t>
       </w:r>
-      <w:proofErr w:type="spellStart"/>
       <w:r>
         <w:rPr>
           <w:i/>
@@ -1584,7 +1636,6 @@
         </w:rPr>
         <w:t>Player.tscn</w:t>
       </w:r>
-      <w:proofErr w:type="spellEnd"/>
       <w:r>
         <w:rPr>
           <w:sz w:val="24"/>
@@ -1680,6 +1731,28 @@
           <w:rFonts w:ascii="Cambria" w:hAnsi="Cambria" w:cstheme="majorHAnsi"/>
         </w:rPr>
         <w:t>ing the Player Scene</w:t>
+      </w:r>
+    </w:p>
+    <w:p>
+      <w:pPr>
+        <w:rPr>
+          <w:sz w:val="24"/>
+          <w:szCs w:val="24"/>
+        </w:rPr>
+      </w:pPr>
+      <w:r>
+        <w:rPr>
+          <w:sz w:val="24"/>
+          <w:szCs w:val="24"/>
+        </w:rPr>
+        <w:t>To create the player scene, first open a new tab</w:t>
+      </w:r>
+      <w:r>
+        <w:rPr>
+          <w:sz w:val="24"/>
+          <w:szCs w:val="24"/>
+        </w:rPr>
+        <w:t>.</w:t>
       </w:r>
     </w:p>
     <w:p>
@@ -1972,7 +2045,21 @@
           <w:sz w:val="24"/>
           <w:szCs w:val="24"/>
         </w:rPr>
-        <w:t xml:space="preserve"> nodes.</w:t>
+        <w:t xml:space="preserve"> nodes</w:t>
+      </w:r>
+      <w:r>
+        <w:rPr>
+          <w:sz w:val="24"/>
+          <w:szCs w:val="24"/>
+        </w:rPr>
+        <w:t xml:space="preserve"> just like with the level scene</w:t>
+      </w:r>
+      <w:r>
+        <w:rPr>
+          <w:sz w:val="24"/>
+          <w:szCs w:val="24"/>
+        </w:rPr>
+        <w:t>.</w:t>
       </w:r>
       <w:r>
         <w:rPr>
@@ -2103,7 +2190,6 @@
         </w:rPr>
         <w:t xml:space="preserve">, in the Inspector add a </w:t>
       </w:r>
-      <w:proofErr w:type="spellStart"/>
       <w:r>
         <w:rPr>
           <w:i/>
@@ -2113,7 +2199,6 @@
         </w:rPr>
         <w:t>CapsuleShape</w:t>
       </w:r>
-      <w:proofErr w:type="spellEnd"/>
       <w:r>
         <w:rPr>
           <w:sz w:val="24"/>
@@ -2150,64 +2235,23 @@
           <w:sz w:val="24"/>
           <w:szCs w:val="24"/>
         </w:rPr>
-        <w:t>Similarly a</w:t>
-      </w:r>
-      <w:r>
-        <w:rPr>
-          <w:sz w:val="24"/>
-          <w:szCs w:val="24"/>
-        </w:rPr>
-        <w:t xml:space="preserve">dd a </w:t>
-      </w:r>
-      <w:proofErr w:type="spellStart"/>
-      <w:r>
-        <w:rPr>
-          <w:i/>
-          <w:iCs/>
-          <w:sz w:val="24"/>
-          <w:szCs w:val="24"/>
-        </w:rPr>
-        <w:t>CapsuleMesh</w:t>
-      </w:r>
-      <w:proofErr w:type="spellEnd"/>
-      <w:r>
-        <w:rPr>
-          <w:sz w:val="24"/>
-          <w:szCs w:val="24"/>
-        </w:rPr>
-        <w:t xml:space="preserve"> to the </w:t>
-      </w:r>
-      <w:r>
-        <w:rPr>
-          <w:i/>
-          <w:iCs/>
-          <w:sz w:val="24"/>
-          <w:szCs w:val="24"/>
-        </w:rPr>
-        <w:t>Mesh</w:t>
-      </w:r>
-      <w:r>
-        <w:rPr>
-          <w:sz w:val="24"/>
-          <w:szCs w:val="24"/>
-        </w:rPr>
-        <w:t xml:space="preserve"> property of the </w:t>
-      </w:r>
-      <w:r>
-        <w:rPr>
-          <w:i/>
-          <w:iCs/>
-          <w:sz w:val="24"/>
-          <w:szCs w:val="24"/>
-        </w:rPr>
-        <w:t>MeshInstance3D</w:t>
-      </w:r>
-      <w:r>
-        <w:rPr>
-          <w:sz w:val="24"/>
-          <w:szCs w:val="24"/>
-        </w:rPr>
-        <w:t xml:space="preserve"> with the same dimensions as the collision shape.</w:t>
+        <w:t xml:space="preserve">Drag the </w:t>
+      </w:r>
+      <w:r>
+        <w:rPr>
+          <w:i/>
+          <w:iCs/>
+          <w:sz w:val="24"/>
+          <w:szCs w:val="24"/>
+        </w:rPr>
+        <w:t>sophia_skin.tscn</w:t>
+      </w:r>
+      <w:r>
+        <w:rPr>
+          <w:sz w:val="24"/>
+          <w:szCs w:val="24"/>
+        </w:rPr>
+        <w:t xml:space="preserve"> we added earlier from the FileSystem into the Scene.</w:t>
       </w:r>
     </w:p>
     <w:p>
@@ -2300,44 +2344,6 @@
       </w:pPr>
       <w:r>
         <w:rPr>
-          <w:sz w:val="24"/>
-          <w:szCs w:val="24"/>
-        </w:rPr>
-        <w:t xml:space="preserve">Drag in the </w:t>
-      </w:r>
-      <w:r>
-        <w:rPr>
-          <w:i/>
-          <w:iCs/>
-          <w:sz w:val="24"/>
-          <w:szCs w:val="24"/>
-        </w:rPr>
-        <w:t>Player.gd</w:t>
-      </w:r>
-      <w:r>
-        <w:rPr>
-          <w:sz w:val="24"/>
-          <w:szCs w:val="24"/>
-        </w:rPr>
-        <w:t xml:space="preserve"> script</w:t>
-      </w:r>
-      <w:r>
-        <w:rPr>
-          <w:sz w:val="24"/>
-          <w:szCs w:val="24"/>
-        </w:rPr>
-        <w:t xml:space="preserve"> from the provided assets.</w:t>
-      </w:r>
-    </w:p>
-    <w:p>
-      <w:pPr>
-        <w:rPr>
-          <w:sz w:val="24"/>
-          <w:szCs w:val="24"/>
-        </w:rPr>
-      </w:pPr>
-      <w:r>
-        <w:rPr>
           <w:noProof/>
           <w:sz w:val="24"/>
           <w:szCs w:val="24"/>
@@ -2495,151 +2501,23 @@
           <w:sz w:val="24"/>
           <w:szCs w:val="24"/>
         </w:rPr>
-        <w:t xml:space="preserve">In the script creation </w:t>
-      </w:r>
-      <w:r>
-        <w:rPr>
-          <w:sz w:val="24"/>
-          <w:szCs w:val="24"/>
-        </w:rPr>
-        <w:t>window,</w:t>
-      </w:r>
-      <w:r>
-        <w:rPr>
-          <w:sz w:val="24"/>
-          <w:szCs w:val="24"/>
-        </w:rPr>
-        <w:t xml:space="preserve"> y</w:t>
-      </w:r>
-      <w:r>
-        <w:rPr>
-          <w:sz w:val="24"/>
-          <w:szCs w:val="24"/>
-        </w:rPr>
-        <w:t>ou can select the language</w:t>
-      </w:r>
-      <w:r>
-        <w:rPr>
-          <w:sz w:val="24"/>
-          <w:szCs w:val="24"/>
-        </w:rPr>
-        <w:t xml:space="preserve">, either </w:t>
-      </w:r>
-      <w:proofErr w:type="spellStart"/>
-      <w:r>
-        <w:rPr>
-          <w:sz w:val="24"/>
-          <w:szCs w:val="24"/>
-        </w:rPr>
-        <w:t>GDScript</w:t>
-      </w:r>
-      <w:proofErr w:type="spellEnd"/>
-      <w:r>
-        <w:rPr>
-          <w:sz w:val="24"/>
-          <w:szCs w:val="24"/>
-        </w:rPr>
-        <w:t xml:space="preserve"> or C# if using the .NET version of Godot.</w:t>
-      </w:r>
-      <w:r>
-        <w:rPr>
-          <w:sz w:val="24"/>
-          <w:szCs w:val="24"/>
-        </w:rPr>
-        <w:t xml:space="preserve"> In this </w:t>
-      </w:r>
-      <w:r>
-        <w:rPr>
-          <w:sz w:val="24"/>
-          <w:szCs w:val="24"/>
-        </w:rPr>
-        <w:t xml:space="preserve">workshop we will be using </w:t>
-      </w:r>
-      <w:proofErr w:type="spellStart"/>
-      <w:r>
-        <w:rPr>
-          <w:sz w:val="24"/>
-          <w:szCs w:val="24"/>
-        </w:rPr>
-        <w:t>GDScript</w:t>
-      </w:r>
-      <w:proofErr w:type="spellEnd"/>
-      <w:r>
-        <w:rPr>
-          <w:sz w:val="24"/>
-          <w:szCs w:val="24"/>
-        </w:rPr>
-        <w:t>.</w:t>
-      </w:r>
-      <w:r>
-        <w:rPr>
-          <w:sz w:val="24"/>
-          <w:szCs w:val="24"/>
-        </w:rPr>
-        <w:t xml:space="preserve"> The script should inherit </w:t>
-      </w:r>
-      <w:r>
-        <w:rPr>
-          <w:i/>
-          <w:iCs/>
-          <w:sz w:val="24"/>
-          <w:szCs w:val="24"/>
-        </w:rPr>
-        <w:t>CharacterBody3D</w:t>
-      </w:r>
-      <w:r>
-        <w:rPr>
-          <w:sz w:val="24"/>
-          <w:szCs w:val="24"/>
-        </w:rPr>
-        <w:t xml:space="preserve"> and use the </w:t>
-      </w:r>
-      <w:r>
-        <w:rPr>
-          <w:i/>
-          <w:iCs/>
-          <w:sz w:val="24"/>
-          <w:szCs w:val="24"/>
-        </w:rPr>
-        <w:t>Template</w:t>
-      </w:r>
-      <w:r>
-        <w:rPr>
-          <w:sz w:val="24"/>
-          <w:szCs w:val="24"/>
-        </w:rPr>
-        <w:t xml:space="preserve"> for </w:t>
-      </w:r>
-      <w:r>
-        <w:rPr>
-          <w:i/>
-          <w:iCs/>
-          <w:sz w:val="24"/>
-          <w:szCs w:val="24"/>
-        </w:rPr>
-        <w:t>Basic Movement</w:t>
-      </w:r>
-      <w:r>
-        <w:rPr>
-          <w:sz w:val="24"/>
-          <w:szCs w:val="24"/>
-        </w:rPr>
-        <w:t>.</w:t>
-      </w:r>
-    </w:p>
-    <w:p>
-      <w:pPr>
-        <w:rPr>
-          <w:sz w:val="24"/>
-          <w:szCs w:val="24"/>
-        </w:rPr>
-      </w:pPr>
-      <w:r>
-        <w:rPr>
-          <w:sz w:val="24"/>
-          <w:szCs w:val="24"/>
-        </w:rPr>
-        <w:t xml:space="preserve">Name the script, e.g. </w:t>
+        <w:t xml:space="preserve">Select </w:t>
+      </w:r>
+      <w:r>
+        <w:rPr>
+          <w:i/>
+          <w:iCs/>
+          <w:sz w:val="24"/>
+          <w:szCs w:val="24"/>
+        </w:rPr>
+        <w:t>Quick Load</w:t>
+      </w:r>
+      <w:r>
+        <w:rPr>
+          <w:sz w:val="24"/>
+          <w:szCs w:val="24"/>
+        </w:rPr>
+        <w:t xml:space="preserve"> and select the </w:t>
       </w:r>
       <w:r>
         <w:rPr>
@@ -2655,23 +2533,107 @@
           <w:sz w:val="24"/>
           <w:szCs w:val="24"/>
         </w:rPr>
-        <w:t xml:space="preserve"> and create a </w:t>
-      </w:r>
-      <w:r>
-        <w:rPr>
-          <w:i/>
-          <w:iCs/>
-          <w:sz w:val="24"/>
-          <w:szCs w:val="24"/>
-        </w:rPr>
-        <w:t>Scripts</w:t>
-      </w:r>
-      <w:r>
-        <w:rPr>
-          <w:sz w:val="24"/>
-          <w:szCs w:val="24"/>
-        </w:rPr>
-        <w:t xml:space="preserve"> folder to save it in.</w:t>
+        <w:t xml:space="preserve"> that was included in the assets.</w:t>
+      </w:r>
+    </w:p>
+    <w:p>
+      <w:pPr>
+        <w:rPr>
+          <w:sz w:val="24"/>
+          <w:szCs w:val="24"/>
+        </w:rPr>
+      </w:pPr>
+      <w:r>
+        <w:rPr>
+          <w:sz w:val="24"/>
+          <w:szCs w:val="24"/>
+        </w:rPr>
+        <w:t xml:space="preserve">Add a </w:t>
+      </w:r>
+      <w:r>
+        <w:rPr>
+          <w:i/>
+          <w:iCs/>
+          <w:sz w:val="24"/>
+          <w:szCs w:val="24"/>
+        </w:rPr>
+        <w:t>Node3D</w:t>
+      </w:r>
+      <w:r>
+        <w:rPr>
+          <w:sz w:val="24"/>
+          <w:szCs w:val="24"/>
+        </w:rPr>
+        <w:t xml:space="preserve"> </w:t>
+      </w:r>
+      <w:r>
+        <w:rPr>
+          <w:sz w:val="24"/>
+          <w:szCs w:val="24"/>
+        </w:rPr>
+        <w:t>and name it CameraPivotHorizontal, and add a child Node3D named CameraPivotVertical.</w:t>
+      </w:r>
+      <w:r>
+        <w:rPr>
+          <w:sz w:val="24"/>
+          <w:szCs w:val="24"/>
+        </w:rPr>
+        <w:t xml:space="preserve"> To this node, add a child of type </w:t>
+      </w:r>
+      <w:r>
+        <w:rPr>
+          <w:i/>
+          <w:iCs/>
+          <w:sz w:val="24"/>
+          <w:szCs w:val="24"/>
+        </w:rPr>
+        <w:t>SpringArm3D</w:t>
+      </w:r>
+      <w:r>
+        <w:rPr>
+          <w:sz w:val="24"/>
+          <w:szCs w:val="24"/>
+        </w:rPr>
+        <w:t xml:space="preserve"> (by searching in the list of node types).</w:t>
+      </w:r>
+      <w:r>
+        <w:rPr>
+          <w:sz w:val="24"/>
+          <w:szCs w:val="24"/>
+        </w:rPr>
+        <w:t xml:space="preserve"> These nodes handle pivoting around the camera and the distance from the camera. As a child of the </w:t>
+      </w:r>
+      <w:r>
+        <w:rPr>
+          <w:i/>
+          <w:iCs/>
+          <w:sz w:val="24"/>
+          <w:szCs w:val="24"/>
+        </w:rPr>
+        <w:t>SpringArm3D</w:t>
+      </w:r>
+      <w:r>
+        <w:rPr>
+          <w:sz w:val="24"/>
+          <w:szCs w:val="24"/>
+        </w:rPr>
+        <w:t xml:space="preserve">, finally add a </w:t>
+      </w:r>
+      <w:r>
+        <w:rPr>
+          <w:i/>
+          <w:iCs/>
+          <w:sz w:val="24"/>
+          <w:szCs w:val="24"/>
+        </w:rPr>
+        <w:t>Camera3D</w:t>
+      </w:r>
+      <w:r>
+        <w:rPr>
+          <w:sz w:val="24"/>
+          <w:szCs w:val="24"/>
+        </w:rPr>
+        <w:t xml:space="preserve"> node.</w:t>
       </w:r>
     </w:p>
     <w:p>
@@ -2688,189 +2650,6 @@
           <w:szCs w:val="24"/>
         </w:rPr>
         <w:lastRenderedPageBreak/>
-        <w:drawing>
-          <wp:inline distT="0" distB="0" distL="0" distR="0" wp14:anchorId="22FDA75F" wp14:editId="1332FEAF">
-            <wp:extent cx="2880000" cy="2526207"/>
-            <wp:effectExtent l="0" t="0" r="0" b="7620"/>
-            <wp:docPr id="393943502" name="Picture 1" descr="A screenshot of a program&#10;&#10;Description automatically generated"/>
-            <wp:cNvGraphicFramePr>
-              <a:graphicFrameLocks xmlns:a="http://schemas.openxmlformats.org/drawingml/2006/main" noChangeAspect="1"/>
-            </wp:cNvGraphicFramePr>
-            <a:graphic xmlns:a="http://schemas.openxmlformats.org/drawingml/2006/main">
-              <a:graphicData uri="http://schemas.openxmlformats.org/drawingml/2006/picture">
-                <pic:pic xmlns:pic="http://schemas.openxmlformats.org/drawingml/2006/picture">
-                  <pic:nvPicPr>
-                    <pic:cNvPr id="393943502" name="Picture 1" descr="A screenshot of a program&#10;&#10;Description automatically generated"/>
-                    <pic:cNvPicPr/>
-                  </pic:nvPicPr>
-                  <pic:blipFill>
-                    <a:blip r:embed="rId21"/>
-                    <a:stretch>
-                      <a:fillRect/>
-                    </a:stretch>
-                  </pic:blipFill>
-                  <pic:spPr>
-                    <a:xfrm>
-                      <a:off x="0" y="0"/>
-                      <a:ext cx="2880000" cy="2526207"/>
-                    </a:xfrm>
-                    <a:prstGeom prst="rect">
-                      <a:avLst/>
-                    </a:prstGeom>
-                  </pic:spPr>
-                </pic:pic>
-              </a:graphicData>
-            </a:graphic>
-          </wp:inline>
-        </w:drawing>
-      </w:r>
-    </w:p>
-    <w:p>
-      <w:pPr>
-        <w:rPr>
-          <w:sz w:val="24"/>
-          <w:szCs w:val="24"/>
-        </w:rPr>
-      </w:pPr>
-      <w:r>
-        <w:rPr>
-          <w:sz w:val="24"/>
-          <w:szCs w:val="24"/>
-        </w:rPr>
-        <w:t xml:space="preserve">Click Create and you will see the </w:t>
-      </w:r>
-      <w:r>
-        <w:rPr>
-          <w:i/>
-          <w:iCs/>
-          <w:sz w:val="24"/>
-          <w:szCs w:val="24"/>
-        </w:rPr>
-        <w:t>Basic Movement</w:t>
-      </w:r>
-      <w:r>
-        <w:rPr>
-          <w:sz w:val="24"/>
-          <w:szCs w:val="24"/>
-        </w:rPr>
-        <w:t xml:space="preserve"> </w:t>
-      </w:r>
-      <w:proofErr w:type="gramStart"/>
-      <w:r>
-        <w:rPr>
-          <w:sz w:val="24"/>
-          <w:szCs w:val="24"/>
-        </w:rPr>
-        <w:t>template</w:t>
-      </w:r>
-      <w:proofErr w:type="gramEnd"/>
-      <w:r>
-        <w:rPr>
-          <w:sz w:val="24"/>
-          <w:szCs w:val="24"/>
-        </w:rPr>
-        <w:t xml:space="preserve"> in the </w:t>
-      </w:r>
-      <w:r>
-        <w:rPr>
-          <w:i/>
-          <w:iCs/>
-          <w:sz w:val="24"/>
-          <w:szCs w:val="24"/>
-        </w:rPr>
-        <w:t>Scrip</w:t>
-      </w:r>
-      <w:r>
-        <w:rPr>
-          <w:i/>
-          <w:iCs/>
-          <w:sz w:val="24"/>
-          <w:szCs w:val="24"/>
-        </w:rPr>
-        <w:t>t</w:t>
-      </w:r>
-      <w:r>
-        <w:rPr>
-          <w:sz w:val="24"/>
-          <w:szCs w:val="24"/>
-        </w:rPr>
-        <w:t xml:space="preserve"> </w:t>
-      </w:r>
-      <w:r>
-        <w:rPr>
-          <w:sz w:val="24"/>
-          <w:szCs w:val="24"/>
-        </w:rPr>
-        <w:t>tab</w:t>
-      </w:r>
-      <w:r>
-        <w:rPr>
-          <w:sz w:val="24"/>
-          <w:szCs w:val="24"/>
-        </w:rPr>
-        <w:t>.</w:t>
-      </w:r>
-    </w:p>
-    <w:p>
-      <w:pPr>
-        <w:rPr>
-          <w:sz w:val="24"/>
-          <w:szCs w:val="24"/>
-        </w:rPr>
-      </w:pPr>
-      <w:r>
-        <w:rPr>
-          <w:sz w:val="24"/>
-          <w:szCs w:val="24"/>
-        </w:rPr>
-        <w:t xml:space="preserve">Add a </w:t>
-      </w:r>
-      <w:r>
-        <w:rPr>
-          <w:i/>
-          <w:iCs/>
-          <w:sz w:val="24"/>
-          <w:szCs w:val="24"/>
-        </w:rPr>
-        <w:t>Node3D</w:t>
-      </w:r>
-      <w:r>
-        <w:rPr>
-          <w:sz w:val="24"/>
-          <w:szCs w:val="24"/>
-        </w:rPr>
-        <w:t xml:space="preserve"> for the head of the player and a </w:t>
-      </w:r>
-      <w:r>
-        <w:rPr>
-          <w:i/>
-          <w:iCs/>
-          <w:sz w:val="24"/>
-          <w:szCs w:val="24"/>
-        </w:rPr>
-        <w:t>Camera3D</w:t>
-      </w:r>
-      <w:r>
-        <w:rPr>
-          <w:sz w:val="24"/>
-          <w:szCs w:val="24"/>
-        </w:rPr>
-        <w:t xml:space="preserve"> as a child node.</w:t>
-      </w:r>
-    </w:p>
-    <w:p>
-      <w:pPr>
-        <w:rPr>
-          <w:sz w:val="24"/>
-          <w:szCs w:val="24"/>
-        </w:rPr>
-      </w:pPr>
-      <w:r>
-        <w:rPr>
-          <w:noProof/>
-          <w:sz w:val="24"/>
-          <w:szCs w:val="24"/>
-        </w:rPr>
         <w:drawing>
           <wp:inline distT="0" distB="0" distL="0" distR="0" wp14:anchorId="2AE5330D" wp14:editId="35E437EA">
             <wp:extent cx="1620000" cy="2796085"/>
@@ -2887,7 +2666,7 @@
                     <pic:cNvPicPr/>
                   </pic:nvPicPr>
                   <pic:blipFill>
-                    <a:blip r:embed="rId22"/>
+                    <a:blip r:embed="rId21"/>
                     <a:stretch>
                       <a:fillRect/>
                     </a:stretch>
@@ -2915,916 +2694,10 @@
           <w:szCs w:val="24"/>
         </w:rPr>
       </w:pPr>
-      <w:r>
-        <w:rPr>
-          <w:sz w:val="24"/>
-          <w:szCs w:val="24"/>
-        </w:rPr>
-        <w:t>If you like, t</w:t>
-      </w:r>
-      <w:r>
-        <w:rPr>
-          <w:sz w:val="24"/>
-          <w:szCs w:val="24"/>
-        </w:rPr>
-        <w:t xml:space="preserve">he </w:t>
-      </w:r>
-      <w:r>
-        <w:rPr>
-          <w:i/>
-          <w:iCs/>
-          <w:sz w:val="24"/>
-          <w:szCs w:val="24"/>
-        </w:rPr>
-        <w:t>CollisionShape3D</w:t>
-      </w:r>
-      <w:r>
-        <w:rPr>
-          <w:sz w:val="24"/>
-          <w:szCs w:val="24"/>
-        </w:rPr>
-        <w:t xml:space="preserve"> and </w:t>
-      </w:r>
-      <w:r>
-        <w:rPr>
-          <w:i/>
-          <w:iCs/>
-          <w:sz w:val="24"/>
-          <w:szCs w:val="24"/>
-        </w:rPr>
-        <w:t>MeshInstance3D</w:t>
-      </w:r>
-      <w:r>
-        <w:rPr>
-          <w:sz w:val="24"/>
-          <w:szCs w:val="24"/>
-        </w:rPr>
-        <w:t xml:space="preserve"> can be moved up half </w:t>
-      </w:r>
-      <w:r>
-        <w:rPr>
-          <w:sz w:val="24"/>
-          <w:szCs w:val="24"/>
-        </w:rPr>
-        <w:t>of the height s</w:t>
-      </w:r>
-      <w:r>
-        <w:rPr>
-          <w:sz w:val="24"/>
-          <w:szCs w:val="24"/>
-        </w:rPr>
-        <w:t xml:space="preserve">uch </w:t>
-      </w:r>
-      <w:r>
-        <w:rPr>
-          <w:sz w:val="24"/>
-          <w:szCs w:val="24"/>
-        </w:rPr>
-        <w:t xml:space="preserve">that </w:t>
-      </w:r>
-      <w:r>
-        <w:rPr>
-          <w:sz w:val="24"/>
-          <w:szCs w:val="24"/>
-        </w:rPr>
-        <w:t>the bottom is at the scene origin.</w:t>
-      </w:r>
-    </w:p>
-    <w:p>
-      <w:pPr>
-        <w:rPr>
-          <w:sz w:val="24"/>
-          <w:szCs w:val="24"/>
-        </w:rPr>
-      </w:pPr>
-      <w:r>
-        <w:rPr>
-          <w:sz w:val="24"/>
-          <w:szCs w:val="24"/>
-        </w:rPr>
-        <w:t xml:space="preserve">The </w:t>
-      </w:r>
-      <w:r>
-        <w:rPr>
-          <w:i/>
-          <w:iCs/>
-          <w:sz w:val="24"/>
-          <w:szCs w:val="24"/>
-        </w:rPr>
-        <w:t>Head</w:t>
-      </w:r>
-      <w:r>
-        <w:rPr>
-          <w:sz w:val="24"/>
-          <w:szCs w:val="24"/>
-        </w:rPr>
-        <w:t xml:space="preserve"> can be moved up to align with</w:t>
-      </w:r>
-      <w:r>
-        <w:rPr>
-          <w:sz w:val="24"/>
-          <w:szCs w:val="24"/>
-        </w:rPr>
-        <w:t xml:space="preserve"> a suitable</w:t>
-      </w:r>
-      <w:r>
-        <w:rPr>
-          <w:sz w:val="24"/>
-          <w:szCs w:val="24"/>
-        </w:rPr>
-        <w:t xml:space="preserve"> head height on the capsule.</w:t>
-      </w:r>
-    </w:p>
-    <w:p>
-      <w:pPr>
-        <w:rPr>
-          <w:rFonts w:cstheme="minorHAnsi"/>
-          <w:sz w:val="24"/>
-          <w:szCs w:val="24"/>
-        </w:rPr>
-      </w:pPr>
-      <w:r>
-        <w:rPr>
-          <w:sz w:val="24"/>
-          <w:szCs w:val="24"/>
-        </w:rPr>
-        <w:t>A</w:t>
-      </w:r>
-      <w:r>
-        <w:rPr>
-          <w:sz w:val="24"/>
-          <w:szCs w:val="24"/>
-        </w:rPr>
-        <w:t>t the top of the script, add</w:t>
-      </w:r>
-      <w:r>
-        <w:rPr>
-          <w:sz w:val="24"/>
-          <w:szCs w:val="24"/>
-        </w:rPr>
-        <w:t xml:space="preserve"> these lines to the Player.gd script. The annotation </w:t>
-      </w:r>
-      <w:r>
-        <w:rPr>
-          <w:i/>
-          <w:iCs/>
-          <w:sz w:val="24"/>
-          <w:szCs w:val="24"/>
-        </w:rPr>
-        <w:t>@onready</w:t>
-      </w:r>
-      <w:r>
-        <w:rPr>
-          <w:sz w:val="24"/>
-          <w:szCs w:val="24"/>
-        </w:rPr>
-        <w:t xml:space="preserve"> means the variable assignment will automatically occur </w:t>
-      </w:r>
-      <w:r>
-        <w:rPr>
-          <w:rFonts w:cstheme="minorHAnsi"/>
-          <w:sz w:val="24"/>
-          <w:szCs w:val="24"/>
-        </w:rPr>
-        <w:t xml:space="preserve">during the </w:t>
-      </w:r>
-      <w:r>
-        <w:rPr>
-          <w:rFonts w:cstheme="minorHAnsi"/>
-          <w:i/>
-          <w:iCs/>
-          <w:sz w:val="24"/>
-          <w:szCs w:val="24"/>
-        </w:rPr>
-        <w:t>_ready()</w:t>
-      </w:r>
-      <w:r>
-        <w:rPr>
-          <w:rFonts w:cstheme="minorHAnsi"/>
-          <w:sz w:val="24"/>
-          <w:szCs w:val="24"/>
-        </w:rPr>
-        <w:t xml:space="preserve"> function.</w:t>
-      </w:r>
-    </w:p>
-    <w:p>
-      <w:pPr>
-        <w:rPr>
-          <w:rFonts w:cstheme="minorHAnsi"/>
-          <w:sz w:val="24"/>
-          <w:szCs w:val="24"/>
-        </w:rPr>
-      </w:pPr>
-      <w:r>
-        <w:rPr>
-          <w:rFonts w:cstheme="minorHAnsi"/>
-          <w:noProof/>
-          <w:sz w:val="24"/>
-          <w:szCs w:val="24"/>
-        </w:rPr>
-        <w:drawing>
-          <wp:inline distT="0" distB="0" distL="0" distR="0" wp14:anchorId="7C74745F" wp14:editId="1AA15600">
-            <wp:extent cx="2880000" cy="356505"/>
-            <wp:effectExtent l="0" t="0" r="0" b="5715"/>
-            <wp:docPr id="1177497383" name="Picture 1" descr="A close up of a logo&#10;&#10;Description automatically generated"/>
-            <wp:cNvGraphicFramePr>
-              <a:graphicFrameLocks xmlns:a="http://schemas.openxmlformats.org/drawingml/2006/main" noChangeAspect="1"/>
-            </wp:cNvGraphicFramePr>
-            <a:graphic xmlns:a="http://schemas.openxmlformats.org/drawingml/2006/main">
-              <a:graphicData uri="http://schemas.openxmlformats.org/drawingml/2006/picture">
-                <pic:pic xmlns:pic="http://schemas.openxmlformats.org/drawingml/2006/picture">
-                  <pic:nvPicPr>
-                    <pic:cNvPr id="1177497383" name="Picture 1" descr="A close up of a logo&#10;&#10;Description automatically generated"/>
-                    <pic:cNvPicPr/>
-                  </pic:nvPicPr>
-                  <pic:blipFill>
-                    <a:blip r:embed="rId23"/>
-                    <a:stretch>
-                      <a:fillRect/>
-                    </a:stretch>
-                  </pic:blipFill>
-                  <pic:spPr>
-                    <a:xfrm>
-                      <a:off x="0" y="0"/>
-                      <a:ext cx="2880000" cy="356505"/>
-                    </a:xfrm>
-                    <a:prstGeom prst="rect">
-                      <a:avLst/>
-                    </a:prstGeom>
-                  </pic:spPr>
-                </pic:pic>
-              </a:graphicData>
-            </a:graphic>
-          </wp:inline>
-        </w:drawing>
-      </w:r>
-    </w:p>
-    <w:p>
-      <w:pPr>
-        <w:rPr>
-          <w:rFonts w:cstheme="minorHAnsi"/>
-          <w:sz w:val="24"/>
-          <w:szCs w:val="24"/>
-        </w:rPr>
-      </w:pPr>
-      <w:r>
-        <w:rPr>
-          <w:rFonts w:cstheme="minorHAnsi"/>
-          <w:sz w:val="24"/>
-          <w:szCs w:val="24"/>
-        </w:rPr>
-        <w:t>Create</w:t>
-      </w:r>
-      <w:r>
-        <w:rPr>
-          <w:rFonts w:cstheme="minorHAnsi"/>
-          <w:sz w:val="24"/>
-          <w:szCs w:val="24"/>
-        </w:rPr>
-        <w:t xml:space="preserve"> </w:t>
-      </w:r>
-      <w:r>
-        <w:rPr>
-          <w:rFonts w:cstheme="minorHAnsi"/>
-          <w:sz w:val="24"/>
-          <w:szCs w:val="24"/>
-        </w:rPr>
-        <w:t>an</w:t>
-      </w:r>
-      <w:r>
-        <w:rPr>
-          <w:rFonts w:cstheme="minorHAnsi"/>
-          <w:sz w:val="24"/>
-          <w:szCs w:val="24"/>
-        </w:rPr>
-        <w:t xml:space="preserve"> </w:t>
-      </w:r>
-      <w:r>
-        <w:rPr>
-          <w:rFonts w:cstheme="minorHAnsi"/>
-          <w:i/>
-          <w:iCs/>
-          <w:sz w:val="24"/>
-          <w:szCs w:val="24"/>
-        </w:rPr>
-        <w:t>_input</w:t>
-      </w:r>
-      <w:r>
-        <w:rPr>
-          <w:rFonts w:cstheme="minorHAnsi"/>
-          <w:i/>
-          <w:iCs/>
-          <w:sz w:val="24"/>
-          <w:szCs w:val="24"/>
-        </w:rPr>
-        <w:t>(event)</w:t>
-      </w:r>
-      <w:r>
-        <w:rPr>
-          <w:rFonts w:cstheme="minorHAnsi"/>
-          <w:sz w:val="24"/>
-          <w:szCs w:val="24"/>
-        </w:rPr>
-        <w:t xml:space="preserve"> </w:t>
-      </w:r>
-      <w:r>
-        <w:rPr>
-          <w:rFonts w:cstheme="minorHAnsi"/>
-          <w:sz w:val="24"/>
-          <w:szCs w:val="24"/>
-        </w:rPr>
-        <w:t>function</w:t>
-      </w:r>
-      <w:r>
-        <w:rPr>
-          <w:rFonts w:cstheme="minorHAnsi"/>
-          <w:sz w:val="24"/>
-          <w:szCs w:val="24"/>
-        </w:rPr>
-        <w:t xml:space="preserve"> in which</w:t>
-      </w:r>
-      <w:r>
-        <w:rPr>
-          <w:rFonts w:cstheme="minorHAnsi"/>
-          <w:sz w:val="24"/>
-          <w:szCs w:val="24"/>
-        </w:rPr>
-        <w:t xml:space="preserve"> we</w:t>
-      </w:r>
-      <w:r>
-        <w:rPr>
-          <w:rFonts w:cstheme="minorHAnsi"/>
-          <w:sz w:val="24"/>
-          <w:szCs w:val="24"/>
-        </w:rPr>
-        <w:t xml:space="preserve"> will </w:t>
-      </w:r>
-      <w:r>
-        <w:rPr>
-          <w:rFonts w:cstheme="minorHAnsi"/>
-          <w:sz w:val="24"/>
-          <w:szCs w:val="24"/>
-        </w:rPr>
-        <w:t>rotate the head and camera</w:t>
-      </w:r>
-      <w:r>
-        <w:rPr>
-          <w:rFonts w:cstheme="minorHAnsi"/>
-          <w:sz w:val="24"/>
-          <w:szCs w:val="24"/>
-        </w:rPr>
-        <w:t xml:space="preserve"> according to mouse motion.</w:t>
-      </w:r>
-    </w:p>
-    <w:p>
-      <w:pPr>
-        <w:rPr>
-          <w:rFonts w:cstheme="minorHAnsi"/>
-          <w:sz w:val="24"/>
-          <w:szCs w:val="24"/>
-        </w:rPr>
-      </w:pPr>
-      <w:r>
-        <w:rPr>
-          <w:rFonts w:cstheme="minorHAnsi"/>
-          <w:noProof/>
-          <w:sz w:val="24"/>
-          <w:szCs w:val="24"/>
-        </w:rPr>
-        <w:lastRenderedPageBreak/>
-        <w:drawing>
-          <wp:inline distT="0" distB="0" distL="0" distR="0" wp14:anchorId="2DCB412D" wp14:editId="48873E01">
-            <wp:extent cx="2880000" cy="610909"/>
-            <wp:effectExtent l="0" t="0" r="0" b="0"/>
-            <wp:docPr id="1237210588" name="Picture 1" descr="A screen shot of a computer program&#10;&#10;Description automatically generated"/>
-            <wp:cNvGraphicFramePr>
-              <a:graphicFrameLocks xmlns:a="http://schemas.openxmlformats.org/drawingml/2006/main" noChangeAspect="1"/>
-            </wp:cNvGraphicFramePr>
-            <a:graphic xmlns:a="http://schemas.openxmlformats.org/drawingml/2006/main">
-              <a:graphicData uri="http://schemas.openxmlformats.org/drawingml/2006/picture">
-                <pic:pic xmlns:pic="http://schemas.openxmlformats.org/drawingml/2006/picture">
-                  <pic:nvPicPr>
-                    <pic:cNvPr id="1237210588" name="Picture 1" descr="A screen shot of a computer program&#10;&#10;Description automatically generated"/>
-                    <pic:cNvPicPr/>
-                  </pic:nvPicPr>
-                  <pic:blipFill>
-                    <a:blip r:embed="rId24"/>
-                    <a:stretch>
-                      <a:fillRect/>
-                    </a:stretch>
-                  </pic:blipFill>
-                  <pic:spPr>
-                    <a:xfrm>
-                      <a:off x="0" y="0"/>
-                      <a:ext cx="2880000" cy="610909"/>
-                    </a:xfrm>
-                    <a:prstGeom prst="rect">
-                      <a:avLst/>
-                    </a:prstGeom>
-                  </pic:spPr>
-                </pic:pic>
-              </a:graphicData>
-            </a:graphic>
-          </wp:inline>
-        </w:drawing>
-      </w:r>
-    </w:p>
-    <w:p>
-      <w:pPr>
-        <w:rPr>
-          <w:rFonts w:cstheme="minorHAnsi"/>
-          <w:sz w:val="24"/>
-          <w:szCs w:val="24"/>
-        </w:rPr>
-      </w:pPr>
-      <w:r>
-        <w:rPr>
-          <w:rFonts w:cstheme="minorHAnsi"/>
-          <w:sz w:val="24"/>
-          <w:szCs w:val="24"/>
-        </w:rPr>
-        <w:t xml:space="preserve">This rotates the head according to </w:t>
-      </w:r>
-      <w:r>
-        <w:rPr>
-          <w:rFonts w:cstheme="minorHAnsi"/>
-          <w:sz w:val="24"/>
-          <w:szCs w:val="24"/>
-        </w:rPr>
-        <w:t xml:space="preserve">the </w:t>
-      </w:r>
-      <w:r>
-        <w:rPr>
-          <w:rFonts w:cstheme="minorHAnsi"/>
-          <w:sz w:val="24"/>
-          <w:szCs w:val="24"/>
-        </w:rPr>
-        <w:t xml:space="preserve">horizontal mouse </w:t>
-      </w:r>
-      <w:r>
-        <w:rPr>
-          <w:rFonts w:cstheme="minorHAnsi"/>
-          <w:sz w:val="24"/>
-          <w:szCs w:val="24"/>
-        </w:rPr>
-        <w:t>motion and</w:t>
-      </w:r>
-      <w:r>
-        <w:rPr>
-          <w:rFonts w:cstheme="minorHAnsi"/>
-          <w:sz w:val="24"/>
-          <w:szCs w:val="24"/>
-        </w:rPr>
-        <w:t xml:space="preserve"> rotates the camera according to the vertical mouse motion</w:t>
-      </w:r>
-      <w:r>
-        <w:rPr>
-          <w:rFonts w:cstheme="minorHAnsi"/>
-          <w:sz w:val="24"/>
-          <w:szCs w:val="24"/>
-        </w:rPr>
-        <w:t>.</w:t>
-      </w:r>
-    </w:p>
-    <w:p>
-      <w:pPr>
-        <w:rPr>
-          <w:rFonts w:cstheme="minorHAnsi"/>
-          <w:sz w:val="24"/>
-          <w:szCs w:val="24"/>
-        </w:rPr>
-      </w:pPr>
-      <w:r>
-        <w:rPr>
-          <w:rFonts w:cstheme="minorHAnsi"/>
-          <w:noProof/>
-          <w:sz w:val="24"/>
-          <w:szCs w:val="24"/>
-        </w:rPr>
-        <w:drawing>
-          <wp:inline distT="0" distB="0" distL="0" distR="0" wp14:anchorId="107F129C" wp14:editId="37AE1807">
-            <wp:extent cx="3960000" cy="659854"/>
-            <wp:effectExtent l="0" t="0" r="2540" b="6985"/>
-            <wp:docPr id="494572652" name="Picture 1" descr="A screen shot of a computer program&#10;&#10;Description automatically generated"/>
-            <wp:cNvGraphicFramePr>
-              <a:graphicFrameLocks xmlns:a="http://schemas.openxmlformats.org/drawingml/2006/main" noChangeAspect="1"/>
-            </wp:cNvGraphicFramePr>
-            <a:graphic xmlns:a="http://schemas.openxmlformats.org/drawingml/2006/main">
-              <a:graphicData uri="http://schemas.openxmlformats.org/drawingml/2006/picture">
-                <pic:pic xmlns:pic="http://schemas.openxmlformats.org/drawingml/2006/picture">
-                  <pic:nvPicPr>
-                    <pic:cNvPr id="494572652" name="Picture 1" descr="A screen shot of a computer program&#10;&#10;Description automatically generated"/>
-                    <pic:cNvPicPr/>
-                  </pic:nvPicPr>
-                  <pic:blipFill>
-                    <a:blip r:embed="rId25"/>
-                    <a:stretch>
-                      <a:fillRect/>
-                    </a:stretch>
-                  </pic:blipFill>
-                  <pic:spPr>
-                    <a:xfrm>
-                      <a:off x="0" y="0"/>
-                      <a:ext cx="3960000" cy="659854"/>
-                    </a:xfrm>
-                    <a:prstGeom prst="rect">
-                      <a:avLst/>
-                    </a:prstGeom>
-                  </pic:spPr>
-                </pic:pic>
-              </a:graphicData>
-            </a:graphic>
-          </wp:inline>
-        </w:drawing>
-      </w:r>
-    </w:p>
-    <w:p>
-      <w:pPr>
-        <w:rPr>
-          <w:rFonts w:cstheme="minorHAnsi"/>
-          <w:sz w:val="24"/>
-          <w:szCs w:val="24"/>
-        </w:rPr>
-      </w:pPr>
-      <w:r>
-        <w:rPr>
-          <w:rFonts w:cstheme="minorHAnsi"/>
-          <w:sz w:val="24"/>
-          <w:szCs w:val="24"/>
-        </w:rPr>
-        <w:t>We can clamp the vertical camera rotation between 90</w:t>
-      </w:r>
-      <w:r>
-        <w:rPr>
-          <w:rFonts w:cstheme="minorHAnsi"/>
-          <w:sz w:val="24"/>
-          <w:szCs w:val="24"/>
-        </w:rPr>
-        <w:t>°</w:t>
-      </w:r>
-      <w:r>
-        <w:rPr>
-          <w:rFonts w:cstheme="minorHAnsi"/>
-          <w:sz w:val="24"/>
-          <w:szCs w:val="24"/>
-        </w:rPr>
-        <w:t xml:space="preserve"> and -90</w:t>
-      </w:r>
-      <w:r>
-        <w:rPr>
-          <w:rFonts w:cstheme="minorHAnsi"/>
-          <w:sz w:val="24"/>
-          <w:szCs w:val="24"/>
-        </w:rPr>
-        <w:t>°</w:t>
-      </w:r>
-      <w:r>
-        <w:rPr>
-          <w:rFonts w:cstheme="minorHAnsi"/>
-          <w:sz w:val="24"/>
-          <w:szCs w:val="24"/>
-        </w:rPr>
-        <w:t xml:space="preserve"> so the player can’t rotate the camera past vertically up or down.</w:t>
-      </w:r>
-    </w:p>
-    <w:p>
-      <w:pPr>
-        <w:rPr>
-          <w:rFonts w:cstheme="minorHAnsi"/>
-          <w:sz w:val="24"/>
-          <w:szCs w:val="24"/>
-        </w:rPr>
-      </w:pPr>
-      <w:r>
-        <w:rPr>
-          <w:rFonts w:cstheme="minorHAnsi"/>
-          <w:noProof/>
-          <w:sz w:val="24"/>
-          <w:szCs w:val="24"/>
-        </w:rPr>
-        <w:drawing>
-          <wp:inline distT="0" distB="0" distL="0" distR="0" wp14:anchorId="117301E7" wp14:editId="793E1778">
-            <wp:extent cx="2160000" cy="160777"/>
-            <wp:effectExtent l="0" t="0" r="0" b="0"/>
-            <wp:docPr id="716922176" name="Picture 1"/>
-            <wp:cNvGraphicFramePr>
-              <a:graphicFrameLocks xmlns:a="http://schemas.openxmlformats.org/drawingml/2006/main" noChangeAspect="1"/>
-            </wp:cNvGraphicFramePr>
-            <a:graphic xmlns:a="http://schemas.openxmlformats.org/drawingml/2006/main">
-              <a:graphicData uri="http://schemas.openxmlformats.org/drawingml/2006/picture">
-                <pic:pic xmlns:pic="http://schemas.openxmlformats.org/drawingml/2006/picture">
-                  <pic:nvPicPr>
-                    <pic:cNvPr id="716922176" name=""/>
-                    <pic:cNvPicPr/>
-                  </pic:nvPicPr>
-                  <pic:blipFill>
-                    <a:blip r:embed="rId26"/>
-                    <a:stretch>
-                      <a:fillRect/>
-                    </a:stretch>
-                  </pic:blipFill>
-                  <pic:spPr>
-                    <a:xfrm>
-                      <a:off x="0" y="0"/>
-                      <a:ext cx="2160000" cy="160777"/>
-                    </a:xfrm>
-                    <a:prstGeom prst="rect">
-                      <a:avLst/>
-                    </a:prstGeom>
-                  </pic:spPr>
-                </pic:pic>
-              </a:graphicData>
-            </a:graphic>
-          </wp:inline>
-        </w:drawing>
-      </w:r>
-    </w:p>
-    <w:p>
-      <w:pPr>
-        <w:rPr>
-          <w:rFonts w:cstheme="minorHAnsi"/>
-          <w:sz w:val="24"/>
-          <w:szCs w:val="24"/>
-        </w:rPr>
-      </w:pPr>
-      <w:r>
-        <w:rPr>
-          <w:rFonts w:cstheme="minorHAnsi"/>
-          <w:noProof/>
-          <w:sz w:val="24"/>
-          <w:szCs w:val="24"/>
-        </w:rPr>
-        <w:drawing>
-          <wp:inline distT="0" distB="0" distL="0" distR="0" wp14:anchorId="798AB6E7" wp14:editId="4D8D6D8A">
-            <wp:extent cx="2880000" cy="248187"/>
-            <wp:effectExtent l="0" t="0" r="0" b="0"/>
-            <wp:docPr id="1001131298" name="Picture 1"/>
-            <wp:cNvGraphicFramePr>
-              <a:graphicFrameLocks xmlns:a="http://schemas.openxmlformats.org/drawingml/2006/main" noChangeAspect="1"/>
-            </wp:cNvGraphicFramePr>
-            <a:graphic xmlns:a="http://schemas.openxmlformats.org/drawingml/2006/main">
-              <a:graphicData uri="http://schemas.openxmlformats.org/drawingml/2006/picture">
-                <pic:pic xmlns:pic="http://schemas.openxmlformats.org/drawingml/2006/picture">
-                  <pic:nvPicPr>
-                    <pic:cNvPr id="1001131298" name=""/>
-                    <pic:cNvPicPr/>
-                  </pic:nvPicPr>
-                  <pic:blipFill>
-                    <a:blip r:embed="rId27"/>
-                    <a:stretch>
-                      <a:fillRect/>
-                    </a:stretch>
-                  </pic:blipFill>
-                  <pic:spPr>
-                    <a:xfrm>
-                      <a:off x="0" y="0"/>
-                      <a:ext cx="2880000" cy="248187"/>
-                    </a:xfrm>
-                    <a:prstGeom prst="rect">
-                      <a:avLst/>
-                    </a:prstGeom>
-                  </pic:spPr>
-                </pic:pic>
-              </a:graphicData>
-            </a:graphic>
-          </wp:inline>
-        </w:drawing>
-      </w:r>
-    </w:p>
-    <w:p>
-      <w:pPr>
-        <w:rPr>
-          <w:rFonts w:cstheme="minorHAnsi"/>
-          <w:sz w:val="24"/>
-          <w:szCs w:val="24"/>
-        </w:rPr>
-      </w:pPr>
-      <w:r>
-        <w:rPr>
-          <w:rFonts w:cstheme="minorHAnsi"/>
-          <w:sz w:val="24"/>
-          <w:szCs w:val="24"/>
-        </w:rPr>
-        <w:t>A</w:t>
-      </w:r>
-      <w:r>
-        <w:rPr>
-          <w:rFonts w:cstheme="minorHAnsi"/>
-          <w:sz w:val="24"/>
-          <w:szCs w:val="24"/>
-        </w:rPr>
-        <w:t>t the top of the script, add</w:t>
-      </w:r>
-      <w:r>
-        <w:rPr>
-          <w:rFonts w:cstheme="minorHAnsi"/>
-          <w:sz w:val="24"/>
-          <w:szCs w:val="24"/>
-        </w:rPr>
-        <w:t xml:space="preserve"> a float variable called </w:t>
-      </w:r>
-      <w:proofErr w:type="spellStart"/>
-      <w:r>
-        <w:rPr>
-          <w:rFonts w:cstheme="minorHAnsi"/>
-          <w:i/>
-          <w:iCs/>
-          <w:sz w:val="24"/>
-          <w:szCs w:val="24"/>
-        </w:rPr>
-        <w:t>look_sensitivity</w:t>
-      </w:r>
-      <w:proofErr w:type="spellEnd"/>
-      <w:r>
-        <w:rPr>
-          <w:rFonts w:cstheme="minorHAnsi"/>
-          <w:sz w:val="24"/>
-          <w:szCs w:val="24"/>
-        </w:rPr>
-        <w:t xml:space="preserve"> and multiply the head and camera rotation by it.</w:t>
-      </w:r>
-    </w:p>
-    <w:p>
-      <w:pPr>
-        <w:rPr>
-          <w:rFonts w:cstheme="minorHAnsi"/>
-          <w:sz w:val="24"/>
-          <w:szCs w:val="24"/>
-        </w:rPr>
-      </w:pPr>
-      <w:r>
-        <w:rPr>
-          <w:rFonts w:cstheme="minorHAnsi"/>
-          <w:noProof/>
-          <w:sz w:val="24"/>
-          <w:szCs w:val="24"/>
-        </w:rPr>
-        <w:drawing>
-          <wp:inline distT="0" distB="0" distL="0" distR="0" wp14:anchorId="4B56696B" wp14:editId="4D171A24">
-            <wp:extent cx="3077004" cy="428685"/>
-            <wp:effectExtent l="0" t="0" r="0" b="9525"/>
-            <wp:docPr id="1576831158" name="Picture 1"/>
-            <wp:cNvGraphicFramePr>
-              <a:graphicFrameLocks xmlns:a="http://schemas.openxmlformats.org/drawingml/2006/main" noChangeAspect="1"/>
-            </wp:cNvGraphicFramePr>
-            <a:graphic xmlns:a="http://schemas.openxmlformats.org/drawingml/2006/main">
-              <a:graphicData uri="http://schemas.openxmlformats.org/drawingml/2006/picture">
-                <pic:pic xmlns:pic="http://schemas.openxmlformats.org/drawingml/2006/picture">
-                  <pic:nvPicPr>
-                    <pic:cNvPr id="1576831158" name=""/>
-                    <pic:cNvPicPr/>
-                  </pic:nvPicPr>
-                  <pic:blipFill>
-                    <a:blip r:embed="rId28"/>
-                    <a:stretch>
-                      <a:fillRect/>
-                    </a:stretch>
-                  </pic:blipFill>
-                  <pic:spPr>
-                    <a:xfrm>
-                      <a:off x="0" y="0"/>
-                      <a:ext cx="3077004" cy="428685"/>
-                    </a:xfrm>
-                    <a:prstGeom prst="rect">
-                      <a:avLst/>
-                    </a:prstGeom>
-                  </pic:spPr>
-                </pic:pic>
-              </a:graphicData>
-            </a:graphic>
-          </wp:inline>
-        </w:drawing>
-      </w:r>
-    </w:p>
-    <w:p>
-      <w:pPr>
-        <w:rPr>
-          <w:rFonts w:cstheme="minorHAnsi"/>
-          <w:sz w:val="24"/>
-          <w:szCs w:val="24"/>
-        </w:rPr>
-      </w:pPr>
-      <w:r>
-        <w:rPr>
-          <w:rFonts w:cstheme="minorHAnsi"/>
-          <w:sz w:val="24"/>
-          <w:szCs w:val="24"/>
-        </w:rPr>
-        <w:t xml:space="preserve">Add two float variables </w:t>
-      </w:r>
-      <w:proofErr w:type="spellStart"/>
-      <w:r>
-        <w:rPr>
-          <w:rFonts w:cstheme="minorHAnsi"/>
-          <w:i/>
-          <w:iCs/>
-          <w:sz w:val="24"/>
-          <w:szCs w:val="24"/>
-        </w:rPr>
-        <w:t>moving_lerp_speed</w:t>
-      </w:r>
-      <w:proofErr w:type="spellEnd"/>
-      <w:r>
-        <w:rPr>
-          <w:rFonts w:cstheme="minorHAnsi"/>
-          <w:sz w:val="24"/>
-          <w:szCs w:val="24"/>
-        </w:rPr>
-        <w:t xml:space="preserve"> and </w:t>
-      </w:r>
-      <w:proofErr w:type="spellStart"/>
-      <w:r>
-        <w:rPr>
-          <w:rFonts w:cstheme="minorHAnsi"/>
-          <w:i/>
-          <w:iCs/>
-          <w:sz w:val="24"/>
-          <w:szCs w:val="24"/>
-        </w:rPr>
-        <w:t>stopping_lerp_speed</w:t>
-      </w:r>
-      <w:proofErr w:type="spellEnd"/>
-      <w:r>
-        <w:rPr>
-          <w:rFonts w:cstheme="minorHAnsi"/>
-          <w:sz w:val="24"/>
-          <w:szCs w:val="24"/>
-        </w:rPr>
-        <w:t xml:space="preserve"> to control the lerp when moving and stopping at different speeds.</w:t>
-      </w:r>
-    </w:p>
-    <w:p>
-      <w:pPr>
-        <w:rPr>
-          <w:rFonts w:cstheme="minorHAnsi"/>
-          <w:sz w:val="24"/>
-          <w:szCs w:val="24"/>
-        </w:rPr>
-      </w:pPr>
-      <w:r>
-        <w:rPr>
-          <w:rFonts w:cstheme="minorHAnsi"/>
-          <w:noProof/>
-          <w:sz w:val="24"/>
-          <w:szCs w:val="24"/>
-        </w:rPr>
-        <w:drawing>
-          <wp:inline distT="0" distB="0" distL="0" distR="0" wp14:anchorId="52AD079B" wp14:editId="730C8B99">
-            <wp:extent cx="4320000" cy="943833"/>
-            <wp:effectExtent l="0" t="0" r="4445" b="8890"/>
-            <wp:docPr id="244593113" name="Picture 1" descr="A screen shot of a computer code&#10;&#10;Description automatically generated"/>
-            <wp:cNvGraphicFramePr>
-              <a:graphicFrameLocks xmlns:a="http://schemas.openxmlformats.org/drawingml/2006/main" noChangeAspect="1"/>
-            </wp:cNvGraphicFramePr>
-            <a:graphic xmlns:a="http://schemas.openxmlformats.org/drawingml/2006/main">
-              <a:graphicData uri="http://schemas.openxmlformats.org/drawingml/2006/picture">
-                <pic:pic xmlns:pic="http://schemas.openxmlformats.org/drawingml/2006/picture">
-                  <pic:nvPicPr>
-                    <pic:cNvPr id="244593113" name="Picture 1" descr="A screen shot of a computer code&#10;&#10;Description automatically generated"/>
-                    <pic:cNvPicPr/>
-                  </pic:nvPicPr>
-                  <pic:blipFill>
-                    <a:blip r:embed="rId29"/>
-                    <a:stretch>
-                      <a:fillRect/>
-                    </a:stretch>
-                  </pic:blipFill>
-                  <pic:spPr>
-                    <a:xfrm>
-                      <a:off x="0" y="0"/>
-                      <a:ext cx="4320000" cy="943833"/>
-                    </a:xfrm>
-                    <a:prstGeom prst="rect">
-                      <a:avLst/>
-                    </a:prstGeom>
-                  </pic:spPr>
-                </pic:pic>
-              </a:graphicData>
-            </a:graphic>
-          </wp:inline>
-        </w:drawing>
-      </w:r>
-    </w:p>
-    <w:p>
-      <w:pPr>
-        <w:rPr>
-          <w:rFonts w:cstheme="minorHAnsi"/>
-          <w:sz w:val="24"/>
-          <w:szCs w:val="24"/>
-        </w:rPr>
-      </w:pPr>
-      <w:r>
-        <w:rPr>
-          <w:rFonts w:cstheme="minorHAnsi"/>
-          <w:sz w:val="24"/>
-          <w:szCs w:val="24"/>
-        </w:rPr>
-        <w:t>Use the built-in lerp function in the movement code and the two lerp speed values.</w:t>
-      </w:r>
     </w:p>
     <w:sectPr>
-      <w:headerReference w:type="default" r:id="rId30"/>
-      <w:footerReference w:type="default" r:id="rId31"/>
+      <w:headerReference w:type="default" r:id="rId22"/>
+      <w:footerReference w:type="default" r:id="rId23"/>
       <w:pgSz w:w="11906" w:h="16838"/>
       <w:pgMar w:top="1440" w:right="1440" w:bottom="1440" w:left="1440" w:header="708" w:footer="708" w:gutter="0"/>
       <w:cols w:space="708"/>

</xml_diff>

<commit_message>
Jump, double jump, and footstep audio working
</commit_message>
<xml_diff>
--- a/Outreach Game Feel.docx
+++ b/Outreach Game Feel.docx
@@ -81,19 +81,31 @@
         <w:rPr>
           <w:rFonts w:ascii="Cambria" w:hAnsi="Cambria" w:cstheme="majorHAnsi"/>
         </w:rPr>
-        <w:t>Step 1 - Creat</w:t>
+        <w:t xml:space="preserve">Step 1 - </w:t>
       </w:r>
       <w:r>
         <w:rPr>
           <w:rFonts w:ascii="Cambria" w:hAnsi="Cambria" w:cstheme="majorHAnsi"/>
         </w:rPr>
-        <w:t>ing</w:t>
+        <w:t>Importing</w:t>
       </w:r>
       <w:r>
         <w:rPr>
           <w:rFonts w:ascii="Cambria" w:hAnsi="Cambria" w:cstheme="majorHAnsi"/>
         </w:rPr>
-        <w:t xml:space="preserve"> a Project</w:t>
+        <w:t xml:space="preserve"> </w:t>
+      </w:r>
+      <w:r>
+        <w:rPr>
+          <w:rFonts w:ascii="Cambria" w:hAnsi="Cambria" w:cstheme="majorHAnsi"/>
+        </w:rPr>
+        <w:t>the Template</w:t>
+      </w:r>
+      <w:r>
+        <w:rPr>
+          <w:rFonts w:ascii="Cambria" w:hAnsi="Cambria" w:cstheme="majorHAnsi"/>
+        </w:rPr>
+        <w:t xml:space="preserve"> Project</w:t>
       </w:r>
     </w:p>
     <w:p>
@@ -214,17 +226,26 @@
           <w:sz w:val="24"/>
           <w:szCs w:val="24"/>
         </w:rPr>
-        <w:t xml:space="preserve"> New</w:t>
-      </w:r>
-      <w:r>
-        <w:rPr>
-          <w:sz w:val="24"/>
-          <w:szCs w:val="24"/>
-        </w:rPr>
         <w:t xml:space="preserve"> </w:t>
       </w:r>
       <w:r>
         <w:rPr>
+          <w:i/>
+          <w:iCs/>
+          <w:sz w:val="24"/>
+          <w:szCs w:val="24"/>
+        </w:rPr>
+        <w:t>Import</w:t>
+      </w:r>
+      <w:r>
+        <w:rPr>
+          <w:sz w:val="24"/>
+          <w:szCs w:val="24"/>
+        </w:rPr>
+        <w:t xml:space="preserve"> </w:t>
+      </w:r>
+      <w:r>
+        <w:rPr>
           <w:sz w:val="24"/>
           <w:szCs w:val="24"/>
         </w:rPr>
@@ -235,23 +256,46 @@
           <w:sz w:val="24"/>
           <w:szCs w:val="24"/>
         </w:rPr>
-        <w:t xml:space="preserve">, bringing up the </w:t>
-      </w:r>
-      <w:r>
-        <w:rPr>
-          <w:i/>
-          <w:iCs/>
-          <w:sz w:val="24"/>
-          <w:szCs w:val="24"/>
-        </w:rPr>
-        <w:t>Create New Project</w:t>
-      </w:r>
-      <w:r>
-        <w:rPr>
-          <w:sz w:val="24"/>
-          <w:szCs w:val="24"/>
-        </w:rPr>
-        <w:t xml:space="preserve"> window</w:t>
+        <w:t xml:space="preserve">. Navigate to the </w:t>
+      </w:r>
+      <w:r>
+        <w:rPr>
+          <w:i/>
+          <w:iCs/>
+          <w:sz w:val="24"/>
+          <w:szCs w:val="24"/>
+        </w:rPr>
+        <w:t>GameFeelTemplate</w:t>
+      </w:r>
+      <w:r>
+        <w:rPr>
+          <w:sz w:val="24"/>
+          <w:szCs w:val="24"/>
+        </w:rPr>
+        <w:t xml:space="preserve"> </w:t>
+      </w:r>
+      <w:r>
+        <w:rPr>
+          <w:sz w:val="24"/>
+          <w:szCs w:val="24"/>
+        </w:rPr>
+        <w:t xml:space="preserve">folder and select the </w:t>
+      </w:r>
+      <w:r>
+        <w:rPr>
+          <w:i/>
+          <w:iCs/>
+          <w:sz w:val="24"/>
+          <w:szCs w:val="24"/>
+        </w:rPr>
+        <w:t>project.godot</w:t>
+      </w:r>
+      <w:r>
+        <w:rPr>
+          <w:sz w:val="24"/>
+          <w:szCs w:val="24"/>
+        </w:rPr>
+        <w:t xml:space="preserve"> file</w:t>
       </w:r>
       <w:r>
         <w:rPr>
@@ -540,6 +584,7 @@
         </w:rPr>
         <w:t xml:space="preserve"> folder from the Windows File Explorer into the </w:t>
       </w:r>
+      <w:proofErr w:type="spellStart"/>
       <w:r>
         <w:rPr>
           <w:i/>
@@ -549,6 +594,7 @@
         </w:rPr>
         <w:t>FileSystem</w:t>
       </w:r>
+      <w:proofErr w:type="spellEnd"/>
       <w:r>
         <w:rPr>
           <w:sz w:val="24"/>
@@ -612,7 +658,275 @@
         <w:rPr>
           <w:rFonts w:ascii="Cambria" w:hAnsi="Cambria" w:cstheme="majorHAnsi"/>
         </w:rPr>
+        <w:t xml:space="preserve">Step </w:t>
+      </w:r>
+      <w:r>
+        <w:rPr>
+          <w:rFonts w:ascii="Cambria" w:hAnsi="Cambria" w:cstheme="majorHAnsi"/>
+        </w:rPr>
+        <w:t>2</w:t>
+      </w:r>
+      <w:r>
+        <w:rPr>
+          <w:rFonts w:ascii="Cambria" w:hAnsi="Cambria" w:cstheme="majorHAnsi"/>
+        </w:rPr>
+        <w:t xml:space="preserve"> - </w:t>
+      </w:r>
+      <w:r>
+        <w:rPr>
+          <w:rFonts w:ascii="Cambria" w:hAnsi="Cambria" w:cstheme="majorHAnsi"/>
+        </w:rPr>
+        <w:t>Setting up Input Map</w:t>
+      </w:r>
+    </w:p>
+    <w:p>
+      <w:pPr>
+        <w:rPr>
+          <w:sz w:val="24"/>
+          <w:szCs w:val="24"/>
+        </w:rPr>
+      </w:pPr>
+      <w:r>
+        <w:rPr>
+          <w:sz w:val="24"/>
+          <w:szCs w:val="24"/>
+        </w:rPr>
+        <w:drawing>
+          <wp:inline distT="0" distB="0" distL="0" distR="0" wp14:anchorId="3BD4AA0C" wp14:editId="2977F8F7">
+            <wp:extent cx="2880000" cy="447440"/>
+            <wp:effectExtent l="0" t="0" r="0" b="0"/>
+            <wp:docPr id="1414830024" name="Picture 1" descr="A screenshot of a computer&#10;&#10;Description automatically generated"/>
+            <wp:cNvGraphicFramePr>
+              <a:graphicFrameLocks xmlns:a="http://schemas.openxmlformats.org/drawingml/2006/main" noChangeAspect="1"/>
+            </wp:cNvGraphicFramePr>
+            <a:graphic xmlns:a="http://schemas.openxmlformats.org/drawingml/2006/main">
+              <a:graphicData uri="http://schemas.openxmlformats.org/drawingml/2006/picture">
+                <pic:pic xmlns:pic="http://schemas.openxmlformats.org/drawingml/2006/picture">
+                  <pic:nvPicPr>
+                    <pic:cNvPr id="1414830024" name="Picture 1" descr="A screenshot of a computer&#10;&#10;Description automatically generated"/>
+                    <pic:cNvPicPr/>
+                  </pic:nvPicPr>
+                  <pic:blipFill>
+                    <a:blip r:embed="rId9"/>
+                    <a:stretch>
+                      <a:fillRect/>
+                    </a:stretch>
+                  </pic:blipFill>
+                  <pic:spPr>
+                    <a:xfrm>
+                      <a:off x="0" y="0"/>
+                      <a:ext cx="2880000" cy="447440"/>
+                    </a:xfrm>
+                    <a:prstGeom prst="rect">
+                      <a:avLst/>
+                    </a:prstGeom>
+                  </pic:spPr>
+                </pic:pic>
+              </a:graphicData>
+            </a:graphic>
+          </wp:inline>
+        </w:drawing>
+      </w:r>
+    </w:p>
+    <w:p>
+      <w:pPr>
+        <w:rPr>
+          <w:sz w:val="24"/>
+          <w:szCs w:val="24"/>
+        </w:rPr>
+      </w:pPr>
+      <w:r>
+        <w:rPr>
+          <w:sz w:val="24"/>
+          <w:szCs w:val="24"/>
+        </w:rPr>
         <w:lastRenderedPageBreak/>
+        <w:t xml:space="preserve">Under </w:t>
+      </w:r>
+      <w:r>
+        <w:rPr>
+          <w:i/>
+          <w:iCs/>
+          <w:sz w:val="24"/>
+          <w:szCs w:val="24"/>
+        </w:rPr>
+        <w:t>Project</w:t>
+      </w:r>
+      <w:r>
+        <w:rPr>
+          <w:sz w:val="24"/>
+          <w:szCs w:val="24"/>
+        </w:rPr>
+        <w:t xml:space="preserve"> select </w:t>
+      </w:r>
+      <w:r>
+        <w:rPr>
+          <w:i/>
+          <w:iCs/>
+          <w:sz w:val="24"/>
+          <w:szCs w:val="24"/>
+        </w:rPr>
+        <w:t>Project Settings</w:t>
+      </w:r>
+      <w:r>
+        <w:rPr>
+          <w:sz w:val="24"/>
+          <w:szCs w:val="24"/>
+        </w:rPr>
+        <w:t xml:space="preserve"> </w:t>
+      </w:r>
+      <w:r>
+        <w:rPr>
+          <w:sz w:val="24"/>
+          <w:szCs w:val="24"/>
+        </w:rPr>
+        <w:t xml:space="preserve">and open the </w:t>
+      </w:r>
+      <w:r>
+        <w:rPr>
+          <w:i/>
+          <w:iCs/>
+          <w:sz w:val="24"/>
+          <w:szCs w:val="24"/>
+        </w:rPr>
+        <w:t>Input Map</w:t>
+      </w:r>
+      <w:r>
+        <w:rPr>
+          <w:sz w:val="24"/>
+          <w:szCs w:val="24"/>
+        </w:rPr>
+        <w:t xml:space="preserve"> tab</w:t>
+      </w:r>
+      <w:r>
+        <w:rPr>
+          <w:sz w:val="24"/>
+          <w:szCs w:val="24"/>
+        </w:rPr>
+        <w:t>.</w:t>
+      </w:r>
+    </w:p>
+    <w:p>
+      <w:pPr>
+        <w:rPr>
+          <w:sz w:val="24"/>
+          <w:szCs w:val="24"/>
+        </w:rPr>
+      </w:pPr>
+      <w:r>
+        <w:rPr>
+          <w:sz w:val="24"/>
+          <w:szCs w:val="24"/>
+        </w:rPr>
+        <w:t>To add new input actions, enter the name i</w:t>
+      </w:r>
+      <w:r>
+        <w:rPr>
+          <w:sz w:val="24"/>
+          <w:szCs w:val="24"/>
+        </w:rPr>
+        <w:t xml:space="preserve">n the </w:t>
+      </w:r>
+      <w:r>
+        <w:rPr>
+          <w:i/>
+          <w:iCs/>
+          <w:sz w:val="24"/>
+          <w:szCs w:val="24"/>
+        </w:rPr>
+        <w:t>Add New Action</w:t>
+      </w:r>
+      <w:r>
+        <w:rPr>
+          <w:sz w:val="24"/>
+          <w:szCs w:val="24"/>
+        </w:rPr>
+        <w:t xml:space="preserve"> text box</w:t>
+      </w:r>
+      <w:r>
+        <w:rPr>
+          <w:sz w:val="24"/>
+          <w:szCs w:val="24"/>
+        </w:rPr>
+        <w:t xml:space="preserve"> and click </w:t>
+      </w:r>
+      <w:r>
+        <w:rPr>
+          <w:i/>
+          <w:iCs/>
+          <w:sz w:val="24"/>
+          <w:szCs w:val="24"/>
+        </w:rPr>
+        <w:t>Add</w:t>
+      </w:r>
+      <w:r>
+        <w:rPr>
+          <w:sz w:val="24"/>
+          <w:szCs w:val="24"/>
+        </w:rPr>
+        <w:t>.</w:t>
+      </w:r>
+    </w:p>
+    <w:p>
+      <w:pPr>
+        <w:rPr>
+          <w:sz w:val="24"/>
+          <w:szCs w:val="24"/>
+        </w:rPr>
+      </w:pPr>
+      <w:r>
+        <w:rPr>
+          <w:sz w:val="24"/>
+          <w:szCs w:val="24"/>
+        </w:rPr>
+        <w:drawing>
+          <wp:inline distT="0" distB="0" distL="0" distR="0" wp14:anchorId="487C7BCE" wp14:editId="70C1127F">
+            <wp:extent cx="4320000" cy="3505872"/>
+            <wp:effectExtent l="0" t="0" r="4445" b="0"/>
+            <wp:docPr id="39832236" name="Picture 1" descr="A screenshot of a computer&#10;&#10;Description automatically generated"/>
+            <wp:cNvGraphicFramePr>
+              <a:graphicFrameLocks xmlns:a="http://schemas.openxmlformats.org/drawingml/2006/main" noChangeAspect="1"/>
+            </wp:cNvGraphicFramePr>
+            <a:graphic xmlns:a="http://schemas.openxmlformats.org/drawingml/2006/main">
+              <a:graphicData uri="http://schemas.openxmlformats.org/drawingml/2006/picture">
+                <pic:pic xmlns:pic="http://schemas.openxmlformats.org/drawingml/2006/picture">
+                  <pic:nvPicPr>
+                    <pic:cNvPr id="39832236" name="Picture 1" descr="A screenshot of a computer&#10;&#10;Description automatically generated"/>
+                    <pic:cNvPicPr/>
+                  </pic:nvPicPr>
+                  <pic:blipFill>
+                    <a:blip r:embed="rId10"/>
+                    <a:stretch>
+                      <a:fillRect/>
+                    </a:stretch>
+                  </pic:blipFill>
+                  <pic:spPr>
+                    <a:xfrm>
+                      <a:off x="0" y="0"/>
+                      <a:ext cx="4320000" cy="3505872"/>
+                    </a:xfrm>
+                    <a:prstGeom prst="rect">
+                      <a:avLst/>
+                    </a:prstGeom>
+                  </pic:spPr>
+                </pic:pic>
+              </a:graphicData>
+            </a:graphic>
+          </wp:inline>
+        </w:drawing>
+      </w:r>
+    </w:p>
+    <w:p>
+      <w:pPr>
+        <w:pStyle w:val="Heading1"/>
+        <w:rPr>
+          <w:rFonts w:ascii="Cambria" w:hAnsi="Cambria" w:cstheme="majorHAnsi"/>
+        </w:rPr>
+      </w:pPr>
+      <w:r>
+        <w:rPr>
+          <w:rFonts w:ascii="Cambria" w:hAnsi="Cambria" w:cstheme="majorHAnsi"/>
+        </w:rPr>
         <w:t xml:space="preserve">Step </w:t>
       </w:r>
       <w:r>
@@ -669,7 +983,7 @@
                     <pic:cNvPicPr/>
                   </pic:nvPicPr>
                   <pic:blipFill>
-                    <a:blip r:embed="rId9"/>
+                    <a:blip r:embed="rId11"/>
                     <a:stretch>
                       <a:fillRect/>
                     </a:stretch>
@@ -802,7 +1116,7 @@
                     <pic:cNvPicPr/>
                   </pic:nvPicPr>
                   <pic:blipFill>
-                    <a:blip r:embed="rId10"/>
+                    <a:blip r:embed="rId12"/>
                     <a:stretch>
                       <a:fillRect/>
                     </a:stretch>
@@ -904,7 +1218,6 @@
           <w:sz w:val="24"/>
           <w:szCs w:val="24"/>
         </w:rPr>
-        <w:lastRenderedPageBreak/>
         <w:drawing>
           <wp:inline distT="0" distB="0" distL="0" distR="0" wp14:anchorId="23F864FF" wp14:editId="0B47472F">
             <wp:extent cx="1620000" cy="2810672"/>
@@ -921,7 +1234,7 @@
                     <pic:cNvPicPr/>
                   </pic:nvPicPr>
                   <pic:blipFill>
-                    <a:blip r:embed="rId11"/>
+                    <a:blip r:embed="rId13"/>
                     <a:stretch>
                       <a:fillRect/>
                     </a:stretch>
@@ -1140,7 +1453,7 @@
                     <pic:cNvPicPr/>
                   </pic:nvPicPr>
                   <pic:blipFill>
-                    <a:blip r:embed="rId12"/>
+                    <a:blip r:embed="rId14"/>
                     <a:stretch>
                       <a:fillRect/>
                     </a:stretch>
@@ -1366,7 +1679,7 @@
                     <pic:cNvPicPr/>
                   </pic:nvPicPr>
                   <pic:blipFill>
-                    <a:blip r:embed="rId13"/>
+                    <a:blip r:embed="rId15"/>
                     <a:stretch>
                       <a:fillRect/>
                     </a:stretch>
@@ -1401,6 +1714,7 @@
         </w:rPr>
         <w:t xml:space="preserve">Add a </w:t>
       </w:r>
+      <w:proofErr w:type="spellStart"/>
       <w:r>
         <w:rPr>
           <w:i/>
@@ -1410,6 +1724,7 @@
         </w:rPr>
         <w:t>BoxMesh</w:t>
       </w:r>
+      <w:proofErr w:type="spellEnd"/>
       <w:r>
         <w:rPr>
           <w:sz w:val="24"/>
@@ -1493,7 +1808,6 @@
           <w:sz w:val="24"/>
           <w:szCs w:val="24"/>
         </w:rPr>
-        <w:lastRenderedPageBreak/>
         <w:drawing>
           <wp:inline distT="0" distB="0" distL="0" distR="0" wp14:anchorId="4CC2EA5E" wp14:editId="06A2A5D7">
             <wp:extent cx="3600000" cy="2856149"/>
@@ -1510,7 +1824,7 @@
                     <pic:cNvPicPr/>
                   </pic:nvPicPr>
                   <pic:blipFill>
-                    <a:blip r:embed="rId14"/>
+                    <a:blip r:embed="rId16"/>
                     <a:stretch>
                       <a:fillRect/>
                     </a:stretch>
@@ -1582,6 +1896,7 @@
         </w:rPr>
         <w:t xml:space="preserve">nd a default </w:t>
       </w:r>
+      <w:proofErr w:type="spellStart"/>
       <w:r>
         <w:rPr>
           <w:i/>
@@ -1591,6 +1906,7 @@
         </w:rPr>
         <w:t>WorldEnvironment</w:t>
       </w:r>
+      <w:proofErr w:type="spellEnd"/>
       <w:r>
         <w:rPr>
           <w:sz w:val="24"/>
@@ -1627,6 +1943,7 @@
         </w:rPr>
         <w:t xml:space="preserve"> Drag and drop the </w:t>
       </w:r>
+      <w:proofErr w:type="spellStart"/>
       <w:r>
         <w:rPr>
           <w:i/>
@@ -1636,6 +1953,7 @@
         </w:rPr>
         <w:t>Player.tscn</w:t>
       </w:r>
+      <w:proofErr w:type="spellEnd"/>
       <w:r>
         <w:rPr>
           <w:sz w:val="24"/>
@@ -1643,6 +1961,7 @@
         </w:rPr>
         <w:t xml:space="preserve"> from the </w:t>
       </w:r>
+      <w:proofErr w:type="spellStart"/>
       <w:r>
         <w:rPr>
           <w:i/>
@@ -1652,6 +1971,7 @@
         </w:rPr>
         <w:t>FileSystem</w:t>
       </w:r>
+      <w:proofErr w:type="spellEnd"/>
       <w:r>
         <w:rPr>
           <w:sz w:val="24"/>
@@ -1784,7 +2104,7 @@
                     <pic:cNvPicPr/>
                   </pic:nvPicPr>
                   <pic:blipFill>
-                    <a:blip r:embed="rId15"/>
+                    <a:blip r:embed="rId17"/>
                     <a:stretch>
                       <a:fillRect/>
                     </a:stretch>
@@ -1835,7 +2155,7 @@
                     <pic:cNvPicPr/>
                   </pic:nvPicPr>
                   <pic:blipFill>
-                    <a:blip r:embed="rId16"/>
+                    <a:blip r:embed="rId18"/>
                     <a:stretch>
                       <a:fillRect/>
                     </a:stretch>
@@ -1948,7 +2268,7 @@
                     <pic:cNvPicPr/>
                   </pic:nvPicPr>
                   <pic:blipFill>
-                    <a:blip r:embed="rId17"/>
+                    <a:blip r:embed="rId19"/>
                     <a:stretch>
                       <a:fillRect/>
                     </a:stretch>
@@ -2139,7 +2459,7 @@
                     <pic:cNvPicPr/>
                   </pic:nvPicPr>
                   <pic:blipFill>
-                    <a:blip r:embed="rId18"/>
+                    <a:blip r:embed="rId20"/>
                     <a:stretch>
                       <a:fillRect/>
                     </a:stretch>
@@ -2190,6 +2510,7 @@
         </w:rPr>
         <w:t xml:space="preserve">, in the Inspector add a </w:t>
       </w:r>
+      <w:proofErr w:type="spellStart"/>
       <w:r>
         <w:rPr>
           <w:i/>
@@ -2199,6 +2520,7 @@
         </w:rPr>
         <w:t>CapsuleShape</w:t>
       </w:r>
+      <w:proofErr w:type="spellEnd"/>
       <w:r>
         <w:rPr>
           <w:sz w:val="24"/>
@@ -2237,6 +2559,7 @@
         </w:rPr>
         <w:t xml:space="preserve">Drag the </w:t>
       </w:r>
+      <w:proofErr w:type="spellStart"/>
       <w:r>
         <w:rPr>
           <w:i/>
@@ -2246,12 +2569,29 @@
         </w:rPr>
         <w:t>sophia_skin.tscn</w:t>
       </w:r>
-      <w:r>
-        <w:rPr>
-          <w:sz w:val="24"/>
-          <w:szCs w:val="24"/>
-        </w:rPr>
-        <w:t xml:space="preserve"> we added earlier from the FileSystem into the Scene.</w:t>
+      <w:proofErr w:type="spellEnd"/>
+      <w:r>
+        <w:rPr>
+          <w:sz w:val="24"/>
+          <w:szCs w:val="24"/>
+        </w:rPr>
+        <w:t xml:space="preserve"> we added earlier from the </w:t>
+      </w:r>
+      <w:proofErr w:type="spellStart"/>
+      <w:r>
+        <w:rPr>
+          <w:sz w:val="24"/>
+          <w:szCs w:val="24"/>
+        </w:rPr>
+        <w:t>FileSystem</w:t>
+      </w:r>
+      <w:proofErr w:type="spellEnd"/>
+      <w:r>
+        <w:rPr>
+          <w:sz w:val="24"/>
+          <w:szCs w:val="24"/>
+        </w:rPr>
+        <w:t xml:space="preserve"> into the Scene.</w:t>
       </w:r>
     </w:p>
     <w:p>
@@ -2283,7 +2623,7 @@
                     <pic:cNvPicPr/>
                   </pic:nvPicPr>
                   <pic:blipFill>
-                    <a:blip r:embed="rId19"/>
+                    <a:blip r:embed="rId21"/>
                     <a:stretch>
                       <a:fillRect/>
                     </a:stretch>
@@ -2364,7 +2704,7 @@
                     <pic:cNvPicPr/>
                   </pic:nvPicPr>
                   <pic:blipFill>
-                    <a:blip r:embed="rId20"/>
+                    <a:blip r:embed="rId22"/>
                     <a:stretch>
                       <a:fillRect/>
                     </a:stretch>
@@ -2571,7 +2911,48 @@
           <w:sz w:val="24"/>
           <w:szCs w:val="24"/>
         </w:rPr>
-        <w:t>and name it CameraPivotHorizontal, and add a child Node3D named CameraPivotVertical.</w:t>
+        <w:t xml:space="preserve">and name it </w:t>
+      </w:r>
+      <w:proofErr w:type="spellStart"/>
+      <w:proofErr w:type="gramStart"/>
+      <w:r>
+        <w:rPr>
+          <w:sz w:val="24"/>
+          <w:szCs w:val="24"/>
+        </w:rPr>
+        <w:t>CameraPivotHorizontal</w:t>
+      </w:r>
+      <w:proofErr w:type="spellEnd"/>
+      <w:r>
+        <w:rPr>
+          <w:sz w:val="24"/>
+          <w:szCs w:val="24"/>
+        </w:rPr>
+        <w:t>, and</w:t>
+      </w:r>
+      <w:proofErr w:type="gramEnd"/>
+      <w:r>
+        <w:rPr>
+          <w:sz w:val="24"/>
+          <w:szCs w:val="24"/>
+        </w:rPr>
+        <w:t xml:space="preserve"> add a child Node3D named </w:t>
+      </w:r>
+      <w:proofErr w:type="spellStart"/>
+      <w:r>
+        <w:rPr>
+          <w:sz w:val="24"/>
+          <w:szCs w:val="24"/>
+        </w:rPr>
+        <w:t>CameraPivotVertical</w:t>
+      </w:r>
+      <w:proofErr w:type="spellEnd"/>
+      <w:r>
+        <w:rPr>
+          <w:sz w:val="24"/>
+          <w:szCs w:val="24"/>
+        </w:rPr>
+        <w:t>.</w:t>
       </w:r>
       <w:r>
         <w:rPr>
@@ -2666,7 +3047,7 @@
                     <pic:cNvPicPr/>
                   </pic:nvPicPr>
                   <pic:blipFill>
-                    <a:blip r:embed="rId21"/>
+                    <a:blip r:embed="rId23"/>
                     <a:stretch>
                       <a:fillRect/>
                     </a:stretch>
@@ -2696,8 +3077,8 @@
       </w:pPr>
     </w:p>
     <w:sectPr>
-      <w:headerReference w:type="default" r:id="rId22"/>
-      <w:footerReference w:type="default" r:id="rId23"/>
+      <w:headerReference w:type="default" r:id="rId24"/>
+      <w:footerReference w:type="default" r:id="rId25"/>
       <w:pgSz w:w="11906" w:h="16838"/>
       <w:pgMar w:top="1440" w:right="1440" w:bottom="1440" w:left="1440" w:header="708" w:footer="708" w:gutter="0"/>
       <w:cols w:space="708"/>

</xml_diff>

<commit_message>
Set default player values to 1.0
</commit_message>
<xml_diff>
--- a/Outreach Game Feel.docx
+++ b/Outreach Game Feel.docx
@@ -1,6 +1,6 @@
 
 <file path=word/document.xml><?xml version="1.0" encoding="utf-8"?>
-<w:document xmlns:wpc="http://schemas.microsoft.com/office/word/2010/wordprocessingCanvas" xmlns:cx="http://schemas.microsoft.com/office/drawing/2014/chartex" xmlns:cx1="http://schemas.microsoft.com/office/drawing/2015/9/8/chartex" xmlns:cx2="http://schemas.microsoft.com/office/drawing/2015/10/21/chartex" xmlns:cx3="http://schemas.microsoft.com/office/drawing/2016/5/9/chartex" xmlns:cx4="http://schemas.microsoft.com/office/drawing/2016/5/10/chartex" xmlns:cx5="http://schemas.microsoft.com/office/drawing/2016/5/11/chartex" xmlns:cx6="http://schemas.microsoft.com/office/drawing/2016/5/12/chartex" xmlns:cx7="http://schemas.microsoft.com/office/drawing/2016/5/13/chartex" xmlns:cx8="http://schemas.microsoft.com/office/drawing/2016/5/14/chartex" xmlns:mc="http://schemas.openxmlformats.org/markup-compatibility/2006" xmlns:aink="http://schemas.microsoft.com/office/drawing/2016/ink" xmlns:am3d="http://schemas.microsoft.com/office/drawing/2017/model3d" xmlns:o="urn:schemas-microsoft-com:office:office" xmlns:oel="http://schemas.microsoft.com/office/2019/extlst" xmlns:r="http://schemas.openxmlformats.org/officeDocument/2006/relationships" xmlns:m="http://schemas.openxmlformats.org/officeDocument/2006/math" xmlns:v="urn:schemas-microsoft-com:vml" xmlns:wp14="http://schemas.microsoft.com/office/word/2010/wordprocessingDrawing" xmlns:wp="http://schemas.openxmlformats.org/drawingml/2006/wordprocessingDrawing" xmlns:w10="urn:schemas-microsoft-com:office:word" xmlns:w="http://schemas.openxmlformats.org/wordprocessingml/2006/main" xmlns:w14="http://schemas.microsoft.com/office/word/2010/wordml" xmlns:w15="http://schemas.microsoft.com/office/word/2012/wordml" xmlns:w16cex="http://schemas.microsoft.com/office/word/2018/wordml/cex" xmlns:w16cid="http://schemas.microsoft.com/office/word/2016/wordml/cid" xmlns:w16="http://schemas.microsoft.com/office/word/2018/wordml" xmlns:w16sdtdh="http://schemas.microsoft.com/office/word/2020/wordml/sdtdatahash" xmlns:w16se="http://schemas.microsoft.com/office/word/2015/wordml/symex" xmlns:wpg="http://schemas.microsoft.com/office/word/2010/wordprocessingGroup" xmlns:wpi="http://schemas.microsoft.com/office/word/2010/wordprocessingInk" xmlns:wne="http://schemas.microsoft.com/office/word/2006/wordml" xmlns:wps="http://schemas.microsoft.com/office/word/2010/wordprocessingShape" mc:Ignorable="w14 w15 w16se w16cid w16 w16cex w16sdtdh wp14">
+<w:document xmlns:a="http://schemas.openxmlformats.org/drawingml/2006/main" xmlns:pic="http://schemas.openxmlformats.org/drawingml/2006/picture" xmlns:a16="http://schemas.microsoft.com/office/drawing/2014/main" xmlns:a14="http://schemas.microsoft.com/office/drawing/2010/main" xmlns:wpc="http://schemas.microsoft.com/office/word/2010/wordprocessingCanvas" xmlns:cx="http://schemas.microsoft.com/office/drawing/2014/chartex" xmlns:cx1="http://schemas.microsoft.com/office/drawing/2015/9/8/chartex" xmlns:cx2="http://schemas.microsoft.com/office/drawing/2015/10/21/chartex" xmlns:cx3="http://schemas.microsoft.com/office/drawing/2016/5/9/chartex" xmlns:cx4="http://schemas.microsoft.com/office/drawing/2016/5/10/chartex" xmlns:cx5="http://schemas.microsoft.com/office/drawing/2016/5/11/chartex" xmlns:cx6="http://schemas.microsoft.com/office/drawing/2016/5/12/chartex" xmlns:cx7="http://schemas.microsoft.com/office/drawing/2016/5/13/chartex" xmlns:cx8="http://schemas.microsoft.com/office/drawing/2016/5/14/chartex" xmlns:mc="http://schemas.openxmlformats.org/markup-compatibility/2006" xmlns:aink="http://schemas.microsoft.com/office/drawing/2016/ink" xmlns:am3d="http://schemas.microsoft.com/office/drawing/2017/model3d" xmlns:o="urn:schemas-microsoft-com:office:office" xmlns:oel="http://schemas.microsoft.com/office/2019/extlst" xmlns:r="http://schemas.openxmlformats.org/officeDocument/2006/relationships" xmlns:m="http://schemas.openxmlformats.org/officeDocument/2006/math" xmlns:v="urn:schemas-microsoft-com:vml" xmlns:wp14="http://schemas.microsoft.com/office/word/2010/wordprocessingDrawing" xmlns:wp="http://schemas.openxmlformats.org/drawingml/2006/wordprocessingDrawing" xmlns:w10="urn:schemas-microsoft-com:office:word" xmlns:w="http://schemas.openxmlformats.org/wordprocessingml/2006/main" xmlns:w14="http://schemas.microsoft.com/office/word/2010/wordml" xmlns:w15="http://schemas.microsoft.com/office/word/2012/wordml" xmlns:w16cex="http://schemas.microsoft.com/office/word/2018/wordml/cex" xmlns:w16cid="http://schemas.microsoft.com/office/word/2016/wordml/cid" xmlns:w16="http://schemas.microsoft.com/office/word/2018/wordml" xmlns:w16sdtdh="http://schemas.microsoft.com/office/word/2020/wordml/sdtdatahash" xmlns:w16se="http://schemas.microsoft.com/office/word/2015/wordml/symex" xmlns:wpg="http://schemas.microsoft.com/office/word/2010/wordprocessingGroup" xmlns:wpi="http://schemas.microsoft.com/office/word/2010/wordprocessingInk" xmlns:wne="http://schemas.microsoft.com/office/word/2006/wordml" xmlns:wps="http://schemas.microsoft.com/office/word/2010/wordprocessingShape" mc:Ignorable="w14 w15 w16se w16cid w16 w16cex w16sdtdh wp14">
   <w:body>
     <w:p>
       <w:pPr>
@@ -99,6 +99,7 @@
       </w:pPr>
       <w:r>
         <w:rPr>
+          <w:noProof/>
           <w:sz w:val="24"/>
           <w:szCs w:val="24"/>
         </w:rPr>
@@ -663,7 +664,19 @@
         <w:rPr>
           <w:rFonts w:ascii="Cambria" w:hAnsi="Cambria" w:cstheme="majorHAnsi"/>
         </w:rPr>
-        <w:t>Setting up Input Map</w:t>
+        <w:t>Setting up</w:t>
+      </w:r>
+      <w:r>
+        <w:rPr>
+          <w:rFonts w:ascii="Cambria" w:hAnsi="Cambria" w:cstheme="majorHAnsi"/>
+        </w:rPr>
+        <w:t xml:space="preserve"> the</w:t>
+      </w:r>
+      <w:r>
+        <w:rPr>
+          <w:rFonts w:ascii="Cambria" w:hAnsi="Cambria" w:cstheme="majorHAnsi"/>
+        </w:rPr>
+        <w:t xml:space="preserve"> Input Map</w:t>
       </w:r>
     </w:p>
     <w:p>
@@ -946,6 +959,27 @@
         </w:rPr>
         <w:t>player movement direction.</w:t>
       </w:r>
+      <w:r>
+        <w:rPr>
+          <w:sz w:val="24"/>
+          <w:szCs w:val="24"/>
+        </w:rPr>
+        <w:t xml:space="preserve"> Map these to WASD</w:t>
+      </w:r>
+      <w:r>
+        <w:rPr>
+          <w:sz w:val="24"/>
+          <w:szCs w:val="24"/>
+        </w:rPr>
+        <w:t xml:space="preserve"> and/or the Joypad left stick,</w:t>
+      </w:r>
+      <w:r>
+        <w:rPr>
+          <w:sz w:val="24"/>
+          <w:szCs w:val="24"/>
+        </w:rPr>
+        <w:t xml:space="preserve"> or however you wish.</w:t>
+      </w:r>
     </w:p>
     <w:p>
       <w:pPr>
@@ -1282,6 +1316,7 @@
       </w:pPr>
       <w:r>
         <w:rPr>
+          <w:noProof/>
           <w:sz w:val="24"/>
           <w:szCs w:val="24"/>
         </w:rPr>
@@ -1874,7 +1909,7 @@
           <w:szCs w:val="24"/>
         </w:rPr>
         <w:drawing>
-          <wp:anchor distT="0" distB="0" distL="114300" distR="114300" simplePos="0" relativeHeight="251658240" behindDoc="0" locked="0" layoutInCell="1" allowOverlap="1" wp14:anchorId="5A0515F9" wp14:editId="06F8F48C">
+          <wp:anchor distT="0" distB="0" distL="114300" distR="114300" simplePos="0" relativeHeight="251658240" behindDoc="0" locked="0" layoutInCell="1" allowOverlap="1" wp14:editId="06F8F48C" wp14:anchorId="5A0515F9">
             <wp:simplePos x="914400" y="7988300"/>
             <wp:positionH relativeFrom="column">
               <wp:align>left</wp:align>

</xml_diff>

<commit_message>
Renamed SprintParticlesManager to SprintParticles
</commit_message>
<xml_diff>
--- a/Outreach Game Feel.docx
+++ b/Outreach Game Feel.docx
@@ -679,6 +679,114 @@
           <w:sz w:val="24"/>
           <w:szCs w:val="24"/>
         </w:rPr>
+        <w:t xml:space="preserve">Drag in the </w:t>
+      </w:r>
+      <w:r>
+        <w:rPr>
+          <w:i/>
+          <w:iCs/>
+          <w:sz w:val="24"/>
+          <w:szCs w:val="24"/>
+        </w:rPr>
+        <w:t>Textures</w:t>
+      </w:r>
+      <w:r>
+        <w:rPr>
+          <w:sz w:val="24"/>
+          <w:szCs w:val="24"/>
+        </w:rPr>
+        <w:t xml:space="preserve"> folder, which includes textures for the environment models and the player drop shadow.</w:t>
+      </w:r>
+    </w:p>
+    <w:p>
+      <w:pPr>
+        <w:rPr>
+          <w:sz w:val="24"/>
+          <w:szCs w:val="24"/>
+        </w:rPr>
+      </w:pPr>
+      <w:r>
+        <w:rPr>
+          <w:sz w:val="24"/>
+          <w:szCs w:val="24"/>
+        </w:rPr>
+        <w:t xml:space="preserve">Drag in the </w:t>
+      </w:r>
+      <w:r>
+        <w:rPr>
+          <w:i/>
+          <w:iCs/>
+          <w:sz w:val="24"/>
+          <w:szCs w:val="24"/>
+        </w:rPr>
+        <w:t>Scenes</w:t>
+      </w:r>
+      <w:r>
+        <w:rPr>
+          <w:sz w:val="24"/>
+          <w:szCs w:val="24"/>
+        </w:rPr>
+        <w:t xml:space="preserve"> folder which contains particles, </w:t>
+      </w:r>
+      <w:r>
+        <w:rPr>
+          <w:i/>
+          <w:iCs/>
+          <w:sz w:val="24"/>
+          <w:szCs w:val="24"/>
+        </w:rPr>
+        <w:t>UI</w:t>
+      </w:r>
+      <w:r>
+        <w:rPr>
+          <w:sz w:val="24"/>
+          <w:szCs w:val="24"/>
+        </w:rPr>
+        <w:t xml:space="preserve"> and a </w:t>
+      </w:r>
+      <w:r>
+        <w:rPr>
+          <w:i/>
+          <w:iCs/>
+          <w:sz w:val="24"/>
+          <w:szCs w:val="24"/>
+        </w:rPr>
+        <w:t>GameManager</w:t>
+      </w:r>
+      <w:r>
+        <w:rPr>
+          <w:sz w:val="24"/>
+          <w:szCs w:val="24"/>
+        </w:rPr>
+        <w:t xml:space="preserve"> which</w:t>
+      </w:r>
+      <w:r>
+        <w:rPr>
+          <w:sz w:val="24"/>
+          <w:szCs w:val="24"/>
+        </w:rPr>
+        <w:t xml:space="preserve"> we will set up </w:t>
+      </w:r>
+      <w:r>
+        <w:rPr>
+          <w:sz w:val="24"/>
+          <w:szCs w:val="24"/>
+        </w:rPr>
+        <w:t>later.</w:t>
+      </w:r>
+    </w:p>
+    <w:p>
+      <w:pPr>
+        <w:rPr>
+          <w:sz w:val="24"/>
+          <w:szCs w:val="24"/>
+        </w:rPr>
+      </w:pPr>
+      <w:r>
+        <w:rPr>
+          <w:sz w:val="24"/>
+          <w:szCs w:val="24"/>
+        </w:rPr>
         <w:t xml:space="preserve">Next drag in the </w:t>
       </w:r>
       <w:r>
@@ -688,7 +796,16 @@
           <w:sz w:val="24"/>
           <w:szCs w:val="24"/>
         </w:rPr>
-        <w:t>sophia</w:t>
+        <w:t>S</w:t>
+      </w:r>
+      <w:r>
+        <w:rPr>
+          <w:i/>
+          <w:iCs/>
+          <w:sz w:val="24"/>
+          <w:szCs w:val="24"/>
+        </w:rPr>
+        <w:t>ophia</w:t>
       </w:r>
       <w:r>
         <w:rPr>
@@ -705,6 +822,60 @@
           <w:szCs w:val="24"/>
         </w:rPr>
       </w:pPr>
+      <w:r>
+        <w:rPr>
+          <w:sz w:val="24"/>
+          <w:szCs w:val="24"/>
+        </w:rPr>
+        <w:t xml:space="preserve">Also drag in the </w:t>
+      </w:r>
+      <w:r>
+        <w:rPr>
+          <w:i/>
+          <w:iCs/>
+          <w:sz w:val="24"/>
+          <w:szCs w:val="24"/>
+        </w:rPr>
+        <w:t>Audio</w:t>
+      </w:r>
+      <w:r>
+        <w:rPr>
+          <w:sz w:val="24"/>
+          <w:szCs w:val="24"/>
+        </w:rPr>
+        <w:t xml:space="preserve"> folder which contains some footsteps and jump sound effects.</w:t>
+      </w:r>
+    </w:p>
+    <w:p>
+      <w:pPr>
+        <w:rPr>
+          <w:sz w:val="24"/>
+          <w:szCs w:val="24"/>
+        </w:rPr>
+      </w:pPr>
+      <w:r>
+        <w:rPr>
+          <w:sz w:val="24"/>
+          <w:szCs w:val="24"/>
+        </w:rPr>
+        <w:t xml:space="preserve">Finally drag in the </w:t>
+      </w:r>
+      <w:r>
+        <w:rPr>
+          <w:i/>
+          <w:iCs/>
+          <w:sz w:val="24"/>
+          <w:szCs w:val="24"/>
+        </w:rPr>
+        <w:t>Scripts</w:t>
+      </w:r>
+      <w:r>
+        <w:rPr>
+          <w:sz w:val="24"/>
+          <w:szCs w:val="24"/>
+        </w:rPr>
+        <w:t xml:space="preserve"> folder.</w:t>
+      </w:r>
     </w:p>
     <w:p>
       <w:pPr>
@@ -2941,14 +3112,30 @@
           <w:sz w:val="24"/>
           <w:szCs w:val="24"/>
         </w:rPr>
-        <w:t>panel above the viewport</w:t>
-      </w:r>
-      <w:r>
-        <w:rPr>
-          <w:sz w:val="24"/>
-          <w:szCs w:val="24"/>
-        </w:rPr>
-        <w:t xml:space="preserve">, and click </w:t>
+        <w:t xml:space="preserve">panel above the </w:t>
+      </w:r>
+      <w:proofErr w:type="gramStart"/>
+      <w:r>
+        <w:rPr>
+          <w:sz w:val="24"/>
+          <w:szCs w:val="24"/>
+        </w:rPr>
+        <w:t>viewport</w:t>
+      </w:r>
+      <w:r>
+        <w:rPr>
+          <w:sz w:val="24"/>
+          <w:szCs w:val="24"/>
+        </w:rPr>
+        <w:t>, and</w:t>
+      </w:r>
+      <w:proofErr w:type="gramEnd"/>
+      <w:r>
+        <w:rPr>
+          <w:sz w:val="24"/>
+          <w:szCs w:val="24"/>
+        </w:rPr>
+        <w:t xml:space="preserve"> click </w:t>
       </w:r>
       <w:r>
         <w:rPr>
@@ -4014,7 +4201,23 @@
           <w:sz w:val="24"/>
           <w:szCs w:val="24"/>
         </w:rPr>
-        <w:t>and name it CameraPivotHorizontal, and add a child Node3D named CameraPivotVertical.</w:t>
+        <w:t xml:space="preserve">and name it </w:t>
+      </w:r>
+      <w:proofErr w:type="gramStart"/>
+      <w:r>
+        <w:rPr>
+          <w:sz w:val="24"/>
+          <w:szCs w:val="24"/>
+        </w:rPr>
+        <w:t>CameraPivotHorizontal, and</w:t>
+      </w:r>
+      <w:proofErr w:type="gramEnd"/>
+      <w:r>
+        <w:rPr>
+          <w:sz w:val="24"/>
+          <w:szCs w:val="24"/>
+        </w:rPr>
+        <w:t xml:space="preserve"> add a child Node3D named CameraPivotVertical.</w:t>
       </w:r>
       <w:r>
         <w:rPr>

</xml_diff>

<commit_message>
Fixed look sensitivity being tied to framerate
</commit_message>
<xml_diff>
--- a/Outreach Game Feel.docx
+++ b/Outreach Game Feel.docx
@@ -710,6 +710,7 @@
           <w:sz w:val="24"/>
           <w:szCs w:val="24"/>
         </w:rPr>
+        <w:lastRenderedPageBreak/>
         <w:t xml:space="preserve">Drag in the </w:t>
       </w:r>
       <w:r>
@@ -1515,6 +1516,7 @@
         <w:rPr>
           <w:rFonts w:ascii="Cambria" w:hAnsi="Cambria" w:cstheme="majorHAnsi"/>
         </w:rPr>
+        <w:lastRenderedPageBreak/>
         <w:t xml:space="preserve">Step </w:t>
       </w:r>
       <w:r>
@@ -2151,6 +2153,7 @@
           <w:sz w:val="24"/>
           <w:szCs w:val="24"/>
         </w:rPr>
+        <w:lastRenderedPageBreak/>
         <w:drawing>
           <wp:inline distT="0" distB="0" distL="0" distR="0" wp14:anchorId="0C86E8BD" wp14:editId="2E9B4A77">
             <wp:extent cx="1620000" cy="2776325"/>
@@ -2543,6 +2546,7 @@
           <w:sz w:val="24"/>
           <w:szCs w:val="24"/>
         </w:rPr>
+        <w:lastRenderedPageBreak/>
         <w:t xml:space="preserve">While selecting </w:t>
       </w:r>
       <w:r>
@@ -3344,6 +3348,7 @@
           <w:sz w:val="24"/>
           <w:szCs w:val="24"/>
         </w:rPr>
+        <w:lastRenderedPageBreak/>
         <w:drawing>
           <wp:inline distT="0" distB="0" distL="0" distR="0" wp14:anchorId="47300777" wp14:editId="189B4503">
             <wp:extent cx="1620000" cy="2777958"/>
@@ -3556,6 +3561,7 @@
           <w:sz w:val="24"/>
           <w:szCs w:val="24"/>
         </w:rPr>
+        <w:lastRenderedPageBreak/>
         <w:t xml:space="preserve">Click the </w:t>
       </w:r>
       <w:r>
@@ -4178,6 +4184,7 @@
           <w:sz w:val="24"/>
           <w:szCs w:val="24"/>
         </w:rPr>
+        <w:lastRenderedPageBreak/>
         <w:t xml:space="preserve">Add a </w:t>
       </w:r>
       <w:r>
@@ -4201,23 +4208,7 @@
           <w:sz w:val="24"/>
           <w:szCs w:val="24"/>
         </w:rPr>
-        <w:t xml:space="preserve">and name it </w:t>
-      </w:r>
-      <w:proofErr w:type="gramStart"/>
-      <w:r>
-        <w:rPr>
-          <w:sz w:val="24"/>
-          <w:szCs w:val="24"/>
-        </w:rPr>
-        <w:t>CameraPivotHorizontal, and</w:t>
-      </w:r>
-      <w:proofErr w:type="gramEnd"/>
-      <w:r>
-        <w:rPr>
-          <w:sz w:val="24"/>
-          <w:szCs w:val="24"/>
-        </w:rPr>
-        <w:t xml:space="preserve"> add a child Node3D named CameraPivotVertical.</w:t>
+        <w:t>and name it CameraPivotHorizontal, and add a child Node3D named CameraPivotVertical.</w:t>
       </w:r>
       <w:r>
         <w:rPr>

</xml_diff>

<commit_message>
Added setting resolution to worksheet
</commit_message>
<xml_diff>
--- a/Outreach Game Feel.docx
+++ b/Outreach Game Feel.docx
@@ -710,7 +710,6 @@
           <w:sz w:val="24"/>
           <w:szCs w:val="24"/>
         </w:rPr>
-        <w:lastRenderedPageBreak/>
         <w:t xml:space="preserve">Drag in the </w:t>
       </w:r>
       <w:r>
@@ -913,13 +912,13 @@
         <w:rPr>
           <w:rFonts w:ascii="Cambria" w:hAnsi="Cambria" w:cstheme="majorHAnsi"/>
         </w:rPr>
-        <w:t xml:space="preserve"> the</w:t>
+        <w:t xml:space="preserve"> </w:t>
       </w:r>
       <w:r>
         <w:rPr>
           <w:rFonts w:ascii="Cambria" w:hAnsi="Cambria" w:cstheme="majorHAnsi"/>
         </w:rPr>
-        <w:t xml:space="preserve"> Input Map</w:t>
+        <w:t>Project Settings</w:t>
       </w:r>
     </w:p>
     <w:p>
@@ -1507,6 +1506,295 @@
     </w:p>
     <w:p>
       <w:pPr>
+        <w:rPr>
+          <w:sz w:val="24"/>
+          <w:szCs w:val="24"/>
+        </w:rPr>
+      </w:pPr>
+      <w:r>
+        <w:rPr>
+          <w:sz w:val="24"/>
+          <w:szCs w:val="24"/>
+        </w:rPr>
+        <w:t xml:space="preserve">The </w:t>
+      </w:r>
+      <w:r>
+        <w:rPr>
+          <w:i/>
+          <w:iCs/>
+          <w:sz w:val="24"/>
+          <w:szCs w:val="24"/>
+        </w:rPr>
+        <w:t>GameManager</w:t>
+      </w:r>
+      <w:r>
+        <w:rPr>
+          <w:sz w:val="24"/>
+          <w:szCs w:val="24"/>
+        </w:rPr>
+        <w:t xml:space="preserve"> is a script which handles events in the game. It needs to be set up as an </w:t>
+      </w:r>
+      <w:r>
+        <w:rPr>
+          <w:i/>
+          <w:iCs/>
+          <w:sz w:val="24"/>
+          <w:szCs w:val="24"/>
+        </w:rPr>
+        <w:t>Autoload</w:t>
+      </w:r>
+      <w:r>
+        <w:rPr>
+          <w:sz w:val="24"/>
+          <w:szCs w:val="24"/>
+        </w:rPr>
+        <w:t xml:space="preserve"> in Godot.</w:t>
+      </w:r>
+      <w:r>
+        <w:rPr>
+          <w:sz w:val="24"/>
+          <w:szCs w:val="24"/>
+        </w:rPr>
+        <w:t xml:space="preserve"> </w:t>
+      </w:r>
+      <w:r>
+        <w:rPr>
+          <w:sz w:val="24"/>
+          <w:szCs w:val="24"/>
+        </w:rPr>
+        <w:t>In the</w:t>
+      </w:r>
+      <w:r>
+        <w:rPr>
+          <w:sz w:val="24"/>
+          <w:szCs w:val="24"/>
+        </w:rPr>
+        <w:t xml:space="preserve"> </w:t>
+      </w:r>
+      <w:r>
+        <w:rPr>
+          <w:i/>
+          <w:iCs/>
+          <w:sz w:val="24"/>
+          <w:szCs w:val="24"/>
+        </w:rPr>
+        <w:t>Autoload</w:t>
+      </w:r>
+      <w:r>
+        <w:rPr>
+          <w:sz w:val="24"/>
+          <w:szCs w:val="24"/>
+        </w:rPr>
+        <w:t xml:space="preserve"> tab in </w:t>
+      </w:r>
+      <w:r>
+        <w:rPr>
+          <w:sz w:val="24"/>
+          <w:szCs w:val="24"/>
+        </w:rPr>
+        <w:t>Project Settings</w:t>
+      </w:r>
+      <w:r>
+        <w:rPr>
+          <w:sz w:val="24"/>
+          <w:szCs w:val="24"/>
+        </w:rPr>
+        <w:t xml:space="preserve">, click the folder icon and navigate to </w:t>
+      </w:r>
+      <w:r>
+        <w:rPr>
+          <w:i/>
+          <w:iCs/>
+          <w:sz w:val="24"/>
+          <w:szCs w:val="24"/>
+        </w:rPr>
+        <w:t>GameManager.tscn</w:t>
+      </w:r>
+      <w:r>
+        <w:rPr>
+          <w:sz w:val="24"/>
+          <w:szCs w:val="24"/>
+        </w:rPr>
+        <w:t xml:space="preserve"> in the imported </w:t>
+      </w:r>
+      <w:r>
+        <w:rPr>
+          <w:i/>
+          <w:iCs/>
+          <w:sz w:val="24"/>
+          <w:szCs w:val="24"/>
+        </w:rPr>
+        <w:t>Scenes</w:t>
+      </w:r>
+      <w:r>
+        <w:rPr>
+          <w:sz w:val="24"/>
+          <w:szCs w:val="24"/>
+        </w:rPr>
+        <w:t xml:space="preserve"> folder.</w:t>
+      </w:r>
+    </w:p>
+    <w:p>
+      <w:pPr>
+        <w:rPr>
+          <w:sz w:val="24"/>
+          <w:szCs w:val="24"/>
+        </w:rPr>
+      </w:pPr>
+      <w:r>
+        <w:rPr>
+          <w:sz w:val="24"/>
+          <w:szCs w:val="24"/>
+        </w:rPr>
+        <w:t xml:space="preserve">In the </w:t>
+      </w:r>
+      <w:r>
+        <w:rPr>
+          <w:i/>
+          <w:iCs/>
+          <w:sz w:val="24"/>
+          <w:szCs w:val="24"/>
+        </w:rPr>
+        <w:t>General</w:t>
+      </w:r>
+      <w:r>
+        <w:rPr>
+          <w:sz w:val="24"/>
+          <w:szCs w:val="24"/>
+        </w:rPr>
+        <w:t xml:space="preserve"> tab and the category </w:t>
+      </w:r>
+      <w:r>
+        <w:rPr>
+          <w:i/>
+          <w:iCs/>
+          <w:sz w:val="24"/>
+          <w:szCs w:val="24"/>
+        </w:rPr>
+        <w:t>Display</w:t>
+      </w:r>
+      <w:r>
+        <w:rPr>
+          <w:sz w:val="24"/>
+          <w:szCs w:val="24"/>
+        </w:rPr>
+        <w:t xml:space="preserve"> &gt; </w:t>
+      </w:r>
+      <w:r>
+        <w:rPr>
+          <w:i/>
+          <w:iCs/>
+          <w:sz w:val="24"/>
+          <w:szCs w:val="24"/>
+        </w:rPr>
+        <w:t>Window</w:t>
+      </w:r>
+      <w:r>
+        <w:rPr>
+          <w:sz w:val="24"/>
+          <w:szCs w:val="24"/>
+        </w:rPr>
+        <w:t xml:space="preserve"> in the left panel, the </w:t>
+      </w:r>
+      <w:r>
+        <w:rPr>
+          <w:i/>
+          <w:iCs/>
+          <w:sz w:val="24"/>
+          <w:szCs w:val="24"/>
+        </w:rPr>
+        <w:t>Viewport Width</w:t>
+      </w:r>
+      <w:r>
+        <w:rPr>
+          <w:sz w:val="24"/>
+          <w:szCs w:val="24"/>
+        </w:rPr>
+        <w:t xml:space="preserve"> and </w:t>
+      </w:r>
+      <w:r>
+        <w:rPr>
+          <w:i/>
+          <w:iCs/>
+          <w:sz w:val="24"/>
+          <w:szCs w:val="24"/>
+        </w:rPr>
+        <w:t>Viewport Height</w:t>
+      </w:r>
+      <w:r>
+        <w:rPr>
+          <w:sz w:val="24"/>
+          <w:szCs w:val="24"/>
+        </w:rPr>
+        <w:t xml:space="preserve"> can be set to change the size of the game window. E.g. </w:t>
+      </w:r>
+      <w:r>
+        <w:rPr>
+          <w:i/>
+          <w:iCs/>
+          <w:sz w:val="24"/>
+          <w:szCs w:val="24"/>
+        </w:rPr>
+        <w:t>1280 x 720</w:t>
+      </w:r>
+      <w:r>
+        <w:rPr>
+          <w:sz w:val="24"/>
+          <w:szCs w:val="24"/>
+        </w:rPr>
+        <w:t xml:space="preserve"> or </w:t>
+      </w:r>
+      <w:r>
+        <w:rPr>
+          <w:i/>
+          <w:iCs/>
+          <w:sz w:val="24"/>
+          <w:szCs w:val="24"/>
+        </w:rPr>
+        <w:t>1920 x 1080</w:t>
+      </w:r>
+      <w:r>
+        <w:rPr>
+          <w:sz w:val="24"/>
+          <w:szCs w:val="24"/>
+        </w:rPr>
+        <w:t xml:space="preserve">. Mode can also be set to </w:t>
+      </w:r>
+      <w:r>
+        <w:rPr>
+          <w:i/>
+          <w:iCs/>
+          <w:sz w:val="24"/>
+          <w:szCs w:val="24"/>
+        </w:rPr>
+        <w:t>Windowed</w:t>
+      </w:r>
+      <w:r>
+        <w:rPr>
+          <w:sz w:val="24"/>
+          <w:szCs w:val="24"/>
+        </w:rPr>
+        <w:t xml:space="preserve"> or </w:t>
+      </w:r>
+      <w:r>
+        <w:rPr>
+          <w:i/>
+          <w:iCs/>
+          <w:sz w:val="24"/>
+          <w:szCs w:val="24"/>
+        </w:rPr>
+        <w:t>Exclusive Fullscreen</w:t>
+      </w:r>
+      <w:r>
+        <w:rPr>
+          <w:sz w:val="24"/>
+          <w:szCs w:val="24"/>
+        </w:rPr>
+        <w:t>.</w:t>
+      </w:r>
+    </w:p>
+    <w:p>
+      <w:pPr>
         <w:pStyle w:val="Heading1"/>
         <w:rPr>
           <w:rFonts w:ascii="Cambria" w:hAnsi="Cambria" w:cstheme="majorHAnsi"/>
@@ -1516,7 +1804,6 @@
         <w:rPr>
           <w:rFonts w:ascii="Cambria" w:hAnsi="Cambria" w:cstheme="majorHAnsi"/>
         </w:rPr>
-        <w:lastRenderedPageBreak/>
         <w:t xml:space="preserve">Step </w:t>
       </w:r>
       <w:r>
@@ -1524,154 +1811,6 @@
           <w:rFonts w:ascii="Cambria" w:hAnsi="Cambria" w:cstheme="majorHAnsi"/>
         </w:rPr>
         <w:t>3</w:t>
-      </w:r>
-      <w:r>
-        <w:rPr>
-          <w:rFonts w:ascii="Cambria" w:hAnsi="Cambria" w:cstheme="majorHAnsi"/>
-        </w:rPr>
-        <w:t xml:space="preserve"> - </w:t>
-      </w:r>
-      <w:r>
-        <w:rPr>
-          <w:rFonts w:ascii="Cambria" w:hAnsi="Cambria" w:cstheme="majorHAnsi"/>
-        </w:rPr>
-        <w:t>Setting up the GameManager</w:t>
-      </w:r>
-    </w:p>
-    <w:p>
-      <w:pPr>
-        <w:rPr>
-          <w:sz w:val="24"/>
-          <w:szCs w:val="24"/>
-        </w:rPr>
-      </w:pPr>
-      <w:r>
-        <w:rPr>
-          <w:sz w:val="24"/>
-          <w:szCs w:val="24"/>
-        </w:rPr>
-        <w:t xml:space="preserve">The </w:t>
-      </w:r>
-      <w:r>
-        <w:rPr>
-          <w:i/>
-          <w:iCs/>
-          <w:sz w:val="24"/>
-          <w:szCs w:val="24"/>
-        </w:rPr>
-        <w:t>GameManager</w:t>
-      </w:r>
-      <w:r>
-        <w:rPr>
-          <w:sz w:val="24"/>
-          <w:szCs w:val="24"/>
-        </w:rPr>
-        <w:t xml:space="preserve"> is a script which handles events in the game. It needs to be set up as an </w:t>
-      </w:r>
-      <w:r>
-        <w:rPr>
-          <w:i/>
-          <w:iCs/>
-          <w:sz w:val="24"/>
-          <w:szCs w:val="24"/>
-        </w:rPr>
-        <w:t>Autoload</w:t>
-      </w:r>
-      <w:r>
-        <w:rPr>
-          <w:sz w:val="24"/>
-          <w:szCs w:val="24"/>
-        </w:rPr>
-        <w:t xml:space="preserve"> in Godot.</w:t>
-      </w:r>
-      <w:r>
-        <w:rPr>
-          <w:sz w:val="24"/>
-          <w:szCs w:val="24"/>
-        </w:rPr>
-        <w:t xml:space="preserve"> Find the </w:t>
-      </w:r>
-      <w:r>
-        <w:rPr>
-          <w:i/>
-          <w:iCs/>
-          <w:sz w:val="24"/>
-          <w:szCs w:val="24"/>
-        </w:rPr>
-        <w:t>Autoload</w:t>
-      </w:r>
-      <w:r>
-        <w:rPr>
-          <w:sz w:val="24"/>
-          <w:szCs w:val="24"/>
-        </w:rPr>
-        <w:t xml:space="preserve"> tab in </w:t>
-      </w:r>
-      <w:r>
-        <w:rPr>
-          <w:sz w:val="24"/>
-          <w:szCs w:val="24"/>
-        </w:rPr>
-        <w:t>Project Settings</w:t>
-      </w:r>
-      <w:r>
-        <w:rPr>
-          <w:sz w:val="24"/>
-          <w:szCs w:val="24"/>
-        </w:rPr>
-        <w:t xml:space="preserve">, click the folder icon and navigate to </w:t>
-      </w:r>
-      <w:r>
-        <w:rPr>
-          <w:i/>
-          <w:iCs/>
-          <w:sz w:val="24"/>
-          <w:szCs w:val="24"/>
-        </w:rPr>
-        <w:t>GameManager.tscn</w:t>
-      </w:r>
-      <w:r>
-        <w:rPr>
-          <w:sz w:val="24"/>
-          <w:szCs w:val="24"/>
-        </w:rPr>
-        <w:t xml:space="preserve"> in the imported </w:t>
-      </w:r>
-      <w:r>
-        <w:rPr>
-          <w:i/>
-          <w:iCs/>
-          <w:sz w:val="24"/>
-          <w:szCs w:val="24"/>
-        </w:rPr>
-        <w:t>Scenes</w:t>
-      </w:r>
-      <w:r>
-        <w:rPr>
-          <w:sz w:val="24"/>
-          <w:szCs w:val="24"/>
-        </w:rPr>
-        <w:t xml:space="preserve"> folder.</w:t>
-      </w:r>
-    </w:p>
-    <w:p>
-      <w:pPr>
-        <w:pStyle w:val="Heading1"/>
-        <w:rPr>
-          <w:rFonts w:ascii="Cambria" w:hAnsi="Cambria" w:cstheme="majorHAnsi"/>
-        </w:rPr>
-      </w:pPr>
-      <w:r>
-        <w:rPr>
-          <w:rFonts w:ascii="Cambria" w:hAnsi="Cambria" w:cstheme="majorHAnsi"/>
-        </w:rPr>
-        <w:t xml:space="preserve">Step </w:t>
-      </w:r>
-      <w:r>
-        <w:rPr>
-          <w:rFonts w:ascii="Cambria" w:hAnsi="Cambria" w:cstheme="majorHAnsi"/>
-        </w:rPr>
-        <w:t>4</w:t>
       </w:r>
       <w:r>
         <w:rPr>
@@ -1844,7 +1983,22 @@
           <w:sz w:val="24"/>
           <w:szCs w:val="24"/>
         </w:rPr>
-        <w:t xml:space="preserve"> The level, player, etc scenes will later be placed inside of this main scene. In </w:t>
+        <w:t xml:space="preserve"> The level, player, etc scenes will later be placed inside of this main scene.</w:t>
+      </w:r>
+    </w:p>
+    <w:p>
+      <w:pPr>
+        <w:rPr>
+          <w:sz w:val="24"/>
+          <w:szCs w:val="24"/>
+        </w:rPr>
+      </w:pPr>
+      <w:r>
+        <w:rPr>
+          <w:sz w:val="24"/>
+          <w:szCs w:val="24"/>
+        </w:rPr>
+        <w:t xml:space="preserve">In </w:t>
       </w:r>
       <w:r>
         <w:rPr>
@@ -1897,7 +2051,21 @@
           <w:sz w:val="24"/>
           <w:szCs w:val="24"/>
         </w:rPr>
-        <w:t xml:space="preserve">, under </w:t>
+        <w:t>, under</w:t>
+      </w:r>
+      <w:r>
+        <w:rPr>
+          <w:sz w:val="24"/>
+          <w:szCs w:val="24"/>
+        </w:rPr>
+        <w:t xml:space="preserve"> the</w:t>
+      </w:r>
+      <w:r>
+        <w:rPr>
+          <w:sz w:val="24"/>
+          <w:szCs w:val="24"/>
+        </w:rPr>
+        <w:t xml:space="preserve"> </w:t>
       </w:r>
       <w:r>
         <w:rPr>
@@ -1913,17 +2081,31 @@
           <w:sz w:val="24"/>
           <w:szCs w:val="24"/>
         </w:rPr>
-        <w:t xml:space="preserve"> and then</w:t>
-      </w:r>
-      <w:r>
-        <w:rPr>
-          <w:sz w:val="24"/>
-          <w:szCs w:val="24"/>
-        </w:rPr>
         <w:t xml:space="preserve"> </w:t>
       </w:r>
       <w:r>
         <w:rPr>
+          <w:sz w:val="24"/>
+          <w:szCs w:val="24"/>
+        </w:rPr>
+        <w:t xml:space="preserve">category </w:t>
+      </w:r>
+      <w:r>
+        <w:rPr>
+          <w:sz w:val="24"/>
+          <w:szCs w:val="24"/>
+        </w:rPr>
+        <w:t>and then</w:t>
+      </w:r>
+      <w:r>
+        <w:rPr>
+          <w:sz w:val="24"/>
+          <w:szCs w:val="24"/>
+        </w:rPr>
+        <w:t xml:space="preserve"> </w:t>
+      </w:r>
+      <w:r>
+        <w:rPr>
           <w:i/>
           <w:iCs/>
           <w:sz w:val="24"/>
@@ -1986,7 +2168,7 @@
         <w:rPr>
           <w:rFonts w:ascii="Cambria" w:hAnsi="Cambria" w:cstheme="majorHAnsi"/>
         </w:rPr>
-        <w:t>5</w:t>
+        <w:t>4</w:t>
       </w:r>
       <w:r>
         <w:rPr>
@@ -2153,7 +2335,6 @@
           <w:sz w:val="24"/>
           <w:szCs w:val="24"/>
         </w:rPr>
-        <w:lastRenderedPageBreak/>
         <w:drawing>
           <wp:inline distT="0" distB="0" distL="0" distR="0" wp14:anchorId="0C86E8BD" wp14:editId="2E9B4A77">
             <wp:extent cx="1620000" cy="2776325"/>
@@ -2546,7 +2727,6 @@
           <w:sz w:val="24"/>
           <w:szCs w:val="24"/>
         </w:rPr>
-        <w:lastRenderedPageBreak/>
         <w:t xml:space="preserve">While selecting </w:t>
       </w:r>
       <w:r>
@@ -3116,30 +3296,14 @@
           <w:sz w:val="24"/>
           <w:szCs w:val="24"/>
         </w:rPr>
-        <w:t xml:space="preserve">panel above the </w:t>
-      </w:r>
-      <w:proofErr w:type="gramStart"/>
-      <w:r>
-        <w:rPr>
-          <w:sz w:val="24"/>
-          <w:szCs w:val="24"/>
-        </w:rPr>
-        <w:t>viewport</w:t>
-      </w:r>
-      <w:r>
-        <w:rPr>
-          <w:sz w:val="24"/>
-          <w:szCs w:val="24"/>
-        </w:rPr>
-        <w:t>, and</w:t>
-      </w:r>
-      <w:proofErr w:type="gramEnd"/>
-      <w:r>
-        <w:rPr>
-          <w:sz w:val="24"/>
-          <w:szCs w:val="24"/>
-        </w:rPr>
-        <w:t xml:space="preserve"> click </w:t>
+        <w:t>panel above the viewport</w:t>
+      </w:r>
+      <w:r>
+        <w:rPr>
+          <w:sz w:val="24"/>
+          <w:szCs w:val="24"/>
+        </w:rPr>
+        <w:t xml:space="preserve">, and click </w:t>
       </w:r>
       <w:r>
         <w:rPr>
@@ -3298,7 +3462,7 @@
         <w:rPr>
           <w:rFonts w:ascii="Cambria" w:hAnsi="Cambria" w:cstheme="majorHAnsi"/>
         </w:rPr>
-        <w:t>6</w:t>
+        <w:t>5</w:t>
       </w:r>
       <w:r>
         <w:rPr>
@@ -3348,7 +3512,6 @@
           <w:sz w:val="24"/>
           <w:szCs w:val="24"/>
         </w:rPr>
-        <w:lastRenderedPageBreak/>
         <w:drawing>
           <wp:inline distT="0" distB="0" distL="0" distR="0" wp14:anchorId="47300777" wp14:editId="189B4503">
             <wp:extent cx="1620000" cy="2777958"/>
@@ -3561,7 +3724,6 @@
           <w:sz w:val="24"/>
           <w:szCs w:val="24"/>
         </w:rPr>
-        <w:lastRenderedPageBreak/>
         <w:t xml:space="preserve">Click the </w:t>
       </w:r>
       <w:r>
@@ -4184,7 +4346,6 @@
           <w:sz w:val="24"/>
           <w:szCs w:val="24"/>
         </w:rPr>
-        <w:lastRenderedPageBreak/>
         <w:t xml:space="preserve">Add a </w:t>
       </w:r>
       <w:r>

</xml_diff>

<commit_message>
Fixed broken Sophia animations
</commit_message>
<xml_diff>
--- a/Outreach Game Feel.docx
+++ b/Outreach Game Feel.docx
@@ -710,6 +710,138 @@
           <w:sz w:val="24"/>
           <w:szCs w:val="24"/>
         </w:rPr>
+        <w:t>D</w:t>
+      </w:r>
+      <w:r>
+        <w:rPr>
+          <w:sz w:val="24"/>
+          <w:szCs w:val="24"/>
+        </w:rPr>
+        <w:t xml:space="preserve">rag in the </w:t>
+      </w:r>
+      <w:r>
+        <w:rPr>
+          <w:i/>
+          <w:iCs/>
+          <w:sz w:val="24"/>
+          <w:szCs w:val="24"/>
+        </w:rPr>
+        <w:t>Audio</w:t>
+      </w:r>
+      <w:r>
+        <w:rPr>
+          <w:sz w:val="24"/>
+          <w:szCs w:val="24"/>
+        </w:rPr>
+        <w:t xml:space="preserve"> folder which contains some footsteps and jump sound effects.</w:t>
+      </w:r>
+    </w:p>
+    <w:p>
+      <w:pPr>
+        <w:rPr>
+          <w:sz w:val="24"/>
+          <w:szCs w:val="24"/>
+        </w:rPr>
+      </w:pPr>
+      <w:r>
+        <w:rPr>
+          <w:sz w:val="24"/>
+          <w:szCs w:val="24"/>
+        </w:rPr>
+        <w:t xml:space="preserve">Next drag in the </w:t>
+      </w:r>
+      <w:r>
+        <w:rPr>
+          <w:i/>
+          <w:iCs/>
+          <w:sz w:val="24"/>
+          <w:szCs w:val="24"/>
+        </w:rPr>
+        <w:t>S</w:t>
+      </w:r>
+      <w:r>
+        <w:rPr>
+          <w:i/>
+          <w:iCs/>
+          <w:sz w:val="24"/>
+          <w:szCs w:val="24"/>
+        </w:rPr>
+        <w:t>ophia</w:t>
+      </w:r>
+      <w:r>
+        <w:rPr>
+          <w:sz w:val="24"/>
+          <w:szCs w:val="24"/>
+        </w:rPr>
+        <w:t xml:space="preserve"> folder which has a model of a character.</w:t>
+      </w:r>
+    </w:p>
+    <w:p>
+      <w:pPr>
+        <w:rPr>
+          <w:sz w:val="24"/>
+          <w:szCs w:val="24"/>
+        </w:rPr>
+      </w:pPr>
+      <w:r>
+        <w:rPr>
+          <w:sz w:val="24"/>
+          <w:szCs w:val="24"/>
+        </w:rPr>
+        <w:t xml:space="preserve">Next drag in the </w:t>
+      </w:r>
+      <w:r>
+        <w:rPr>
+          <w:i/>
+          <w:iCs/>
+          <w:sz w:val="24"/>
+          <w:szCs w:val="24"/>
+        </w:rPr>
+        <w:t>Scripts</w:t>
+      </w:r>
+      <w:r>
+        <w:rPr>
+          <w:sz w:val="24"/>
+          <w:szCs w:val="24"/>
+        </w:rPr>
+        <w:t xml:space="preserve"> folder.</w:t>
+      </w:r>
+      <w:r>
+        <w:rPr>
+          <w:sz w:val="24"/>
+          <w:szCs w:val="24"/>
+        </w:rPr>
+        <w:t xml:space="preserve"> Errors will appear in the </w:t>
+      </w:r>
+      <w:r>
+        <w:rPr>
+          <w:i/>
+          <w:iCs/>
+          <w:sz w:val="24"/>
+          <w:szCs w:val="24"/>
+        </w:rPr>
+        <w:t>Output</w:t>
+      </w:r>
+      <w:r>
+        <w:rPr>
+          <w:sz w:val="24"/>
+          <w:szCs w:val="24"/>
+        </w:rPr>
+        <w:t xml:space="preserve"> window, but these will be fixed in the next step.</w:t>
+      </w:r>
+    </w:p>
+    <w:p>
+      <w:pPr>
+        <w:rPr>
+          <w:sz w:val="24"/>
+          <w:szCs w:val="24"/>
+        </w:rPr>
+      </w:pPr>
+      <w:r>
+        <w:rPr>
+          <w:sz w:val="24"/>
+          <w:szCs w:val="24"/>
+        </w:rPr>
         <w:t xml:space="preserve">Drag in the </w:t>
       </w:r>
       <w:r>
@@ -773,108 +905,6 @@
           <w:szCs w:val="24"/>
         </w:rPr>
         <w:t>later.</w:t>
-      </w:r>
-    </w:p>
-    <w:p>
-      <w:pPr>
-        <w:rPr>
-          <w:sz w:val="24"/>
-          <w:szCs w:val="24"/>
-        </w:rPr>
-      </w:pPr>
-      <w:r>
-        <w:rPr>
-          <w:sz w:val="24"/>
-          <w:szCs w:val="24"/>
-        </w:rPr>
-        <w:t xml:space="preserve">Next drag in the </w:t>
-      </w:r>
-      <w:r>
-        <w:rPr>
-          <w:i/>
-          <w:iCs/>
-          <w:sz w:val="24"/>
-          <w:szCs w:val="24"/>
-        </w:rPr>
-        <w:t>S</w:t>
-      </w:r>
-      <w:r>
-        <w:rPr>
-          <w:i/>
-          <w:iCs/>
-          <w:sz w:val="24"/>
-          <w:szCs w:val="24"/>
-        </w:rPr>
-        <w:t>ophia</w:t>
-      </w:r>
-      <w:r>
-        <w:rPr>
-          <w:sz w:val="24"/>
-          <w:szCs w:val="24"/>
-        </w:rPr>
-        <w:t xml:space="preserve"> folder which has a model of a character.</w:t>
-      </w:r>
-    </w:p>
-    <w:p>
-      <w:pPr>
-        <w:rPr>
-          <w:sz w:val="24"/>
-          <w:szCs w:val="24"/>
-        </w:rPr>
-      </w:pPr>
-      <w:r>
-        <w:rPr>
-          <w:sz w:val="24"/>
-          <w:szCs w:val="24"/>
-        </w:rPr>
-        <w:t xml:space="preserve">Also drag in the </w:t>
-      </w:r>
-      <w:r>
-        <w:rPr>
-          <w:i/>
-          <w:iCs/>
-          <w:sz w:val="24"/>
-          <w:szCs w:val="24"/>
-        </w:rPr>
-        <w:t>Audio</w:t>
-      </w:r>
-      <w:r>
-        <w:rPr>
-          <w:sz w:val="24"/>
-          <w:szCs w:val="24"/>
-        </w:rPr>
-        <w:t xml:space="preserve"> folder which contains some footsteps and jump sound effects.</w:t>
-      </w:r>
-    </w:p>
-    <w:p>
-      <w:pPr>
-        <w:rPr>
-          <w:sz w:val="24"/>
-          <w:szCs w:val="24"/>
-        </w:rPr>
-      </w:pPr>
-      <w:r>
-        <w:rPr>
-          <w:sz w:val="24"/>
-          <w:szCs w:val="24"/>
-        </w:rPr>
-        <w:t xml:space="preserve">Finally drag in the </w:t>
-      </w:r>
-      <w:r>
-        <w:rPr>
-          <w:i/>
-          <w:iCs/>
-          <w:sz w:val="24"/>
-          <w:szCs w:val="24"/>
-        </w:rPr>
-        <w:t>Scripts</w:t>
-      </w:r>
-      <w:r>
-        <w:rPr>
-          <w:sz w:val="24"/>
-          <w:szCs w:val="24"/>
-        </w:rPr>
-        <w:t xml:space="preserve"> folder.</w:t>
       </w:r>
     </w:p>
     <w:p>
@@ -1306,7 +1336,14 @@
           <w:sz w:val="24"/>
           <w:szCs w:val="24"/>
         </w:rPr>
-        <w:t>hese actions form a 2D vector used to rotate the camera with a controller.</w:t>
+        <w:t>hese actions form a 2D vector used to rotate the camera with a controller</w:t>
+      </w:r>
+      <w:r>
+        <w:rPr>
+          <w:sz w:val="24"/>
+          <w:szCs w:val="24"/>
+        </w:rPr>
+        <w:t>, but are not necessary for mouse movement.</w:t>
       </w:r>
     </w:p>
     <w:p>
@@ -1608,7 +1645,16 @@
           <w:sz w:val="24"/>
           <w:szCs w:val="24"/>
         </w:rPr>
-        <w:t>GameManager.tscn</w:t>
+        <w:t>GameManager.</w:t>
+      </w:r>
+      <w:r>
+        <w:rPr>
+          <w:i/>
+          <w:iCs/>
+          <w:sz w:val="24"/>
+          <w:szCs w:val="24"/>
+        </w:rPr>
+        <w:t>gd</w:t>
       </w:r>
       <w:r>
         <w:rPr>
@@ -1624,7 +1670,25 @@
           <w:sz w:val="24"/>
           <w:szCs w:val="24"/>
         </w:rPr>
-        <w:t>Scenes</w:t>
+        <w:t>S</w:t>
+      </w:r>
+      <w:r>
+        <w:rPr>
+          <w:i/>
+          <w:iCs/>
+          <w:sz w:val="24"/>
+          <w:szCs w:val="24"/>
+        </w:rPr>
+        <w:t>cript</w:t>
+      </w:r>
+      <w:r>
+        <w:rPr>
+          <w:i/>
+          <w:iCs/>
+          <w:sz w:val="24"/>
+          <w:szCs w:val="24"/>
+        </w:rPr>
+        <w:t>s</w:t>
       </w:r>
       <w:r>
         <w:rPr>
@@ -1632,6 +1696,29 @@
           <w:szCs w:val="24"/>
         </w:rPr>
         <w:t xml:space="preserve"> folder.</w:t>
+      </w:r>
+      <w:r>
+        <w:rPr>
+          <w:sz w:val="24"/>
+          <w:szCs w:val="24"/>
+        </w:rPr>
+        <w:t xml:space="preserve"> Finally click </w:t>
+      </w:r>
+      <w:r>
+        <w:rPr>
+          <w:i/>
+          <w:iCs/>
+          <w:sz w:val="24"/>
+          <w:szCs w:val="24"/>
+        </w:rPr>
+        <w:t>Add</w:t>
+      </w:r>
+      <w:r>
+        <w:rPr>
+          <w:sz w:val="24"/>
+          <w:szCs w:val="24"/>
+        </w:rPr>
+        <w:t>.</w:t>
       </w:r>
     </w:p>
     <w:p>
@@ -2247,6 +2334,20 @@
           <w:szCs w:val="24"/>
         </w:rPr>
       </w:pPr>
+      <w:r>
+        <w:rPr>
+          <w:sz w:val="24"/>
+          <w:szCs w:val="24"/>
+        </w:rPr>
+        <w:t>To create a new scene, o</w:t>
+      </w:r>
+      <w:r>
+        <w:rPr>
+          <w:sz w:val="24"/>
+          <w:szCs w:val="24"/>
+        </w:rPr>
+        <w:t xml:space="preserve">pen a new tab along the top. </w:t>
+      </w:r>
       <w:r>
         <w:rPr>
           <w:sz w:val="24"/>
@@ -3426,7 +3527,37 @@
           <w:sz w:val="24"/>
           <w:szCs w:val="24"/>
         </w:rPr>
-        <w:t xml:space="preserve"> into the </w:t>
+        <w:t xml:space="preserve"> </w:t>
+      </w:r>
+      <w:r>
+        <w:rPr>
+          <w:sz w:val="24"/>
+          <w:szCs w:val="24"/>
+        </w:rPr>
+        <w:t xml:space="preserve">from the </w:t>
+      </w:r>
+      <w:r>
+        <w:rPr>
+          <w:i/>
+          <w:iCs/>
+          <w:sz w:val="24"/>
+          <w:szCs w:val="24"/>
+        </w:rPr>
+        <w:t>FileSystem</w:t>
+      </w:r>
+      <w:r>
+        <w:rPr>
+          <w:sz w:val="24"/>
+          <w:szCs w:val="24"/>
+        </w:rPr>
+        <w:t xml:space="preserve"> </w:t>
+      </w:r>
+      <w:r>
+        <w:rPr>
+          <w:sz w:val="24"/>
+          <w:szCs w:val="24"/>
+        </w:rPr>
+        <w:t xml:space="preserve">into the </w:t>
       </w:r>
       <w:r>
         <w:rPr>
@@ -3671,15 +3802,15 @@
       </w:pPr>
       <w:r>
         <w:rPr>
-          <w:noProof/>
-          <w:sz w:val="24"/>
-          <w:szCs w:val="24"/>
-        </w:rPr>
+          <w:sz w:val="24"/>
+          <w:szCs w:val="24"/>
+        </w:rPr>
+        <w:lastRenderedPageBreak/>
         <w:drawing>
-          <wp:inline distT="0" distB="0" distL="0" distR="0" wp14:anchorId="5A4768C3" wp14:editId="008ADE48">
-            <wp:extent cx="1620000" cy="2817644"/>
-            <wp:effectExtent l="0" t="0" r="0" b="1905"/>
-            <wp:docPr id="840497845" name="Picture 1" descr="A screenshot of a computer&#10;&#10;Description automatically generated"/>
+          <wp:inline distT="0" distB="0" distL="0" distR="0" wp14:anchorId="78DE382C" wp14:editId="3E3B4611">
+            <wp:extent cx="1620000" cy="2787097"/>
+            <wp:effectExtent l="0" t="0" r="0" b="0"/>
+            <wp:docPr id="1931001496" name="Picture 1" descr="A screenshot of a computer&#10;&#10;Description automatically generated"/>
             <wp:cNvGraphicFramePr>
               <a:graphicFrameLocks xmlns:a="http://schemas.openxmlformats.org/drawingml/2006/main" noChangeAspect="1"/>
             </wp:cNvGraphicFramePr>
@@ -3687,7 +3818,7 @@
               <a:graphicData uri="http://schemas.openxmlformats.org/drawingml/2006/picture">
                 <pic:pic xmlns:pic="http://schemas.openxmlformats.org/drawingml/2006/picture">
                   <pic:nvPicPr>
-                    <pic:cNvPr id="840497845" name="Picture 1" descr="A screenshot of a computer&#10;&#10;Description automatically generated"/>
+                    <pic:cNvPr id="1931001496" name="Picture 1" descr="A screenshot of a computer&#10;&#10;Description automatically generated"/>
                     <pic:cNvPicPr/>
                   </pic:nvPicPr>
                   <pic:blipFill>
@@ -3699,7 +3830,7 @@
                   <pic:spPr>
                     <a:xfrm>
                       <a:off x="0" y="0"/>
-                      <a:ext cx="1620000" cy="2817644"/>
+                      <a:ext cx="1620000" cy="2787097"/>
                     </a:xfrm>
                     <a:prstGeom prst="rect">
                       <a:avLst/>
@@ -3772,23 +3903,7 @@
           <w:sz w:val="24"/>
           <w:szCs w:val="24"/>
         </w:rPr>
-        <w:t xml:space="preserve"> and </w:t>
-      </w:r>
-      <w:r>
-        <w:rPr>
-          <w:i/>
-          <w:iCs/>
-          <w:sz w:val="24"/>
-          <w:szCs w:val="24"/>
-        </w:rPr>
-        <w:t>MeshInstance3D</w:t>
-      </w:r>
-      <w:r>
-        <w:rPr>
-          <w:sz w:val="24"/>
-          <w:szCs w:val="24"/>
-        </w:rPr>
-        <w:t xml:space="preserve"> nodes</w:t>
+        <w:t xml:space="preserve"> node</w:t>
       </w:r>
       <w:r>
         <w:rPr>
@@ -3804,12 +3919,90 @@
         </w:rPr>
         <w:t>.</w:t>
       </w:r>
-      <w:r>
-        <w:rPr>
-          <w:sz w:val="24"/>
-          <w:szCs w:val="24"/>
-        </w:rPr>
-        <w:t xml:space="preserve"> Double-click on a node to rename it, e.g. </w:t>
+    </w:p>
+    <w:p>
+      <w:pPr>
+        <w:rPr>
+          <w:sz w:val="24"/>
+          <w:szCs w:val="24"/>
+        </w:rPr>
+      </w:pPr>
+      <w:r>
+        <w:rPr>
+          <w:sz w:val="24"/>
+          <w:szCs w:val="24"/>
+        </w:rPr>
+        <w:t xml:space="preserve">Do not worry about the warning when adding the CollisionShape3D, it is only because a shape has not yet been added. </w:t>
+      </w:r>
+      <w:r>
+        <w:rPr>
+          <w:sz w:val="24"/>
+          <w:szCs w:val="24"/>
+        </w:rPr>
+        <w:t xml:space="preserve">Selecting the </w:t>
+      </w:r>
+      <w:r>
+        <w:rPr>
+          <w:i/>
+          <w:iCs/>
+          <w:sz w:val="24"/>
+          <w:szCs w:val="24"/>
+        </w:rPr>
+        <w:t>CollisionShape3D</w:t>
+      </w:r>
+      <w:r>
+        <w:rPr>
+          <w:sz w:val="24"/>
+          <w:szCs w:val="24"/>
+        </w:rPr>
+        <w:t xml:space="preserve">, in the Inspector add a </w:t>
+      </w:r>
+      <w:r>
+        <w:rPr>
+          <w:i/>
+          <w:iCs/>
+          <w:sz w:val="24"/>
+          <w:szCs w:val="24"/>
+        </w:rPr>
+        <w:t>CapsuleShape</w:t>
+      </w:r>
+      <w:r>
+        <w:rPr>
+          <w:sz w:val="24"/>
+          <w:szCs w:val="24"/>
+        </w:rPr>
+        <w:t xml:space="preserve"> to the </w:t>
+      </w:r>
+      <w:r>
+        <w:rPr>
+          <w:i/>
+          <w:iCs/>
+          <w:sz w:val="24"/>
+          <w:szCs w:val="24"/>
+        </w:rPr>
+        <w:t>Shape</w:t>
+      </w:r>
+      <w:r>
+        <w:rPr>
+          <w:sz w:val="24"/>
+          <w:szCs w:val="24"/>
+        </w:rPr>
+        <w:t xml:space="preserve"> property.</w:t>
+      </w:r>
+    </w:p>
+    <w:p>
+      <w:pPr>
+        <w:rPr>
+          <w:sz w:val="24"/>
+          <w:szCs w:val="24"/>
+        </w:rPr>
+      </w:pPr>
+      <w:r>
+        <w:rPr>
+          <w:sz w:val="24"/>
+          <w:szCs w:val="24"/>
+        </w:rPr>
+        <w:t xml:space="preserve">Double-click on a node to rename it, e.g. </w:t>
       </w:r>
       <w:r>
         <w:rPr>
@@ -3843,14 +4036,6 @@
         </w:rPr>
         <w:t>.</w:t>
       </w:r>
-    </w:p>
-    <w:p>
-      <w:pPr>
-        <w:rPr>
-          <w:sz w:val="24"/>
-          <w:szCs w:val="24"/>
-        </w:rPr>
-      </w:pPr>
     </w:p>
     <w:p>
       <w:pPr>
@@ -3914,110 +4099,101 @@
           <w:sz w:val="24"/>
           <w:szCs w:val="24"/>
         </w:rPr>
-        <w:t xml:space="preserve">Selecting the </w:t>
-      </w:r>
-      <w:r>
-        <w:rPr>
-          <w:i/>
-          <w:iCs/>
-          <w:sz w:val="24"/>
-          <w:szCs w:val="24"/>
-        </w:rPr>
-        <w:t>CollisionShape3D</w:t>
-      </w:r>
-      <w:r>
-        <w:rPr>
-          <w:sz w:val="24"/>
-          <w:szCs w:val="24"/>
-        </w:rPr>
-        <w:t xml:space="preserve">, in the Inspector add a </w:t>
-      </w:r>
-      <w:proofErr w:type="spellStart"/>
-      <w:r>
-        <w:rPr>
-          <w:i/>
-          <w:iCs/>
-          <w:sz w:val="24"/>
-          <w:szCs w:val="24"/>
-        </w:rPr>
-        <w:t>CapsuleShape</w:t>
-      </w:r>
-      <w:proofErr w:type="spellEnd"/>
-      <w:r>
-        <w:rPr>
-          <w:sz w:val="24"/>
-          <w:szCs w:val="24"/>
-        </w:rPr>
-        <w:t xml:space="preserve"> to the </w:t>
-      </w:r>
-      <w:r>
-        <w:rPr>
-          <w:i/>
-          <w:iCs/>
-          <w:sz w:val="24"/>
-          <w:szCs w:val="24"/>
-        </w:rPr>
-        <w:t>Shape</w:t>
-      </w:r>
-      <w:r>
-        <w:rPr>
-          <w:sz w:val="24"/>
-          <w:szCs w:val="24"/>
-        </w:rPr>
-        <w:t xml:space="preserve"> property.</w:t>
-      </w:r>
-    </w:p>
-    <w:p>
-      <w:pPr>
-        <w:rPr>
-          <w:sz w:val="24"/>
-          <w:szCs w:val="24"/>
-        </w:rPr>
-      </w:pPr>
-      <w:r>
-        <w:rPr>
-          <w:sz w:val="24"/>
-          <w:szCs w:val="24"/>
-        </w:rPr>
         <w:t xml:space="preserve">Drag the </w:t>
       </w:r>
-      <w:proofErr w:type="spellStart"/>
-      <w:r>
-        <w:rPr>
-          <w:i/>
-          <w:iCs/>
-          <w:sz w:val="24"/>
-          <w:szCs w:val="24"/>
-        </w:rPr>
-        <w:t>sophia_skin.tscn</w:t>
-      </w:r>
-      <w:proofErr w:type="spellEnd"/>
-      <w:r>
-        <w:rPr>
-          <w:sz w:val="24"/>
-          <w:szCs w:val="24"/>
-        </w:rPr>
-        <w:t xml:space="preserve"> we added earlier from the FileSystem into the Scene.</w:t>
-      </w:r>
-    </w:p>
-    <w:p>
-      <w:pPr>
-        <w:rPr>
-          <w:sz w:val="24"/>
-          <w:szCs w:val="24"/>
-        </w:rPr>
-      </w:pPr>
-      <w:r>
-        <w:rPr>
-          <w:noProof/>
-          <w:sz w:val="24"/>
-          <w:szCs w:val="24"/>
-        </w:rPr>
+      <w:r>
+        <w:rPr>
+          <w:i/>
+          <w:iCs/>
+          <w:sz w:val="24"/>
+          <w:szCs w:val="24"/>
+        </w:rPr>
+        <w:t>S</w:t>
+      </w:r>
+      <w:r>
+        <w:rPr>
+          <w:i/>
+          <w:iCs/>
+          <w:sz w:val="24"/>
+          <w:szCs w:val="24"/>
+        </w:rPr>
+        <w:t>ophia</w:t>
+      </w:r>
+      <w:r>
+        <w:rPr>
+          <w:i/>
+          <w:iCs/>
+          <w:sz w:val="24"/>
+          <w:szCs w:val="24"/>
+        </w:rPr>
+        <w:t>S</w:t>
+      </w:r>
+      <w:r>
+        <w:rPr>
+          <w:i/>
+          <w:iCs/>
+          <w:sz w:val="24"/>
+          <w:szCs w:val="24"/>
+        </w:rPr>
+        <w:t>kin.tscn</w:t>
+      </w:r>
+      <w:r>
+        <w:rPr>
+          <w:sz w:val="24"/>
+          <w:szCs w:val="24"/>
+        </w:rPr>
+        <w:t xml:space="preserve"> we added earlier from the </w:t>
+      </w:r>
+      <w:r>
+        <w:rPr>
+          <w:i/>
+          <w:iCs/>
+          <w:sz w:val="24"/>
+          <w:szCs w:val="24"/>
+        </w:rPr>
+        <w:t>FileSystem</w:t>
+      </w:r>
+      <w:r>
+        <w:rPr>
+          <w:sz w:val="24"/>
+          <w:szCs w:val="24"/>
+        </w:rPr>
+        <w:t xml:space="preserve"> into the Scene.</w:t>
+      </w:r>
+    </w:p>
+    <w:p>
+      <w:pPr>
+        <w:rPr>
+          <w:sz w:val="24"/>
+          <w:szCs w:val="24"/>
+        </w:rPr>
+      </w:pPr>
+      <w:r>
+        <w:rPr>
+          <w:sz w:val="24"/>
+          <w:szCs w:val="24"/>
+        </w:rPr>
+        <w:t>You can change the radius and height of the capsule collision shape, as well as the vertical y position, to align it with the character model.</w:t>
+      </w:r>
+    </w:p>
+    <w:p>
+      <w:pPr>
+        <w:rPr>
+          <w:sz w:val="24"/>
+          <w:szCs w:val="24"/>
+        </w:rPr>
+      </w:pPr>
+      <w:r>
+        <w:rPr>
+          <w:sz w:val="24"/>
+          <w:szCs w:val="24"/>
+        </w:rPr>
+        <w:lastRenderedPageBreak/>
         <w:drawing>
-          <wp:inline distT="0" distB="0" distL="0" distR="0" wp14:anchorId="430A4F5B" wp14:editId="7D932601">
-            <wp:extent cx="5040000" cy="2729953"/>
+          <wp:inline distT="0" distB="0" distL="0" distR="0" wp14:anchorId="46FF74A7" wp14:editId="23DB54C3">
+            <wp:extent cx="5040000" cy="2711527"/>
             <wp:effectExtent l="0" t="0" r="8255" b="0"/>
-            <wp:docPr id="311212404" name="Picture 1" descr="A computer screen shot of a white cylinder&#10;&#10;Description automatically generated"/>
+            <wp:docPr id="1739298198" name="Picture 1" descr="A screenshot of a video game&#10;&#10;Description automatically generated"/>
             <wp:cNvGraphicFramePr>
               <a:graphicFrameLocks xmlns:a="http://schemas.openxmlformats.org/drawingml/2006/main" noChangeAspect="1"/>
             </wp:cNvGraphicFramePr>
@@ -4025,7 +4201,7 @@
               <a:graphicData uri="http://schemas.openxmlformats.org/drawingml/2006/picture">
                 <pic:pic xmlns:pic="http://schemas.openxmlformats.org/drawingml/2006/picture">
                   <pic:nvPicPr>
-                    <pic:cNvPr id="311212404" name="Picture 1" descr="A computer screen shot of a white cylinder&#10;&#10;Description automatically generated"/>
+                    <pic:cNvPr id="1739298198" name="Picture 1" descr="A screenshot of a video game&#10;&#10;Description automatically generated"/>
                     <pic:cNvPicPr/>
                   </pic:nvPicPr>
                   <pic:blipFill>
@@ -4037,7 +4213,7 @@
                   <pic:spPr>
                     <a:xfrm>
                       <a:off x="0" y="0"/>
-                      <a:ext cx="5040000" cy="2729953"/>
+                      <a:ext cx="5040000" cy="2711527"/>
                     </a:xfrm>
                     <a:prstGeom prst="rect">
                       <a:avLst/>
@@ -4369,7 +4545,46 @@
           <w:sz w:val="24"/>
           <w:szCs w:val="24"/>
         </w:rPr>
-        <w:t>and name it CameraPivotHorizontal, and add a child Node3D named CameraPivotVertical.</w:t>
+        <w:t xml:space="preserve">and name it </w:t>
+      </w:r>
+      <w:r>
+        <w:rPr>
+          <w:i/>
+          <w:iCs/>
+          <w:sz w:val="24"/>
+          <w:szCs w:val="24"/>
+        </w:rPr>
+        <w:t>CameraPivotHorizontal</w:t>
+      </w:r>
+      <w:r>
+        <w:rPr>
+          <w:sz w:val="24"/>
+          <w:szCs w:val="24"/>
+        </w:rPr>
+        <w:t xml:space="preserve">, </w:t>
+      </w:r>
+      <w:r>
+        <w:rPr>
+          <w:sz w:val="24"/>
+          <w:szCs w:val="24"/>
+        </w:rPr>
+        <w:t>then</w:t>
+      </w:r>
+      <w:r>
+        <w:rPr>
+          <w:sz w:val="24"/>
+          <w:szCs w:val="24"/>
+        </w:rPr>
+        <w:t xml:space="preserve"> add a child </w:t>
+      </w:r>
+      <w:r>
+        <w:rPr>
+          <w:i/>
+          <w:iCs/>
+          <w:sz w:val="24"/>
+          <w:szCs w:val="24"/>
+        </w:rPr>
+        <w:t>Node3D</w:t>
       </w:r>
       <w:r>
         <w:rPr>
@@ -4383,6 +4598,50 @@
           <w:sz w:val="24"/>
           <w:szCs w:val="24"/>
         </w:rPr>
+        <w:t>to this name</w:t>
+      </w:r>
+      <w:r>
+        <w:rPr>
+          <w:sz w:val="24"/>
+          <w:szCs w:val="24"/>
+        </w:rPr>
+        <w:t xml:space="preserve"> </w:t>
+      </w:r>
+      <w:r>
+        <w:rPr>
+          <w:sz w:val="24"/>
+          <w:szCs w:val="24"/>
+        </w:rPr>
+        <w:t xml:space="preserve">named </w:t>
+      </w:r>
+      <w:r>
+        <w:rPr>
+          <w:i/>
+          <w:iCs/>
+          <w:sz w:val="24"/>
+          <w:szCs w:val="24"/>
+        </w:rPr>
+        <w:t>CameraPivotVertical</w:t>
+      </w:r>
+      <w:r>
+        <w:rPr>
+          <w:sz w:val="24"/>
+          <w:szCs w:val="24"/>
+        </w:rPr>
+        <w:t>.</w:t>
+      </w:r>
+      <w:r>
+        <w:rPr>
+          <w:sz w:val="24"/>
+          <w:szCs w:val="24"/>
+        </w:rPr>
+        <w:t xml:space="preserve"> </w:t>
+      </w:r>
+      <w:r>
+        <w:rPr>
+          <w:sz w:val="24"/>
+          <w:szCs w:val="24"/>
+        </w:rPr>
         <w:t>To</w:t>
       </w:r>
       <w:r>
@@ -4429,7 +4688,72 @@
           <w:sz w:val="24"/>
           <w:szCs w:val="24"/>
         </w:rPr>
-        <w:t xml:space="preserve">, finally add a </w:t>
+        <w:t xml:space="preserve">, </w:t>
+      </w:r>
+      <w:r>
+        <w:rPr>
+          <w:sz w:val="24"/>
+          <w:szCs w:val="24"/>
+        </w:rPr>
+        <w:t>with this you can define the distance the camera will be from the character</w:t>
+      </w:r>
+      <w:r>
+        <w:rPr>
+          <w:sz w:val="24"/>
+          <w:szCs w:val="24"/>
+        </w:rPr>
+        <w:t xml:space="preserve"> </w:t>
+      </w:r>
+      <w:r>
+        <w:rPr>
+          <w:sz w:val="24"/>
+          <w:szCs w:val="24"/>
+        </w:rPr>
+        <w:t>with</w:t>
+      </w:r>
+      <w:r>
+        <w:rPr>
+          <w:sz w:val="24"/>
+          <w:szCs w:val="24"/>
+        </w:rPr>
+        <w:t xml:space="preserve"> </w:t>
+      </w:r>
+      <w:r>
+        <w:rPr>
+          <w:i/>
+          <w:iCs/>
+          <w:sz w:val="24"/>
+          <w:szCs w:val="24"/>
+        </w:rPr>
+        <w:t>Spring Length</w:t>
+      </w:r>
+      <w:r>
+        <w:rPr>
+          <w:sz w:val="24"/>
+          <w:szCs w:val="24"/>
+        </w:rPr>
+        <w:t>. F</w:t>
+      </w:r>
+      <w:r>
+        <w:rPr>
+          <w:sz w:val="24"/>
+          <w:szCs w:val="24"/>
+        </w:rPr>
+        <w:t>inally add a</w:t>
+      </w:r>
+      <w:r>
+        <w:rPr>
+          <w:sz w:val="24"/>
+          <w:szCs w:val="24"/>
+        </w:rPr>
+        <w:t xml:space="preserve"> child</w:t>
+      </w:r>
+      <w:r>
+        <w:rPr>
+          <w:sz w:val="24"/>
+          <w:szCs w:val="24"/>
+        </w:rPr>
+        <w:t xml:space="preserve"> </w:t>
       </w:r>
       <w:r>
         <w:rPr>
@@ -4461,6 +4785,7 @@
           <w:sz w:val="24"/>
           <w:szCs w:val="24"/>
         </w:rPr>
+        <w:lastRenderedPageBreak/>
         <w:drawing>
           <wp:inline distT="0" distB="0" distL="0" distR="0" wp14:anchorId="2AE5330D" wp14:editId="35E437EA">
             <wp:extent cx="1620000" cy="2796085"/>

</xml_diff>

<commit_message>
Issue with shadow projector when recreating
</commit_message>
<xml_diff>
--- a/Outreach Game Feel.docx
+++ b/Outreach Game Feel.docx
@@ -152,7 +152,7 @@
                     <pic:cNvPicPr/>
                   </pic:nvPicPr>
                   <pic:blipFill>
-                    <a:blip r:embed="rId6"/>
+                    <a:blip r:embed="rId7"/>
                     <a:stretch>
                       <a:fillRect/>
                     </a:stretch>
@@ -362,68 +362,6 @@
                       <a:extLst>
                         <a:ext uri="{FF2B5EF4-FFF2-40B4-BE49-F238E27FC236}">
                           <a16:creationId xmlns:a16="http://schemas.microsoft.com/office/drawing/2014/main" id="{4C4A451B-0515-E069-47EC-31F09692A58C}"/>
-                        </a:ext>
-                      </a:extLst>
-                    </pic:cNvPr>
-                    <pic:cNvPicPr>
-                      <a:picLocks noChangeAspect="1"/>
-                    </pic:cNvPicPr>
-                  </pic:nvPicPr>
-                  <pic:blipFill>
-                    <a:blip r:embed="rId7">
-                      <a:extLst>
-                        <a:ext uri="{28A0092B-C50C-407E-A947-70E740481C1C}">
-                          <a14:useLocalDpi xmlns:a14="http://schemas.microsoft.com/office/drawing/2010/main" val="0"/>
-                        </a:ext>
-                      </a:extLst>
-                    </a:blip>
-                    <a:stretch>
-                      <a:fillRect/>
-                    </a:stretch>
-                  </pic:blipFill>
-                  <pic:spPr>
-                    <a:xfrm>
-                      <a:off x="0" y="0"/>
-                      <a:ext cx="2844000" cy="2011177"/>
-                    </a:xfrm>
-                    <a:prstGeom prst="rect">
-                      <a:avLst/>
-                    </a:prstGeom>
-                  </pic:spPr>
-                </pic:pic>
-              </a:graphicData>
-            </a:graphic>
-          </wp:inline>
-        </w:drawing>
-      </w:r>
-      <w:r>
-        <w:rPr>
-          <w:noProof/>
-          <w:sz w:val="24"/>
-          <w:szCs w:val="24"/>
-        </w:rPr>
-        <w:drawing>
-          <wp:inline distT="0" distB="0" distL="0" distR="0" wp14:anchorId="5F7722F8" wp14:editId="620892E3">
-            <wp:extent cx="2844000" cy="2011177"/>
-            <wp:effectExtent l="0" t="0" r="0" b="8255"/>
-            <wp:docPr id="7" name="Picture 6" descr="A screenshot of a computer program&#10;&#10;Description automatically generated">
-              <a:extLst xmlns:a="http://schemas.openxmlformats.org/drawingml/2006/main">
-                <a:ext uri="{FF2B5EF4-FFF2-40B4-BE49-F238E27FC236}">
-                  <a16:creationId xmlns:a16="http://schemas.microsoft.com/office/drawing/2014/main" id="{2A01B838-720D-5CAA-A730-12BD291951AB}"/>
-                </a:ext>
-              </a:extLst>
-            </wp:docPr>
-            <wp:cNvGraphicFramePr>
-              <a:graphicFrameLocks xmlns:a="http://schemas.openxmlformats.org/drawingml/2006/main" noChangeAspect="1"/>
-            </wp:cNvGraphicFramePr>
-            <a:graphic xmlns:a="http://schemas.openxmlformats.org/drawingml/2006/main">
-              <a:graphicData uri="http://schemas.openxmlformats.org/drawingml/2006/picture">
-                <pic:pic xmlns:pic="http://schemas.openxmlformats.org/drawingml/2006/picture">
-                  <pic:nvPicPr>
-                    <pic:cNvPr id="7" name="Picture 6" descr="A screenshot of a computer program&#10;&#10;Description automatically generated">
-                      <a:extLst>
-                        <a:ext uri="{FF2B5EF4-FFF2-40B4-BE49-F238E27FC236}">
-                          <a16:creationId xmlns:a16="http://schemas.microsoft.com/office/drawing/2014/main" id="{2A01B838-720D-5CAA-A730-12BD291951AB}"/>
                         </a:ext>
                       </a:extLst>
                     </pic:cNvPr>
@@ -458,6 +396,68 @@
           </wp:inline>
         </w:drawing>
       </w:r>
+      <w:r>
+        <w:rPr>
+          <w:noProof/>
+          <w:sz w:val="24"/>
+          <w:szCs w:val="24"/>
+        </w:rPr>
+        <w:drawing>
+          <wp:inline distT="0" distB="0" distL="0" distR="0" wp14:anchorId="5F7722F8" wp14:editId="620892E3">
+            <wp:extent cx="2844000" cy="2011177"/>
+            <wp:effectExtent l="0" t="0" r="0" b="8255"/>
+            <wp:docPr id="7" name="Picture 6" descr="A screenshot of a computer program&#10;&#10;Description automatically generated">
+              <a:extLst xmlns:a="http://schemas.openxmlformats.org/drawingml/2006/main">
+                <a:ext uri="{FF2B5EF4-FFF2-40B4-BE49-F238E27FC236}">
+                  <a16:creationId xmlns:a16="http://schemas.microsoft.com/office/drawing/2014/main" id="{2A01B838-720D-5CAA-A730-12BD291951AB}"/>
+                </a:ext>
+              </a:extLst>
+            </wp:docPr>
+            <wp:cNvGraphicFramePr>
+              <a:graphicFrameLocks xmlns:a="http://schemas.openxmlformats.org/drawingml/2006/main" noChangeAspect="1"/>
+            </wp:cNvGraphicFramePr>
+            <a:graphic xmlns:a="http://schemas.openxmlformats.org/drawingml/2006/main">
+              <a:graphicData uri="http://schemas.openxmlformats.org/drawingml/2006/picture">
+                <pic:pic xmlns:pic="http://schemas.openxmlformats.org/drawingml/2006/picture">
+                  <pic:nvPicPr>
+                    <pic:cNvPr id="7" name="Picture 6" descr="A screenshot of a computer program&#10;&#10;Description automatically generated">
+                      <a:extLst>
+                        <a:ext uri="{FF2B5EF4-FFF2-40B4-BE49-F238E27FC236}">
+                          <a16:creationId xmlns:a16="http://schemas.microsoft.com/office/drawing/2014/main" id="{2A01B838-720D-5CAA-A730-12BD291951AB}"/>
+                        </a:ext>
+                      </a:extLst>
+                    </pic:cNvPr>
+                    <pic:cNvPicPr>
+                      <a:picLocks noChangeAspect="1"/>
+                    </pic:cNvPicPr>
+                  </pic:nvPicPr>
+                  <pic:blipFill>
+                    <a:blip r:embed="rId9">
+                      <a:extLst>
+                        <a:ext uri="{28A0092B-C50C-407E-A947-70E740481C1C}">
+                          <a14:useLocalDpi xmlns:a14="http://schemas.microsoft.com/office/drawing/2010/main" val="0"/>
+                        </a:ext>
+                      </a:extLst>
+                    </a:blip>
+                    <a:stretch>
+                      <a:fillRect/>
+                    </a:stretch>
+                  </pic:blipFill>
+                  <pic:spPr>
+                    <a:xfrm>
+                      <a:off x="0" y="0"/>
+                      <a:ext cx="2844000" cy="2011177"/>
+                    </a:xfrm>
+                    <a:prstGeom prst="rect">
+                      <a:avLst/>
+                    </a:prstGeom>
+                  </pic:spPr>
+                </pic:pic>
+              </a:graphicData>
+            </a:graphic>
+          </wp:inline>
+        </w:drawing>
+      </w:r>
     </w:p>
     <w:p>
       <w:pPr>
@@ -710,14 +710,8 @@
           <w:sz w:val="24"/>
           <w:szCs w:val="24"/>
         </w:rPr>
-        <w:t>D</w:t>
-      </w:r>
-      <w:r>
-        <w:rPr>
-          <w:sz w:val="24"/>
-          <w:szCs w:val="24"/>
-        </w:rPr>
-        <w:t xml:space="preserve">rag in the </w:t>
+        <w:lastRenderedPageBreak/>
+        <w:t xml:space="preserve">Drag in the </w:t>
       </w:r>
       <w:r>
         <w:rPr>
@@ -757,23 +751,46 @@
           <w:sz w:val="24"/>
           <w:szCs w:val="24"/>
         </w:rPr>
-        <w:t>S</w:t>
-      </w:r>
-      <w:r>
-        <w:rPr>
-          <w:i/>
-          <w:iCs/>
-          <w:sz w:val="24"/>
-          <w:szCs w:val="24"/>
-        </w:rPr>
-        <w:t>ophia</w:t>
-      </w:r>
-      <w:r>
-        <w:rPr>
-          <w:sz w:val="24"/>
-          <w:szCs w:val="24"/>
-        </w:rPr>
-        <w:t xml:space="preserve"> folder which has a model of a character.</w:t>
+        <w:t>m</w:t>
+      </w:r>
+      <w:r>
+        <w:rPr>
+          <w:i/>
+          <w:iCs/>
+          <w:sz w:val="24"/>
+          <w:szCs w:val="24"/>
+        </w:rPr>
+        <w:t>o</w:t>
+      </w:r>
+      <w:r>
+        <w:rPr>
+          <w:i/>
+          <w:iCs/>
+          <w:sz w:val="24"/>
+          <w:szCs w:val="24"/>
+        </w:rPr>
+        <w:t>dels</w:t>
+      </w:r>
+      <w:r>
+        <w:rPr>
+          <w:sz w:val="24"/>
+          <w:szCs w:val="24"/>
+        </w:rPr>
+        <w:t xml:space="preserve"> folder which </w:t>
+      </w:r>
+      <w:r>
+        <w:rPr>
+          <w:sz w:val="24"/>
+          <w:szCs w:val="24"/>
+        </w:rPr>
+        <w:t>contains</w:t>
+      </w:r>
+      <w:r>
+        <w:rPr>
+          <w:sz w:val="24"/>
+          <w:szCs w:val="24"/>
+        </w:rPr>
+        <w:t xml:space="preserve"> a model of a character.</w:t>
       </w:r>
     </w:p>
     <w:p>
@@ -980,7 +997,7 @@
                     <pic:cNvPicPr/>
                   </pic:nvPicPr>
                   <pic:blipFill>
-                    <a:blip r:embed="rId9"/>
+                    <a:blip r:embed="rId10"/>
                     <a:stretch>
                       <a:fillRect/>
                     </a:stretch>
@@ -1520,7 +1537,7 @@
                     <pic:cNvPicPr/>
                   </pic:nvPicPr>
                   <pic:blipFill>
-                    <a:blip r:embed="rId10"/>
+                    <a:blip r:embed="rId11"/>
                     <a:stretch>
                       <a:fillRect/>
                     </a:stretch>
@@ -1982,7 +1999,7 @@
                     <pic:cNvPicPr/>
                   </pic:nvPicPr>
                   <pic:blipFill>
-                    <a:blip r:embed="rId11"/>
+                    <a:blip r:embed="rId12"/>
                     <a:stretch>
                       <a:fillRect/>
                     </a:stretch>
@@ -2305,7 +2322,7 @@
                     <pic:cNvPicPr/>
                   </pic:nvPicPr>
                   <pic:blipFill>
-                    <a:blip r:embed="rId12"/>
+                    <a:blip r:embed="rId13"/>
                     <a:stretch>
                       <a:fillRect/>
                     </a:stretch>
@@ -2452,7 +2469,7 @@
                     <pic:cNvPicPr/>
                   </pic:nvPicPr>
                   <pic:blipFill>
-                    <a:blip r:embed="rId13"/>
+                    <a:blip r:embed="rId14"/>
                     <a:stretch>
                       <a:fillRect/>
                     </a:stretch>
@@ -2570,7 +2587,7 @@
                     <pic:cNvPicPr/>
                   </pic:nvPicPr>
                   <pic:blipFill>
-                    <a:blip r:embed="rId14"/>
+                    <a:blip r:embed="rId15"/>
                     <a:stretch>
                       <a:fillRect/>
                     </a:stretch>
@@ -2789,7 +2806,7 @@
                     <pic:cNvPicPr/>
                   </pic:nvPicPr>
                   <pic:blipFill>
-                    <a:blip r:embed="rId15">
+                    <a:blip r:embed="rId16">
                       <a:extLst>
                         <a:ext uri="{28A0092B-C50C-407E-A947-70E740481C1C}">
                           <a14:useLocalDpi xmlns:a14="http://schemas.microsoft.com/office/drawing/2010/main" val="0"/>
@@ -3100,7 +3117,7 @@
                     <pic:cNvPicPr/>
                   </pic:nvPicPr>
                   <pic:blipFill>
-                    <a:blip r:embed="rId16"/>
+                    <a:blip r:embed="rId17"/>
                     <a:stretch>
                       <a:fillRect/>
                     </a:stretch>
@@ -3351,7 +3368,7 @@
                     <pic:cNvPicPr/>
                   </pic:nvPicPr>
                   <pic:blipFill>
-                    <a:blip r:embed="rId17">
+                    <a:blip r:embed="rId18">
                       <a:extLst>
                         <a:ext uri="{28A0092B-C50C-407E-A947-70E740481C1C}">
                           <a14:useLocalDpi xmlns:a14="http://schemas.microsoft.com/office/drawing/2010/main" val="0"/>
@@ -3659,7 +3676,7 @@
                     <pic:cNvPicPr/>
                   </pic:nvPicPr>
                   <pic:blipFill>
-                    <a:blip r:embed="rId18"/>
+                    <a:blip r:embed="rId19"/>
                     <a:stretch>
                       <a:fillRect/>
                     </a:stretch>
@@ -3709,7 +3726,7 @@
                     <pic:cNvPicPr/>
                   </pic:nvPicPr>
                   <pic:blipFill>
-                    <a:blip r:embed="rId19"/>
+                    <a:blip r:embed="rId20"/>
                     <a:stretch>
                       <a:fillRect/>
                     </a:stretch>
@@ -3742,6 +3759,7 @@
           <w:sz w:val="24"/>
           <w:szCs w:val="24"/>
         </w:rPr>
+        <w:lastRenderedPageBreak/>
         <w:t xml:space="preserve">In the </w:t>
       </w:r>
       <w:r>
@@ -3802,10 +3820,10 @@
       </w:pPr>
       <w:r>
         <w:rPr>
-          <w:sz w:val="24"/>
-          <w:szCs w:val="24"/>
-        </w:rPr>
-        <w:lastRenderedPageBreak/>
+          <w:noProof/>
+          <w:sz w:val="24"/>
+          <w:szCs w:val="24"/>
+        </w:rPr>
         <w:drawing>
           <wp:inline distT="0" distB="0" distL="0" distR="0" wp14:anchorId="78DE382C" wp14:editId="3E3B4611">
             <wp:extent cx="1620000" cy="2787097"/>
@@ -3822,7 +3840,7 @@
                     <pic:cNvPicPr/>
                   </pic:nvPicPr>
                   <pic:blipFill>
-                    <a:blip r:embed="rId20"/>
+                    <a:blip r:embed="rId21"/>
                     <a:stretch>
                       <a:fillRect/>
                     </a:stretch>
@@ -3932,14 +3950,7 @@
           <w:sz w:val="24"/>
           <w:szCs w:val="24"/>
         </w:rPr>
-        <w:t xml:space="preserve">Do not worry about the warning when adding the CollisionShape3D, it is only because a shape has not yet been added. </w:t>
-      </w:r>
-      <w:r>
-        <w:rPr>
-          <w:sz w:val="24"/>
-          <w:szCs w:val="24"/>
-        </w:rPr>
-        <w:t xml:space="preserve">Selecting the </w:t>
+        <w:t xml:space="preserve">Do not worry about the warning when adding the CollisionShape3D, it is only because a shape has not yet been added. Selecting the </w:t>
       </w:r>
       <w:r>
         <w:rPr>
@@ -4066,7 +4077,7 @@
                     <pic:cNvPicPr/>
                   </pic:nvPicPr>
                   <pic:blipFill>
-                    <a:blip r:embed="rId21"/>
+                    <a:blip r:embed="rId22"/>
                     <a:stretch>
                       <a:fillRect/>
                     </a:stretch>
@@ -4185,6 +4196,7 @@
       </w:pPr>
       <w:r>
         <w:rPr>
+          <w:noProof/>
           <w:sz w:val="24"/>
           <w:szCs w:val="24"/>
         </w:rPr>
@@ -4205,7 +4217,7 @@
                     <pic:cNvPicPr/>
                   </pic:nvPicPr>
                   <pic:blipFill>
-                    <a:blip r:embed="rId22"/>
+                    <a:blip r:embed="rId23"/>
                     <a:stretch>
                       <a:fillRect/>
                     </a:stretch>
@@ -4269,30 +4281,254 @@
           <w:sz w:val="24"/>
           <w:szCs w:val="24"/>
         </w:rPr>
-        <w:t xml:space="preserve">Drag the included </w:t>
-      </w:r>
-      <w:r>
-        <w:rPr>
-          <w:i/>
-          <w:iCs/>
-          <w:sz w:val="24"/>
-          <w:szCs w:val="24"/>
-        </w:rPr>
-        <w:t>player.gd</w:t>
-      </w:r>
-      <w:r>
-        <w:rPr>
-          <w:sz w:val="24"/>
-          <w:szCs w:val="24"/>
-        </w:rPr>
-        <w:t xml:space="preserve"> scr</w:t>
-      </w:r>
-      <w:r>
-        <w:rPr>
-          <w:sz w:val="24"/>
-          <w:szCs w:val="24"/>
-        </w:rPr>
-        <w:t>ipt file to import it into the project.</w:t>
+        <w:t xml:space="preserve">Add a </w:t>
+      </w:r>
+      <w:r>
+        <w:rPr>
+          <w:i/>
+          <w:iCs/>
+          <w:sz w:val="24"/>
+          <w:szCs w:val="24"/>
+        </w:rPr>
+        <w:t>Node3D</w:t>
+      </w:r>
+      <w:r>
+        <w:rPr>
+          <w:sz w:val="24"/>
+          <w:szCs w:val="24"/>
+        </w:rPr>
+        <w:t xml:space="preserve"> </w:t>
+      </w:r>
+      <w:r>
+        <w:rPr>
+          <w:sz w:val="24"/>
+          <w:szCs w:val="24"/>
+        </w:rPr>
+        <w:t xml:space="preserve">and name it </w:t>
+      </w:r>
+      <w:r>
+        <w:rPr>
+          <w:i/>
+          <w:iCs/>
+          <w:sz w:val="24"/>
+          <w:szCs w:val="24"/>
+        </w:rPr>
+        <w:t>CameraPivotHorizontal</w:t>
+      </w:r>
+      <w:r>
+        <w:rPr>
+          <w:sz w:val="24"/>
+          <w:szCs w:val="24"/>
+        </w:rPr>
+        <w:t xml:space="preserve">, </w:t>
+      </w:r>
+      <w:r>
+        <w:rPr>
+          <w:sz w:val="24"/>
+          <w:szCs w:val="24"/>
+        </w:rPr>
+        <w:t>then</w:t>
+      </w:r>
+      <w:r>
+        <w:rPr>
+          <w:sz w:val="24"/>
+          <w:szCs w:val="24"/>
+        </w:rPr>
+        <w:t xml:space="preserve"> add a child </w:t>
+      </w:r>
+      <w:r>
+        <w:rPr>
+          <w:i/>
+          <w:iCs/>
+          <w:sz w:val="24"/>
+          <w:szCs w:val="24"/>
+        </w:rPr>
+        <w:t>Node3D</w:t>
+      </w:r>
+      <w:r>
+        <w:rPr>
+          <w:sz w:val="24"/>
+          <w:szCs w:val="24"/>
+        </w:rPr>
+        <w:t xml:space="preserve"> </w:t>
+      </w:r>
+      <w:r>
+        <w:rPr>
+          <w:sz w:val="24"/>
+          <w:szCs w:val="24"/>
+        </w:rPr>
+        <w:t>to this name</w:t>
+      </w:r>
+      <w:r>
+        <w:rPr>
+          <w:sz w:val="24"/>
+          <w:szCs w:val="24"/>
+        </w:rPr>
+        <w:t xml:space="preserve"> </w:t>
+      </w:r>
+      <w:r>
+        <w:rPr>
+          <w:sz w:val="24"/>
+          <w:szCs w:val="24"/>
+        </w:rPr>
+        <w:t xml:space="preserve">named </w:t>
+      </w:r>
+      <w:r>
+        <w:rPr>
+          <w:i/>
+          <w:iCs/>
+          <w:sz w:val="24"/>
+          <w:szCs w:val="24"/>
+        </w:rPr>
+        <w:t>CameraPivotVertical</w:t>
+      </w:r>
+      <w:r>
+        <w:rPr>
+          <w:sz w:val="24"/>
+          <w:szCs w:val="24"/>
+        </w:rPr>
+        <w:t>.</w:t>
+      </w:r>
+      <w:r>
+        <w:rPr>
+          <w:sz w:val="24"/>
+          <w:szCs w:val="24"/>
+        </w:rPr>
+        <w:t xml:space="preserve"> </w:t>
+      </w:r>
+      <w:r>
+        <w:rPr>
+          <w:sz w:val="24"/>
+          <w:szCs w:val="24"/>
+        </w:rPr>
+        <w:t>To</w:t>
+      </w:r>
+      <w:r>
+        <w:rPr>
+          <w:sz w:val="24"/>
+          <w:szCs w:val="24"/>
+        </w:rPr>
+        <w:t xml:space="preserve"> this node, add a child of type </w:t>
+      </w:r>
+      <w:r>
+        <w:rPr>
+          <w:i/>
+          <w:iCs/>
+          <w:sz w:val="24"/>
+          <w:szCs w:val="24"/>
+        </w:rPr>
+        <w:t>SpringArm3D</w:t>
+      </w:r>
+      <w:r>
+        <w:rPr>
+          <w:sz w:val="24"/>
+          <w:szCs w:val="24"/>
+        </w:rPr>
+        <w:t xml:space="preserve"> (by searching in the list of node types).</w:t>
+      </w:r>
+      <w:r>
+        <w:rPr>
+          <w:sz w:val="24"/>
+          <w:szCs w:val="24"/>
+        </w:rPr>
+        <w:t xml:space="preserve"> These nodes handle pivoting around the camera and the distance from the camera. As a child of the </w:t>
+      </w:r>
+      <w:r>
+        <w:rPr>
+          <w:i/>
+          <w:iCs/>
+          <w:sz w:val="24"/>
+          <w:szCs w:val="24"/>
+        </w:rPr>
+        <w:t>SpringArm3D</w:t>
+      </w:r>
+      <w:r>
+        <w:rPr>
+          <w:sz w:val="24"/>
+          <w:szCs w:val="24"/>
+        </w:rPr>
+        <w:t xml:space="preserve">, </w:t>
+      </w:r>
+      <w:r>
+        <w:rPr>
+          <w:sz w:val="24"/>
+          <w:szCs w:val="24"/>
+        </w:rPr>
+        <w:t>with this you can define the distance the camera will be from the character</w:t>
+      </w:r>
+      <w:r>
+        <w:rPr>
+          <w:sz w:val="24"/>
+          <w:szCs w:val="24"/>
+        </w:rPr>
+        <w:t xml:space="preserve"> </w:t>
+      </w:r>
+      <w:r>
+        <w:rPr>
+          <w:sz w:val="24"/>
+          <w:szCs w:val="24"/>
+        </w:rPr>
+        <w:t>with</w:t>
+      </w:r>
+      <w:r>
+        <w:rPr>
+          <w:sz w:val="24"/>
+          <w:szCs w:val="24"/>
+        </w:rPr>
+        <w:t xml:space="preserve"> </w:t>
+      </w:r>
+      <w:r>
+        <w:rPr>
+          <w:i/>
+          <w:iCs/>
+          <w:sz w:val="24"/>
+          <w:szCs w:val="24"/>
+        </w:rPr>
+        <w:t>Spring Length</w:t>
+      </w:r>
+      <w:r>
+        <w:rPr>
+          <w:sz w:val="24"/>
+          <w:szCs w:val="24"/>
+        </w:rPr>
+        <w:t>. F</w:t>
+      </w:r>
+      <w:r>
+        <w:rPr>
+          <w:sz w:val="24"/>
+          <w:szCs w:val="24"/>
+        </w:rPr>
+        <w:t>inally add a</w:t>
+      </w:r>
+      <w:r>
+        <w:rPr>
+          <w:sz w:val="24"/>
+          <w:szCs w:val="24"/>
+        </w:rPr>
+        <w:t xml:space="preserve"> child</w:t>
+      </w:r>
+      <w:r>
+        <w:rPr>
+          <w:sz w:val="24"/>
+          <w:szCs w:val="24"/>
+        </w:rPr>
+        <w:t xml:space="preserve"> </w:t>
+      </w:r>
+      <w:r>
+        <w:rPr>
+          <w:i/>
+          <w:iCs/>
+          <w:sz w:val="24"/>
+          <w:szCs w:val="24"/>
+        </w:rPr>
+        <w:t>Camera3D</w:t>
+      </w:r>
+      <w:r>
+        <w:rPr>
+          <w:sz w:val="24"/>
+          <w:szCs w:val="24"/>
+        </w:rPr>
+        <w:t xml:space="preserve"> node.</w:t>
       </w:r>
     </w:p>
     <w:p>
@@ -4309,7 +4545,7 @@
           <w:szCs w:val="24"/>
         </w:rPr>
         <w:drawing>
-          <wp:inline distT="0" distB="0" distL="0" distR="0" wp14:anchorId="5EED4DBF" wp14:editId="50CC8CE6">
+          <wp:inline distT="0" distB="0" distL="0" distR="0" wp14:anchorId="5D39256E" wp14:editId="745DE19F">
             <wp:extent cx="1620000" cy="856286"/>
             <wp:effectExtent l="0" t="0" r="0" b="1270"/>
             <wp:docPr id="840159516" name="Picture 1" descr="A screenshot of a computer&#10;&#10;Description automatically generated"/>
@@ -4324,7 +4560,7 @@
                     <pic:cNvPicPr/>
                   </pic:nvPicPr>
                   <pic:blipFill>
-                    <a:blip r:embed="rId23"/>
+                    <a:blip r:embed="rId24"/>
                     <a:stretch>
                       <a:fillRect/>
                     </a:stretch>
@@ -4382,39 +4618,14 @@
           <w:sz w:val="24"/>
           <w:szCs w:val="24"/>
         </w:rPr>
-        <w:t>In</w:t>
-      </w:r>
-      <w:r>
-        <w:rPr>
-          <w:i/>
-          <w:iCs/>
-          <w:sz w:val="24"/>
-          <w:szCs w:val="24"/>
-        </w:rPr>
-        <w:t>sp</w:t>
-      </w:r>
-      <w:r>
-        <w:rPr>
-          <w:i/>
-          <w:iCs/>
-          <w:sz w:val="24"/>
-          <w:szCs w:val="24"/>
-        </w:rPr>
-        <w:t>ector</w:t>
-      </w:r>
-      <w:r>
-        <w:rPr>
-          <w:sz w:val="24"/>
-          <w:szCs w:val="24"/>
-        </w:rPr>
-        <w:t xml:space="preserve"> </w:t>
-      </w:r>
-      <w:r>
-        <w:rPr>
-          <w:sz w:val="24"/>
-          <w:szCs w:val="24"/>
-        </w:rPr>
-        <w:t xml:space="preserve">click where it says </w:t>
+        <w:t>Inspector</w:t>
+      </w:r>
+      <w:r>
+        <w:rPr>
+          <w:sz w:val="24"/>
+          <w:szCs w:val="24"/>
+        </w:rPr>
+        <w:t xml:space="preserve"> click where it says </w:t>
       </w:r>
       <w:r>
         <w:rPr>
@@ -4477,21 +4688,7 @@
           <w:sz w:val="24"/>
           <w:szCs w:val="24"/>
         </w:rPr>
-        <w:t xml:space="preserve"> and select the</w:t>
-      </w:r>
-      <w:r>
-        <w:rPr>
-          <w:sz w:val="24"/>
-          <w:szCs w:val="24"/>
-        </w:rPr>
-        <w:t xml:space="preserve"> imported</w:t>
-      </w:r>
-      <w:r>
-        <w:rPr>
-          <w:sz w:val="24"/>
-          <w:szCs w:val="24"/>
-        </w:rPr>
-        <w:t xml:space="preserve"> </w:t>
+        <w:t xml:space="preserve"> and select the imported </w:t>
       </w:r>
       <w:r>
         <w:rPr>
@@ -4512,324 +4709,43 @@
     </w:p>
     <w:p>
       <w:pPr>
-        <w:rPr>
-          <w:sz w:val="24"/>
-          <w:szCs w:val="24"/>
-        </w:rPr>
-      </w:pPr>
-      <w:r>
-        <w:rPr>
-          <w:sz w:val="24"/>
-          <w:szCs w:val="24"/>
-        </w:rPr>
-        <w:t xml:space="preserve">Add a </w:t>
-      </w:r>
-      <w:r>
-        <w:rPr>
-          <w:i/>
-          <w:iCs/>
-          <w:sz w:val="24"/>
-          <w:szCs w:val="24"/>
-        </w:rPr>
-        <w:t>Node3D</w:t>
-      </w:r>
-      <w:r>
-        <w:rPr>
-          <w:sz w:val="24"/>
-          <w:szCs w:val="24"/>
-        </w:rPr>
-        <w:t xml:space="preserve"> </w:t>
-      </w:r>
-      <w:r>
-        <w:rPr>
-          <w:sz w:val="24"/>
-          <w:szCs w:val="24"/>
-        </w:rPr>
-        <w:t xml:space="preserve">and name it </w:t>
-      </w:r>
-      <w:r>
-        <w:rPr>
-          <w:i/>
-          <w:iCs/>
-          <w:sz w:val="24"/>
-          <w:szCs w:val="24"/>
-        </w:rPr>
-        <w:t>CameraPivotHorizontal</w:t>
-      </w:r>
-      <w:r>
-        <w:rPr>
-          <w:sz w:val="24"/>
-          <w:szCs w:val="24"/>
-        </w:rPr>
-        <w:t xml:space="preserve">, </w:t>
-      </w:r>
-      <w:r>
-        <w:rPr>
-          <w:sz w:val="24"/>
-          <w:szCs w:val="24"/>
-        </w:rPr>
-        <w:t>then</w:t>
-      </w:r>
-      <w:r>
-        <w:rPr>
-          <w:sz w:val="24"/>
-          <w:szCs w:val="24"/>
-        </w:rPr>
-        <w:t xml:space="preserve"> add a child </w:t>
-      </w:r>
-      <w:r>
-        <w:rPr>
-          <w:i/>
-          <w:iCs/>
-          <w:sz w:val="24"/>
-          <w:szCs w:val="24"/>
-        </w:rPr>
-        <w:t>Node3D</w:t>
-      </w:r>
-      <w:r>
-        <w:rPr>
-          <w:sz w:val="24"/>
-          <w:szCs w:val="24"/>
-        </w:rPr>
-        <w:t xml:space="preserve"> </w:t>
-      </w:r>
-      <w:r>
-        <w:rPr>
-          <w:sz w:val="24"/>
-          <w:szCs w:val="24"/>
-        </w:rPr>
-        <w:t>to this name</w:t>
-      </w:r>
-      <w:r>
-        <w:rPr>
-          <w:sz w:val="24"/>
-          <w:szCs w:val="24"/>
-        </w:rPr>
-        <w:t xml:space="preserve"> </w:t>
-      </w:r>
-      <w:r>
-        <w:rPr>
-          <w:sz w:val="24"/>
-          <w:szCs w:val="24"/>
-        </w:rPr>
-        <w:t xml:space="preserve">named </w:t>
-      </w:r>
-      <w:r>
-        <w:rPr>
-          <w:i/>
-          <w:iCs/>
-          <w:sz w:val="24"/>
-          <w:szCs w:val="24"/>
-        </w:rPr>
-        <w:t>CameraPivotVertical</w:t>
-      </w:r>
-      <w:r>
-        <w:rPr>
-          <w:sz w:val="24"/>
-          <w:szCs w:val="24"/>
-        </w:rPr>
-        <w:t>.</w:t>
-      </w:r>
-      <w:r>
-        <w:rPr>
-          <w:sz w:val="24"/>
-          <w:szCs w:val="24"/>
-        </w:rPr>
-        <w:t xml:space="preserve"> </w:t>
-      </w:r>
-      <w:r>
-        <w:rPr>
-          <w:sz w:val="24"/>
-          <w:szCs w:val="24"/>
-        </w:rPr>
-        <w:t>To</w:t>
-      </w:r>
-      <w:r>
-        <w:rPr>
-          <w:sz w:val="24"/>
-          <w:szCs w:val="24"/>
-        </w:rPr>
-        <w:t xml:space="preserve"> this node, add a child of type </w:t>
-      </w:r>
-      <w:r>
-        <w:rPr>
-          <w:i/>
-          <w:iCs/>
-          <w:sz w:val="24"/>
-          <w:szCs w:val="24"/>
-        </w:rPr>
-        <w:t>SpringArm3D</w:t>
-      </w:r>
-      <w:r>
-        <w:rPr>
-          <w:sz w:val="24"/>
-          <w:szCs w:val="24"/>
-        </w:rPr>
-        <w:t xml:space="preserve"> (by searching in the list of node types).</w:t>
-      </w:r>
-      <w:r>
-        <w:rPr>
-          <w:sz w:val="24"/>
-          <w:szCs w:val="24"/>
-        </w:rPr>
-        <w:t xml:space="preserve"> These nodes handle pivoting around the camera and the distance from the camera. As a child of the </w:t>
-      </w:r>
-      <w:r>
-        <w:rPr>
-          <w:i/>
-          <w:iCs/>
-          <w:sz w:val="24"/>
-          <w:szCs w:val="24"/>
-        </w:rPr>
-        <w:t>SpringArm3D</w:t>
-      </w:r>
-      <w:r>
-        <w:rPr>
-          <w:sz w:val="24"/>
-          <w:szCs w:val="24"/>
-        </w:rPr>
-        <w:t xml:space="preserve">, </w:t>
-      </w:r>
-      <w:r>
-        <w:rPr>
-          <w:sz w:val="24"/>
-          <w:szCs w:val="24"/>
-        </w:rPr>
-        <w:t>with this you can define the distance the camera will be from the character</w:t>
-      </w:r>
-      <w:r>
-        <w:rPr>
-          <w:sz w:val="24"/>
-          <w:szCs w:val="24"/>
-        </w:rPr>
-        <w:t xml:space="preserve"> </w:t>
-      </w:r>
-      <w:r>
-        <w:rPr>
-          <w:sz w:val="24"/>
-          <w:szCs w:val="24"/>
-        </w:rPr>
-        <w:t>with</w:t>
-      </w:r>
-      <w:r>
-        <w:rPr>
-          <w:sz w:val="24"/>
-          <w:szCs w:val="24"/>
-        </w:rPr>
-        <w:t xml:space="preserve"> </w:t>
-      </w:r>
-      <w:r>
-        <w:rPr>
-          <w:i/>
-          <w:iCs/>
-          <w:sz w:val="24"/>
-          <w:szCs w:val="24"/>
-        </w:rPr>
-        <w:t>Spring Length</w:t>
-      </w:r>
-      <w:r>
-        <w:rPr>
-          <w:sz w:val="24"/>
-          <w:szCs w:val="24"/>
-        </w:rPr>
-        <w:t>. F</w:t>
-      </w:r>
-      <w:r>
-        <w:rPr>
-          <w:sz w:val="24"/>
-          <w:szCs w:val="24"/>
-        </w:rPr>
-        <w:t>inally add a</w:t>
-      </w:r>
-      <w:r>
-        <w:rPr>
-          <w:sz w:val="24"/>
-          <w:szCs w:val="24"/>
-        </w:rPr>
-        <w:t xml:space="preserve"> child</w:t>
-      </w:r>
-      <w:r>
-        <w:rPr>
-          <w:sz w:val="24"/>
-          <w:szCs w:val="24"/>
-        </w:rPr>
-        <w:t xml:space="preserve"> </w:t>
-      </w:r>
-      <w:r>
-        <w:rPr>
-          <w:i/>
-          <w:iCs/>
-          <w:sz w:val="24"/>
-          <w:szCs w:val="24"/>
-        </w:rPr>
-        <w:t>Camera3D</w:t>
-      </w:r>
-      <w:r>
-        <w:rPr>
-          <w:sz w:val="24"/>
-          <w:szCs w:val="24"/>
-        </w:rPr>
-        <w:t xml:space="preserve"> node.</w:t>
-      </w:r>
-    </w:p>
-    <w:p>
-      <w:pPr>
-        <w:rPr>
-          <w:sz w:val="24"/>
-          <w:szCs w:val="24"/>
-        </w:rPr>
-      </w:pPr>
-      <w:r>
-        <w:rPr>
-          <w:noProof/>
-          <w:sz w:val="24"/>
-          <w:szCs w:val="24"/>
-        </w:rPr>
-        <w:lastRenderedPageBreak/>
-        <w:drawing>
-          <wp:inline distT="0" distB="0" distL="0" distR="0" wp14:anchorId="2AE5330D" wp14:editId="35E437EA">
-            <wp:extent cx="1620000" cy="2796085"/>
-            <wp:effectExtent l="0" t="0" r="0" b="4445"/>
-            <wp:docPr id="393624260" name="Picture 1" descr="A screenshot of a computer&#10;&#10;Description automatically generated"/>
-            <wp:cNvGraphicFramePr>
-              <a:graphicFrameLocks xmlns:a="http://schemas.openxmlformats.org/drawingml/2006/main" noChangeAspect="1"/>
-            </wp:cNvGraphicFramePr>
-            <a:graphic xmlns:a="http://schemas.openxmlformats.org/drawingml/2006/main">
-              <a:graphicData uri="http://schemas.openxmlformats.org/drawingml/2006/picture">
-                <pic:pic xmlns:pic="http://schemas.openxmlformats.org/drawingml/2006/picture">
-                  <pic:nvPicPr>
-                    <pic:cNvPr id="393624260" name="Picture 1" descr="A screenshot of a computer&#10;&#10;Description automatically generated"/>
-                    <pic:cNvPicPr/>
-                  </pic:nvPicPr>
-                  <pic:blipFill>
-                    <a:blip r:embed="rId24"/>
-                    <a:stretch>
-                      <a:fillRect/>
-                    </a:stretch>
-                  </pic:blipFill>
-                  <pic:spPr>
-                    <a:xfrm>
-                      <a:off x="0" y="0"/>
-                      <a:ext cx="1620000" cy="2796085"/>
-                    </a:xfrm>
-                    <a:prstGeom prst="rect">
-                      <a:avLst/>
-                    </a:prstGeom>
-                  </pic:spPr>
-                </pic:pic>
-              </a:graphicData>
-            </a:graphic>
-          </wp:inline>
-        </w:drawing>
-      </w:r>
-    </w:p>
-    <w:p>
-      <w:pPr>
-        <w:rPr>
-          <w:sz w:val="24"/>
-          <w:szCs w:val="24"/>
-        </w:rPr>
-      </w:pPr>
+        <w:pStyle w:val="ListParagraph"/>
+        <w:numPr>
+          <w:ilvl w:val="0"/>
+          <w:numId w:val="1"/>
+        </w:numPr>
+        <w:rPr>
+          <w:sz w:val="24"/>
+          <w:szCs w:val="24"/>
+        </w:rPr>
+      </w:pPr>
+      <w:r>
+        <w:rPr>
+          <w:sz w:val="24"/>
+          <w:szCs w:val="24"/>
+        </w:rPr>
+        <w:t>Sprint particles add to Main</w:t>
+      </w:r>
+    </w:p>
+    <w:p>
+      <w:pPr>
+        <w:pStyle w:val="ListParagraph"/>
+        <w:numPr>
+          <w:ilvl w:val="0"/>
+          <w:numId w:val="1"/>
+        </w:numPr>
+        <w:rPr>
+          <w:sz w:val="24"/>
+          <w:szCs w:val="24"/>
+        </w:rPr>
+      </w:pPr>
+      <w:r>
+        <w:rPr>
+          <w:sz w:val="24"/>
+          <w:szCs w:val="24"/>
+        </w:rPr>
+        <w:t>Shadow Projectors issue</w:t>
+      </w:r>
     </w:p>
     <w:sectPr>
       <w:headerReference w:type="default" r:id="rId25"/>
@@ -5006,6 +4922,126 @@
     </w:pPr>
   </w:p>
 </w:hdr>
+</file>
+
+<file path=word/numbering.xml><?xml version="1.0" encoding="utf-8"?>
+<w:numbering xmlns:wpc="http://schemas.microsoft.com/office/word/2010/wordprocessingCanvas" xmlns:cx="http://schemas.microsoft.com/office/drawing/2014/chartex" xmlns:cx1="http://schemas.microsoft.com/office/drawing/2015/9/8/chartex" xmlns:cx2="http://schemas.microsoft.com/office/drawing/2015/10/21/chartex" xmlns:cx3="http://schemas.microsoft.com/office/drawing/2016/5/9/chartex" xmlns:cx4="http://schemas.microsoft.com/office/drawing/2016/5/10/chartex" xmlns:cx5="http://schemas.microsoft.com/office/drawing/2016/5/11/chartex" xmlns:cx6="http://schemas.microsoft.com/office/drawing/2016/5/12/chartex" xmlns:cx7="http://schemas.microsoft.com/office/drawing/2016/5/13/chartex" xmlns:cx8="http://schemas.microsoft.com/office/drawing/2016/5/14/chartex" xmlns:mc="http://schemas.openxmlformats.org/markup-compatibility/2006" xmlns:aink="http://schemas.microsoft.com/office/drawing/2016/ink" xmlns:am3d="http://schemas.microsoft.com/office/drawing/2017/model3d" xmlns:o="urn:schemas-microsoft-com:office:office" xmlns:oel="http://schemas.microsoft.com/office/2019/extlst" xmlns:r="http://schemas.openxmlformats.org/officeDocument/2006/relationships" xmlns:m="http://schemas.openxmlformats.org/officeDocument/2006/math" xmlns:v="urn:schemas-microsoft-com:vml" xmlns:wp14="http://schemas.microsoft.com/office/word/2010/wordprocessingDrawing" xmlns:wp="http://schemas.openxmlformats.org/drawingml/2006/wordprocessingDrawing" xmlns:w10="urn:schemas-microsoft-com:office:word" xmlns:w="http://schemas.openxmlformats.org/wordprocessingml/2006/main" xmlns:w14="http://schemas.microsoft.com/office/word/2010/wordml" xmlns:w15="http://schemas.microsoft.com/office/word/2012/wordml" xmlns:w16cex="http://schemas.microsoft.com/office/word/2018/wordml/cex" xmlns:w16cid="http://schemas.microsoft.com/office/word/2016/wordml/cid" xmlns:w16="http://schemas.microsoft.com/office/word/2018/wordml" xmlns:w16sdtdh="http://schemas.microsoft.com/office/word/2020/wordml/sdtdatahash" xmlns:w16se="http://schemas.microsoft.com/office/word/2015/wordml/symex" xmlns:wpg="http://schemas.microsoft.com/office/word/2010/wordprocessingGroup" xmlns:wpi="http://schemas.microsoft.com/office/word/2010/wordprocessingInk" xmlns:wne="http://schemas.microsoft.com/office/word/2006/wordml" xmlns:wps="http://schemas.microsoft.com/office/word/2010/wordprocessingShape" mc:Ignorable="w14 w15 w16se w16cid w16 w16cex w16sdtdh wp14">
+  <w:abstractNum w:abstractNumId="0" w15:restartNumberingAfterBreak="0">
+    <w:nsid w:val="504B19EC"/>
+    <w:multiLevelType w:val="hybridMultilevel"/>
+    <w:tmpl w:val="B7F4C450"/>
+    <w:lvl w:ilvl="0" w:tplc="C26080AC">
+      <w:numFmt w:val="bullet"/>
+      <w:lvlText w:val="-"/>
+      <w:lvlJc w:val="left"/>
+      <w:pPr>
+        <w:ind w:left="420" w:hanging="360"/>
+      </w:pPr>
+      <w:rPr>
+        <w:rFonts w:ascii="Calibri" w:eastAsiaTheme="minorHAnsi" w:hAnsi="Calibri" w:cs="Calibri" w:hint="default"/>
+      </w:rPr>
+    </w:lvl>
+    <w:lvl w:ilvl="1" w:tplc="08090003" w:tentative="1">
+      <w:start w:val="1"/>
+      <w:numFmt w:val="bullet"/>
+      <w:lvlText w:val="o"/>
+      <w:lvlJc w:val="left"/>
+      <w:pPr>
+        <w:ind w:left="1140" w:hanging="360"/>
+      </w:pPr>
+      <w:rPr>
+        <w:rFonts w:ascii="Courier New" w:hAnsi="Courier New" w:cs="Courier New" w:hint="default"/>
+      </w:rPr>
+    </w:lvl>
+    <w:lvl w:ilvl="2" w:tplc="08090005" w:tentative="1">
+      <w:start w:val="1"/>
+      <w:numFmt w:val="bullet"/>
+      <w:lvlText w:val=""/>
+      <w:lvlJc w:val="left"/>
+      <w:pPr>
+        <w:ind w:left="1860" w:hanging="360"/>
+      </w:pPr>
+      <w:rPr>
+        <w:rFonts w:ascii="Wingdings" w:hAnsi="Wingdings" w:hint="default"/>
+      </w:rPr>
+    </w:lvl>
+    <w:lvl w:ilvl="3" w:tplc="08090001" w:tentative="1">
+      <w:start w:val="1"/>
+      <w:numFmt w:val="bullet"/>
+      <w:lvlText w:val=""/>
+      <w:lvlJc w:val="left"/>
+      <w:pPr>
+        <w:ind w:left="2580" w:hanging="360"/>
+      </w:pPr>
+      <w:rPr>
+        <w:rFonts w:ascii="Symbol" w:hAnsi="Symbol" w:hint="default"/>
+      </w:rPr>
+    </w:lvl>
+    <w:lvl w:ilvl="4" w:tplc="08090003" w:tentative="1">
+      <w:start w:val="1"/>
+      <w:numFmt w:val="bullet"/>
+      <w:lvlText w:val="o"/>
+      <w:lvlJc w:val="left"/>
+      <w:pPr>
+        <w:ind w:left="3300" w:hanging="360"/>
+      </w:pPr>
+      <w:rPr>
+        <w:rFonts w:ascii="Courier New" w:hAnsi="Courier New" w:cs="Courier New" w:hint="default"/>
+      </w:rPr>
+    </w:lvl>
+    <w:lvl w:ilvl="5" w:tplc="08090005" w:tentative="1">
+      <w:start w:val="1"/>
+      <w:numFmt w:val="bullet"/>
+      <w:lvlText w:val=""/>
+      <w:lvlJc w:val="left"/>
+      <w:pPr>
+        <w:ind w:left="4020" w:hanging="360"/>
+      </w:pPr>
+      <w:rPr>
+        <w:rFonts w:ascii="Wingdings" w:hAnsi="Wingdings" w:hint="default"/>
+      </w:rPr>
+    </w:lvl>
+    <w:lvl w:ilvl="6" w:tplc="08090001" w:tentative="1">
+      <w:start w:val="1"/>
+      <w:numFmt w:val="bullet"/>
+      <w:lvlText w:val=""/>
+      <w:lvlJc w:val="left"/>
+      <w:pPr>
+        <w:ind w:left="4740" w:hanging="360"/>
+      </w:pPr>
+      <w:rPr>
+        <w:rFonts w:ascii="Symbol" w:hAnsi="Symbol" w:hint="default"/>
+      </w:rPr>
+    </w:lvl>
+    <w:lvl w:ilvl="7" w:tplc="08090003" w:tentative="1">
+      <w:start w:val="1"/>
+      <w:numFmt w:val="bullet"/>
+      <w:lvlText w:val="o"/>
+      <w:lvlJc w:val="left"/>
+      <w:pPr>
+        <w:ind w:left="5460" w:hanging="360"/>
+      </w:pPr>
+      <w:rPr>
+        <w:rFonts w:ascii="Courier New" w:hAnsi="Courier New" w:cs="Courier New" w:hint="default"/>
+      </w:rPr>
+    </w:lvl>
+    <w:lvl w:ilvl="8" w:tplc="08090005" w:tentative="1">
+      <w:start w:val="1"/>
+      <w:numFmt w:val="bullet"/>
+      <w:lvlText w:val=""/>
+      <w:lvlJc w:val="left"/>
+      <w:pPr>
+        <w:ind w:left="6180" w:hanging="360"/>
+      </w:pPr>
+      <w:rPr>
+        <w:rFonts w:ascii="Wingdings" w:hAnsi="Wingdings" w:hint="default"/>
+      </w:rPr>
+    </w:lvl>
+  </w:abstractNum>
+  <w:num w:numId="1" w16cid:durableId="640888913">
+    <w:abstractNumId w:val="0"/>
+  </w:num>
+</w:numbering>
 </file>
 
 <file path=word/styles.xml><?xml version="1.0" encoding="utf-8"?>
@@ -5516,6 +5552,17 @@
       <w14:ligatures w14:val="none"/>
     </w:rPr>
   </w:style>
+  <w:style w:type="paragraph" w:styleId="ListParagraph">
+    <w:name w:val="List Paragraph"/>
+    <w:basedOn w:val="Normal"/>
+    <w:uiPriority w:val="34"/>
+    <w:qFormat/>
+    <w:rsid w:val="00255828"/>
+    <w:pPr>
+      <w:ind w:left="720"/>
+      <w:contextualSpacing/>
+    </w:pPr>
+  </w:style>
 </w:styles>
 </file>
 

</xml_diff>

<commit_message>
Vertical max angle export not working
</commit_message>
<xml_diff>
--- a/Outreach Game Feel.docx
+++ b/Outreach Game Feel.docx
@@ -710,6 +710,7 @@
           <w:sz w:val="24"/>
           <w:szCs w:val="24"/>
         </w:rPr>
+        <w:lastRenderedPageBreak/>
         <w:t xml:space="preserve">Drag in the </w:t>
       </w:r>
       <w:r>
@@ -1569,6 +1570,7 @@
           <w:sz w:val="24"/>
           <w:szCs w:val="24"/>
         </w:rPr>
+        <w:lastRenderedPageBreak/>
         <w:t xml:space="preserve">The </w:t>
       </w:r>
       <w:r>
@@ -2296,6 +2298,7 @@
         <w:rPr>
           <w:rFonts w:ascii="Cambria" w:hAnsi="Cambria" w:cstheme="majorHAnsi"/>
         </w:rPr>
+        <w:lastRenderedPageBreak/>
         <w:t xml:space="preserve">Step </w:t>
       </w:r>
       <w:r>
@@ -4713,7 +4716,7 @@
           <w:szCs w:val="24"/>
         </w:rPr>
         <w:drawing>
-          <wp:inline distT="0" distB="0" distL="0" distR="0" wp14:anchorId="5D39256E" wp14:editId="745DE19F">
+          <wp:inline distT="0" distB="0" distL="0" distR="0" wp14:anchorId="5D39256E" wp14:editId="440181FC">
             <wp:extent cx="1620000" cy="856286"/>
             <wp:effectExtent l="0" t="0" r="0" b="1270"/>
             <wp:docPr id="840159516" name="Picture 1" descr="A screenshot of a computer&#10;&#10;Description automatically generated"/>
@@ -4728,7 +4731,13 @@
                     <pic:cNvPicPr/>
                   </pic:nvPicPr>
                   <pic:blipFill>
-                    <a:blip r:embed="rId24"/>
+                    <a:blip r:embed="rId24">
+                      <a:extLst>
+                        <a:ext uri="{28A0092B-C50C-407E-A947-70E740481C1C}">
+                          <a14:useLocalDpi xmlns:a14="http://schemas.microsoft.com/office/drawing/2010/main" val="0"/>
+                        </a:ext>
+                      </a:extLst>
+                    </a:blip>
                     <a:stretch>
                       <a:fillRect/>
                     </a:stretch>
@@ -4874,60 +4883,6 @@
           <w:szCs w:val="24"/>
         </w:rPr>
         <w:t>.</w:t>
-      </w:r>
-    </w:p>
-    <w:p>
-      <w:pPr>
-        <w:pStyle w:val="ListParagraph"/>
-        <w:numPr>
-          <w:ilvl w:val="0"/>
-          <w:numId w:val="1"/>
-        </w:numPr>
-        <w:rPr>
-          <w:sz w:val="24"/>
-          <w:szCs w:val="24"/>
-        </w:rPr>
-      </w:pPr>
-      <w:r>
-        <w:rPr>
-          <w:sz w:val="24"/>
-          <w:szCs w:val="24"/>
-        </w:rPr>
-        <w:t xml:space="preserve">Camera </w:t>
-      </w:r>
-      <w:r>
-        <w:rPr>
-          <w:sz w:val="24"/>
-          <w:szCs w:val="24"/>
-        </w:rPr>
-        <w:t xml:space="preserve">variable </w:t>
-      </w:r>
-      <w:r>
-        <w:rPr>
-          <w:sz w:val="24"/>
-          <w:szCs w:val="24"/>
-        </w:rPr>
-        <w:t>unnecessary</w:t>
-      </w:r>
-    </w:p>
-    <w:p>
-      <w:pPr>
-        <w:pStyle w:val="ListParagraph"/>
-        <w:numPr>
-          <w:ilvl w:val="0"/>
-          <w:numId w:val="1"/>
-        </w:numPr>
-        <w:rPr>
-          <w:sz w:val="24"/>
-          <w:szCs w:val="24"/>
-        </w:rPr>
-      </w:pPr>
-      <w:r>
-        <w:rPr>
-          <w:sz w:val="24"/>
-          <w:szCs w:val="24"/>
-        </w:rPr>
-        <w:t>Remove JumpParticlesRayCast</w:t>
       </w:r>
     </w:p>
     <w:p>

</xml_diff>

<commit_message>
Game Feel Test seems to be working
</commit_message>
<xml_diff>
--- a/Outreach Game Feel.docx
+++ b/Outreach Game Feel.docx
@@ -710,7 +710,6 @@
           <w:sz w:val="24"/>
           <w:szCs w:val="24"/>
         </w:rPr>
-        <w:lastRenderedPageBreak/>
         <w:t xml:space="preserve">Drag in the </w:t>
       </w:r>
       <w:r>
@@ -1570,7 +1569,6 @@
           <w:sz w:val="24"/>
           <w:szCs w:val="24"/>
         </w:rPr>
-        <w:lastRenderedPageBreak/>
         <w:t xml:space="preserve">The </w:t>
       </w:r>
       <w:r>
@@ -4711,10 +4709,89 @@
       </w:pPr>
       <w:r>
         <w:rPr>
+          <w:sz w:val="24"/>
+          <w:szCs w:val="24"/>
+        </w:rPr>
+        <w:t xml:space="preserve">Move the Camera3D backwards by the same distance as the </w:t>
+      </w:r>
+      <w:r>
+        <w:rPr>
+          <w:i/>
+          <w:iCs/>
+          <w:sz w:val="24"/>
+          <w:szCs w:val="24"/>
+        </w:rPr>
+        <w:t>SpringArm3D</w:t>
+      </w:r>
+      <w:r>
+        <w:rPr>
+          <w:sz w:val="24"/>
+          <w:szCs w:val="24"/>
+        </w:rPr>
+        <w:t xml:space="preserve"> </w:t>
+      </w:r>
+      <w:r>
+        <w:rPr>
+          <w:i/>
+          <w:iCs/>
+          <w:sz w:val="24"/>
+          <w:szCs w:val="24"/>
+        </w:rPr>
+        <w:t>Spring Length</w:t>
+      </w:r>
+      <w:r>
+        <w:rPr>
+          <w:sz w:val="24"/>
+          <w:szCs w:val="24"/>
+        </w:rPr>
+        <w:t xml:space="preserve">. </w:t>
+      </w:r>
+    </w:p>
+    <w:p>
+      <w:pPr>
+        <w:rPr>
+          <w:sz w:val="24"/>
+          <w:szCs w:val="24"/>
+        </w:rPr>
+      </w:pPr>
+      <w:r>
+        <w:rPr>
+          <w:sz w:val="24"/>
+          <w:szCs w:val="24"/>
+        </w:rPr>
+        <w:t xml:space="preserve">Move the </w:t>
+      </w:r>
+      <w:r>
+        <w:rPr>
+          <w:i/>
+          <w:iCs/>
+          <w:sz w:val="24"/>
+          <w:szCs w:val="24"/>
+        </w:rPr>
+        <w:t>CameraPivotHorizontal</w:t>
+      </w:r>
+      <w:r>
+        <w:rPr>
+          <w:sz w:val="24"/>
+          <w:szCs w:val="24"/>
+        </w:rPr>
+        <w:t xml:space="preserve"> upwards on the y axis so the camera pivots around a higher point on the character.</w:t>
+      </w:r>
+    </w:p>
+    <w:p>
+      <w:pPr>
+        <w:rPr>
+          <w:sz w:val="24"/>
+          <w:szCs w:val="24"/>
+        </w:rPr>
+      </w:pPr>
+      <w:r>
+        <w:rPr>
           <w:noProof/>
           <w:sz w:val="24"/>
           <w:szCs w:val="24"/>
         </w:rPr>
+        <w:lastRenderedPageBreak/>
         <w:drawing>
           <wp:inline distT="0" distB="0" distL="0" distR="0" wp14:anchorId="5D39256E" wp14:editId="440181FC">
             <wp:extent cx="1620000" cy="856286"/>
@@ -4849,7 +4926,6 @@
           <w:sz w:val="24"/>
           <w:szCs w:val="24"/>
         </w:rPr>
-        <w:lastRenderedPageBreak/>
         <w:t xml:space="preserve">Select </w:t>
       </w:r>
       <w:r>
@@ -4887,22 +4963,146 @@
     </w:p>
     <w:p>
       <w:pPr>
-        <w:pStyle w:val="ListParagraph"/>
-        <w:numPr>
-          <w:ilvl w:val="0"/>
-          <w:numId w:val="1"/>
-        </w:numPr>
-        <w:rPr>
-          <w:sz w:val="24"/>
-          <w:szCs w:val="24"/>
-        </w:rPr>
-      </w:pPr>
-      <w:r>
-        <w:rPr>
-          <w:sz w:val="24"/>
-          <w:szCs w:val="24"/>
-        </w:rPr>
-        <w:t>Exclude Sophia from springarm</w:t>
+        <w:rPr>
+          <w:sz w:val="24"/>
+          <w:szCs w:val="24"/>
+        </w:rPr>
+      </w:pPr>
+      <w:r>
+        <w:rPr>
+          <w:sz w:val="24"/>
+          <w:szCs w:val="24"/>
+        </w:rPr>
+        <w:drawing>
+          <wp:inline distT="0" distB="0" distL="0" distR="0" wp14:anchorId="784DC7D1" wp14:editId="783D839A">
+            <wp:extent cx="1620000" cy="3027857"/>
+            <wp:effectExtent l="0" t="0" r="0" b="1270"/>
+            <wp:docPr id="2028714049" name="Picture 1" descr="A screenshot of a computer&#10;&#10;Description automatically generated"/>
+            <wp:cNvGraphicFramePr>
+              <a:graphicFrameLocks xmlns:a="http://schemas.openxmlformats.org/drawingml/2006/main" noChangeAspect="1"/>
+            </wp:cNvGraphicFramePr>
+            <a:graphic xmlns:a="http://schemas.openxmlformats.org/drawingml/2006/main">
+              <a:graphicData uri="http://schemas.openxmlformats.org/drawingml/2006/picture">
+                <pic:pic xmlns:pic="http://schemas.openxmlformats.org/drawingml/2006/picture">
+                  <pic:nvPicPr>
+                    <pic:cNvPr id="2028714049" name="Picture 1" descr="A screenshot of a computer&#10;&#10;Description automatically generated"/>
+                    <pic:cNvPicPr/>
+                  </pic:nvPicPr>
+                  <pic:blipFill>
+                    <a:blip r:embed="rId25"/>
+                    <a:stretch>
+                      <a:fillRect/>
+                    </a:stretch>
+                  </pic:blipFill>
+                  <pic:spPr>
+                    <a:xfrm>
+                      <a:off x="0" y="0"/>
+                      <a:ext cx="1620000" cy="3027857"/>
+                    </a:xfrm>
+                    <a:prstGeom prst="rect">
+                      <a:avLst/>
+                    </a:prstGeom>
+                  </pic:spPr>
+                </pic:pic>
+              </a:graphicData>
+            </a:graphic>
+          </wp:inline>
+        </w:drawing>
+      </w:r>
+    </w:p>
+    <w:p>
+      <w:pPr>
+        <w:rPr>
+          <w:sz w:val="24"/>
+          <w:szCs w:val="24"/>
+        </w:rPr>
+      </w:pPr>
+      <w:r>
+        <w:rPr>
+          <w:sz w:val="24"/>
+          <w:szCs w:val="24"/>
+        </w:rPr>
+        <w:t xml:space="preserve">Selecting the </w:t>
+      </w:r>
+      <w:r>
+        <w:rPr>
+          <w:i/>
+          <w:iCs/>
+          <w:sz w:val="24"/>
+          <w:szCs w:val="24"/>
+        </w:rPr>
+        <w:t>CharacterBody3D</w:t>
+      </w:r>
+      <w:r>
+        <w:rPr>
+          <w:sz w:val="24"/>
+          <w:szCs w:val="24"/>
+        </w:rPr>
+        <w:t xml:space="preserve">, in the Inspector under </w:t>
+      </w:r>
+      <w:r>
+        <w:rPr>
+          <w:i/>
+          <w:iCs/>
+          <w:sz w:val="24"/>
+          <w:szCs w:val="24"/>
+        </w:rPr>
+        <w:t>Collision</w:t>
+      </w:r>
+      <w:r>
+        <w:rPr>
+          <w:sz w:val="24"/>
+          <w:szCs w:val="24"/>
+        </w:rPr>
+        <w:t xml:space="preserve"> set </w:t>
+      </w:r>
+      <w:r>
+        <w:rPr>
+          <w:i/>
+          <w:iCs/>
+          <w:sz w:val="24"/>
+          <w:szCs w:val="24"/>
+        </w:rPr>
+        <w:t>Layer</w:t>
+      </w:r>
+      <w:r>
+        <w:rPr>
+          <w:sz w:val="24"/>
+          <w:szCs w:val="24"/>
+        </w:rPr>
+        <w:t xml:space="preserve"> to </w:t>
+      </w:r>
+      <w:r>
+        <w:rPr>
+          <w:i/>
+          <w:iCs/>
+          <w:sz w:val="24"/>
+          <w:szCs w:val="24"/>
+        </w:rPr>
+        <w:t>2</w:t>
+      </w:r>
+      <w:r>
+        <w:rPr>
+          <w:sz w:val="24"/>
+          <w:szCs w:val="24"/>
+        </w:rPr>
+        <w:t xml:space="preserve">. This means the </w:t>
+      </w:r>
+      <w:r>
+        <w:rPr>
+          <w:i/>
+          <w:iCs/>
+          <w:sz w:val="24"/>
+          <w:szCs w:val="24"/>
+        </w:rPr>
+        <w:t>SpringArm3D</w:t>
+      </w:r>
+      <w:r>
+        <w:rPr>
+          <w:sz w:val="24"/>
+          <w:szCs w:val="24"/>
+        </w:rPr>
+        <w:t xml:space="preserve"> does not unintentionally collide with the character itself.</w:t>
       </w:r>
     </w:p>
     <w:p>
@@ -5059,8 +5259,8 @@
       </w:r>
     </w:p>
     <w:sectPr>
-      <w:headerReference w:type="default" r:id="rId25"/>
-      <w:footerReference w:type="default" r:id="rId26"/>
+      <w:headerReference w:type="default" r:id="rId26"/>
+      <w:footerReference w:type="default" r:id="rId27"/>
       <w:pgSz w:w="11906" w:h="16838"/>
       <w:pgMar w:top="1440" w:right="1440" w:bottom="1440" w:left="1440" w:header="708" w:footer="708" w:gutter="0"/>
       <w:cols w:space="708"/>

</xml_diff>